<commit_message>
Updated presentation for 3rd course
</commit_message>
<xml_diff>
--- a/software-design-spbsu/РПД/053904_Проектирование программного обеспечения_21_5162_7с_Литвинов_Брыксин.docx
+++ b/software-design-spbsu/РПД/053904_Проектирование программного обеспечения_21_5162_7с_Литвинов_Брыксин.docx
@@ -1,6 +1,6 @@
 
 <file path=word/document.xml><?xml version="1.0" encoding="utf-8"?>
-<w:document xmlns:wpc="http://schemas.microsoft.com/office/word/2010/wordprocessingCanvas" xmlns:cx="http://schemas.microsoft.com/office/drawing/2014/chartex" xmlns:cx1="http://schemas.microsoft.com/office/drawing/2015/9/8/chartex" xmlns:cx2="http://schemas.microsoft.com/office/drawing/2015/10/21/chartex" xmlns:cx3="http://schemas.microsoft.com/office/drawing/2016/5/9/chartex" xmlns:cx4="http://schemas.microsoft.com/office/drawing/2016/5/10/chartex" xmlns:cx5="http://schemas.microsoft.com/office/drawing/2016/5/11/chartex" xmlns:cx6="http://schemas.microsoft.com/office/drawing/2016/5/12/chartex" xmlns:cx7="http://schemas.microsoft.com/office/drawing/2016/5/13/chartex" xmlns:cx8="http://schemas.microsoft.com/office/drawing/2016/5/14/chartex" xmlns:mc="http://schemas.openxmlformats.org/markup-compatibility/2006" xmlns:aink="http://schemas.microsoft.com/office/drawing/2016/ink" xmlns:am3d="http://schemas.microsoft.com/office/drawing/2017/model3d" xmlns:o="urn:schemas-microsoft-com:office:office" xmlns:r="http://schemas.openxmlformats.org/officeDocument/2006/relationships" xmlns:m="http://schemas.openxmlformats.org/officeDocument/2006/math" xmlns:v="urn:schemas-microsoft-com:vml" xmlns:wp14="http://schemas.microsoft.com/office/word/2010/wordprocessingDrawing" xmlns:wp="http://schemas.openxmlformats.org/drawingml/2006/wordprocessingDrawing" xmlns:w10="urn:schemas-microsoft-com:office:word" xmlns:w="http://schemas.openxmlformats.org/wordprocessingml/2006/main" xmlns:w14="http://schemas.microsoft.com/office/word/2010/wordml" xmlns:w15="http://schemas.microsoft.com/office/word/2012/wordml" xmlns:w16cex="http://schemas.microsoft.com/office/word/2018/wordml/cex" xmlns:w16cid="http://schemas.microsoft.com/office/word/2016/wordml/cid" xmlns:w16="http://schemas.microsoft.com/office/word/2018/wordml" xmlns:w16sdtdh="http://schemas.microsoft.com/office/word/2020/wordml/sdtdatahash" xmlns:w16se="http://schemas.microsoft.com/office/word/2015/wordml/symex" xmlns:wpg="http://schemas.microsoft.com/office/word/2010/wordprocessingGroup" xmlns:wpi="http://schemas.microsoft.com/office/word/2010/wordprocessingInk" xmlns:wne="http://schemas.microsoft.com/office/word/2006/wordml" xmlns:wps="http://schemas.microsoft.com/office/word/2010/wordprocessingShape" mc:Ignorable="w14 w15 w16se w16cid w16 w16cex w16sdtdh wp14">
+<w:document xmlns:wpc="http://schemas.microsoft.com/office/word/2010/wordprocessingCanvas" xmlns:cx="http://schemas.microsoft.com/office/drawing/2014/chartex" xmlns:cx1="http://schemas.microsoft.com/office/drawing/2015/9/8/chartex" xmlns:cx2="http://schemas.microsoft.com/office/drawing/2015/10/21/chartex" xmlns:cx3="http://schemas.microsoft.com/office/drawing/2016/5/9/chartex" xmlns:cx4="http://schemas.microsoft.com/office/drawing/2016/5/10/chartex" xmlns:cx5="http://schemas.microsoft.com/office/drawing/2016/5/11/chartex" xmlns:cx6="http://schemas.microsoft.com/office/drawing/2016/5/12/chartex" xmlns:cx7="http://schemas.microsoft.com/office/drawing/2016/5/13/chartex" xmlns:cx8="http://schemas.microsoft.com/office/drawing/2016/5/14/chartex" xmlns:mc="http://schemas.openxmlformats.org/markup-compatibility/2006" xmlns:aink="http://schemas.microsoft.com/office/drawing/2016/ink" xmlns:am3d="http://schemas.microsoft.com/office/drawing/2017/model3d" xmlns:o="urn:schemas-microsoft-com:office:office" xmlns:r="http://schemas.openxmlformats.org/officeDocument/2006/relationships" xmlns:m="http://schemas.openxmlformats.org/officeDocument/2006/math" xmlns:v="urn:schemas-microsoft-com:vml" xmlns:wp14="http://schemas.microsoft.com/office/word/2010/wordprocessingDrawing" xmlns:wp="http://schemas.openxmlformats.org/drawingml/2006/wordprocessingDrawing" xmlns:w10="urn:schemas-microsoft-com:office:word" xmlns:w="http://schemas.openxmlformats.org/wordprocessingml/2006/main" xmlns:w14="http://schemas.microsoft.com/office/word/2010/wordml" xmlns:w15="http://schemas.microsoft.com/office/word/2012/wordml" xmlns:w16cex="http://schemas.microsoft.com/office/word/2018/wordml/cex" xmlns:w16cid="http://schemas.microsoft.com/office/word/2016/wordml/cid" xmlns:w16="http://schemas.microsoft.com/office/word/2018/wordml" xmlns:w16se="http://schemas.microsoft.com/office/word/2015/wordml/symex" xmlns:wpg="http://schemas.microsoft.com/office/word/2010/wordprocessingGroup" xmlns:wpi="http://schemas.microsoft.com/office/word/2010/wordprocessingInk" xmlns:wne="http://schemas.microsoft.com/office/word/2006/wordml" xmlns:wps="http://schemas.microsoft.com/office/word/2010/wordprocessingShape" mc:Ignorable="w14 w15 w16se w16cid w16 w16cex wp14">
   <w:body>
     <w:p>
       <w:pPr>
@@ -990,8 +990,8 @@
       </w:tblPr>
       <w:tblGrid>
         <w:gridCol w:w="568"/>
-        <w:gridCol w:w="1276"/>
-        <w:gridCol w:w="2409"/>
+        <w:gridCol w:w="1417"/>
+        <w:gridCol w:w="2268"/>
         <w:gridCol w:w="2268"/>
         <w:gridCol w:w="3119"/>
       </w:tblGrid>
@@ -1021,7 +1021,7 @@
         </w:tc>
         <w:tc>
           <w:tcPr>
-            <w:tcW w:w="1276" w:type="dxa"/>
+            <w:tcW w:w="1417" w:type="dxa"/>
           </w:tcPr>
           <w:p>
             <w:pPr>
@@ -1044,7 +1044,7 @@
         </w:tc>
         <w:tc>
           <w:tcPr>
-            <w:tcW w:w="2409" w:type="dxa"/>
+            <w:tcW w:w="2268" w:type="dxa"/>
           </w:tcPr>
           <w:p>
             <w:pPr>
@@ -1143,7 +1143,7 @@
         </w:tc>
         <w:tc>
           <w:tcPr>
-            <w:tcW w:w="1276" w:type="dxa"/>
+            <w:tcW w:w="1417" w:type="dxa"/>
           </w:tcPr>
           <w:p>
             <w:pPr>
@@ -1166,7 +1166,7 @@
         </w:tc>
         <w:tc>
           <w:tcPr>
-            <w:tcW w:w="2409" w:type="dxa"/>
+            <w:tcW w:w="2268" w:type="dxa"/>
           </w:tcPr>
           <w:p>
             <w:pPr>
@@ -1259,7 +1259,7 @@
         </w:tc>
         <w:tc>
           <w:tcPr>
-            <w:tcW w:w="1276" w:type="dxa"/>
+            <w:tcW w:w="1417" w:type="dxa"/>
           </w:tcPr>
           <w:p>
             <w:pPr>
@@ -1270,18 +1270,32 @@
                 <w:lang w:val="ru-RU"/>
               </w:rPr>
             </w:pPr>
-            <w:r>
-              <w:rPr>
-                <w:szCs w:val="24"/>
-                <w:lang w:val="ru-RU"/>
-              </w:rPr>
-              <w:t>Универсальные компетенции</w:t>
-            </w:r>
-          </w:p>
-        </w:tc>
-        <w:tc>
-          <w:tcPr>
-            <w:tcW w:w="2409" w:type="dxa"/>
+            <w:proofErr w:type="spellStart"/>
+            <w:r>
+              <w:t>Командная</w:t>
+            </w:r>
+            <w:proofErr w:type="spellEnd"/>
+            <w:r>
+              <w:t xml:space="preserve"> </w:t>
+            </w:r>
+            <w:proofErr w:type="spellStart"/>
+            <w:r>
+              <w:t>работа</w:t>
+            </w:r>
+            <w:proofErr w:type="spellEnd"/>
+            <w:r>
+              <w:t xml:space="preserve"> и </w:t>
+            </w:r>
+            <w:proofErr w:type="spellStart"/>
+            <w:r>
+              <w:t>лидерство</w:t>
+            </w:r>
+            <w:proofErr w:type="spellEnd"/>
+          </w:p>
+        </w:tc>
+        <w:tc>
+          <w:tcPr>
+            <w:tcW w:w="2268" w:type="dxa"/>
           </w:tcPr>
           <w:p>
             <w:pPr>
@@ -1364,7 +1378,7 @@
                 <w:szCs w:val="24"/>
                 <w:lang w:val="ru-RU"/>
               </w:rPr>
-              <w:t xml:space="preserve">умеет конструктивно обсудить </w:t>
+              <w:t xml:space="preserve">умеет конструктивно обсудить архитектуру </w:t>
             </w:r>
             <w:r>
               <w:rPr>
@@ -1372,7 +1386,7 @@
                 <w:lang w:val="ru-RU"/>
               </w:rPr>
               <w:lastRenderedPageBreak/>
-              <w:t>архитектуру проекта</w:t>
+              <w:t>проекта</w:t>
             </w:r>
           </w:p>
         </w:tc>
@@ -1422,15 +1436,7 @@
                 <w:szCs w:val="24"/>
                 <w:lang w:val="ru-RU"/>
               </w:rPr>
-              <w:t xml:space="preserve">УК-3.2. При реализации своей роли в социальном взаимодействии и командной работе учитывает особенности поведения и интересы </w:t>
-            </w:r>
-            <w:r>
-              <w:rPr>
-                <w:szCs w:val="24"/>
-                <w:lang w:val="ru-RU"/>
-              </w:rPr>
-              <w:lastRenderedPageBreak/>
-              <w:t xml:space="preserve">других участников;  </w:t>
+              <w:t xml:space="preserve">УК-3.2. При реализации своей роли в социальном взаимодействии и командной работе учитывает особенности поведения и интересы других участников;  </w:t>
             </w:r>
           </w:p>
           <w:p>
@@ -1542,7 +1548,7 @@
         </w:tc>
         <w:tc>
           <w:tcPr>
-            <w:tcW w:w="1276" w:type="dxa"/>
+            <w:tcW w:w="1417" w:type="dxa"/>
           </w:tcPr>
           <w:p>
             <w:pPr>
@@ -1555,16 +1561,15 @@
             </w:pPr>
             <w:r>
               <w:rPr>
-                <w:szCs w:val="24"/>
-                <w:lang w:val="ru-RU"/>
-              </w:rPr>
-              <w:t xml:space="preserve">Общепрофессиональные компетенции </w:t>
-            </w:r>
-          </w:p>
-        </w:tc>
-        <w:tc>
-          <w:tcPr>
-            <w:tcW w:w="2409" w:type="dxa"/>
+                <w:lang w:val="ru-RU"/>
+              </w:rPr>
+              <w:t>Теоретические и практические основы профессиональной деятельности</w:t>
+            </w:r>
+          </w:p>
+        </w:tc>
+        <w:tc>
+          <w:tcPr>
+            <w:tcW w:w="2268" w:type="dxa"/>
           </w:tcPr>
           <w:p>
             <w:pPr>
@@ -1778,7 +1783,7 @@
         </w:tc>
         <w:tc>
           <w:tcPr>
-            <w:tcW w:w="1276" w:type="dxa"/>
+            <w:tcW w:w="1417" w:type="dxa"/>
           </w:tcPr>
           <w:p>
             <w:pPr>
@@ -1791,16 +1796,29 @@
             </w:pPr>
             <w:r>
               <w:rPr>
-                <w:szCs w:val="24"/>
-                <w:lang w:val="ru-RU"/>
-              </w:rPr>
-              <w:t>Общепрофессиональные компетенции</w:t>
-            </w:r>
-          </w:p>
-        </w:tc>
-        <w:tc>
-          <w:tcPr>
-            <w:tcW w:w="2409" w:type="dxa"/>
+                <w:lang w:val="ru-RU"/>
+              </w:rPr>
+              <w:t xml:space="preserve">Информационно-коммун </w:t>
+            </w:r>
+            <w:proofErr w:type="spellStart"/>
+            <w:r>
+              <w:rPr>
+                <w:lang w:val="ru-RU"/>
+              </w:rPr>
+              <w:t>икационные</w:t>
+            </w:r>
+            <w:proofErr w:type="spellEnd"/>
+            <w:r>
+              <w:rPr>
+                <w:lang w:val="ru-RU"/>
+              </w:rPr>
+              <w:t xml:space="preserve"> технологии для профессиональной деятельности</w:t>
+            </w:r>
+          </w:p>
+        </w:tc>
+        <w:tc>
+          <w:tcPr>
+            <w:tcW w:w="2268" w:type="dxa"/>
           </w:tcPr>
           <w:p>
             <w:pPr>
@@ -2022,7 +2040,7 @@
         </w:tc>
         <w:tc>
           <w:tcPr>
-            <w:tcW w:w="1276" w:type="dxa"/>
+            <w:tcW w:w="1417" w:type="dxa"/>
           </w:tcPr>
           <w:p>
             <w:pPr>
@@ -2035,24 +2053,30 @@
             </w:pPr>
             <w:r>
               <w:rPr>
-                <w:szCs w:val="24"/>
-                <w:lang w:val="ru-RU"/>
-              </w:rPr>
-              <w:t xml:space="preserve">Общепрофессиональные </w:t>
-            </w:r>
-            <w:r>
-              <w:rPr>
-                <w:szCs w:val="24"/>
+                <w:lang w:val="ru-RU"/>
+              </w:rPr>
+              <w:t xml:space="preserve">Информационно-коммун </w:t>
+            </w:r>
+            <w:proofErr w:type="spellStart"/>
+            <w:r>
+              <w:rPr>
                 <w:lang w:val="ru-RU"/>
               </w:rPr>
               <w:lastRenderedPageBreak/>
-              <w:t>компетенции</w:t>
-            </w:r>
-          </w:p>
-        </w:tc>
-        <w:tc>
-          <w:tcPr>
-            <w:tcW w:w="2409" w:type="dxa"/>
+              <w:t>икационные</w:t>
+            </w:r>
+            <w:proofErr w:type="spellEnd"/>
+            <w:r>
+              <w:rPr>
+                <w:lang w:val="ru-RU"/>
+              </w:rPr>
+              <w:t xml:space="preserve"> технологии для профессиональной деятельности</w:t>
+            </w:r>
+          </w:p>
+        </w:tc>
+        <w:tc>
+          <w:tcPr>
+            <w:tcW w:w="2268" w:type="dxa"/>
           </w:tcPr>
           <w:p>
             <w:pPr>
@@ -2303,7 +2327,7 @@
         </w:tc>
         <w:tc>
           <w:tcPr>
-            <w:tcW w:w="1276" w:type="dxa"/>
+            <w:tcW w:w="1417" w:type="dxa"/>
           </w:tcPr>
           <w:p>
             <w:pPr>
@@ -2316,16 +2340,29 @@
             </w:pPr>
             <w:r>
               <w:rPr>
-                <w:szCs w:val="24"/>
-                <w:lang w:val="ru-RU"/>
-              </w:rPr>
-              <w:t>Общепрофессиональные компетенции</w:t>
-            </w:r>
-          </w:p>
-        </w:tc>
-        <w:tc>
-          <w:tcPr>
-            <w:tcW w:w="2409" w:type="dxa"/>
+                <w:lang w:val="ru-RU"/>
+              </w:rPr>
+              <w:t xml:space="preserve">Информационно-коммун </w:t>
+            </w:r>
+            <w:proofErr w:type="spellStart"/>
+            <w:r>
+              <w:rPr>
+                <w:lang w:val="ru-RU"/>
+              </w:rPr>
+              <w:t>икационные</w:t>
+            </w:r>
+            <w:proofErr w:type="spellEnd"/>
+            <w:r>
+              <w:rPr>
+                <w:lang w:val="ru-RU"/>
+              </w:rPr>
+              <w:t xml:space="preserve"> технологии для профессиональной деятельности</w:t>
+            </w:r>
+          </w:p>
+        </w:tc>
+        <w:tc>
+          <w:tcPr>
+            <w:tcW w:w="2268" w:type="dxa"/>
           </w:tcPr>
           <w:p>
             <w:pPr>
@@ -2484,7 +2521,7 @@
         </w:tc>
         <w:tc>
           <w:tcPr>
-            <w:tcW w:w="1276" w:type="dxa"/>
+            <w:tcW w:w="1417" w:type="dxa"/>
           </w:tcPr>
           <w:p>
             <w:pPr>
@@ -2506,7 +2543,7 @@
         </w:tc>
         <w:tc>
           <w:tcPr>
-            <w:tcW w:w="2409" w:type="dxa"/>
+            <w:tcW w:w="2268" w:type="dxa"/>
           </w:tcPr>
           <w:p>
             <w:pPr>
@@ -2862,7 +2899,7 @@
         </w:tc>
         <w:tc>
           <w:tcPr>
-            <w:tcW w:w="1276" w:type="dxa"/>
+            <w:tcW w:w="1417" w:type="dxa"/>
           </w:tcPr>
           <w:p>
             <w:pPr>
@@ -2884,7 +2921,7 @@
         </w:tc>
         <w:tc>
           <w:tcPr>
-            <w:tcW w:w="2409" w:type="dxa"/>
+            <w:tcW w:w="2268" w:type="dxa"/>
           </w:tcPr>
           <w:p>
             <w:pPr>
@@ -3073,7 +3110,7 @@
         </w:tc>
         <w:tc>
           <w:tcPr>
-            <w:tcW w:w="1276" w:type="dxa"/>
+            <w:tcW w:w="1417" w:type="dxa"/>
           </w:tcPr>
           <w:p>
             <w:pPr>
@@ -3103,7 +3140,7 @@
         </w:tc>
         <w:tc>
           <w:tcPr>
-            <w:tcW w:w="2409" w:type="dxa"/>
+            <w:tcW w:w="2268" w:type="dxa"/>
           </w:tcPr>
           <w:p>
             <w:pPr>
@@ -3118,14 +3155,14 @@
                 <w:lang w:val="ru-RU"/>
               </w:rPr>
               <w:lastRenderedPageBreak/>
-              <w:t xml:space="preserve">ПКП-2 – способен решать задачи в области развития </w:t>
+              <w:t xml:space="preserve">ПКП-2 – способен решать задачи в </w:t>
             </w:r>
             <w:r>
               <w:rPr>
                 <w:lang w:val="ru-RU"/>
               </w:rPr>
               <w:lastRenderedPageBreak/>
-              <w:t>науки, техники и технологии с учетом нормативного правового регулирования в сфере интеллектуальной собственности</w:t>
+              <w:t>области развития науки, техники и технологии с учетом нормативного правового регулирования в сфере интеллектуальной собственности</w:t>
             </w:r>
           </w:p>
         </w:tc>
@@ -3152,7 +3189,7 @@
                 <w:lang w:val="ru-RU"/>
               </w:rPr>
               <w:lastRenderedPageBreak/>
-              <w:t xml:space="preserve">владеет стандартами описания </w:t>
+              <w:t xml:space="preserve">владеет стандартами </w:t>
             </w:r>
             <w:r>
               <w:rPr>
@@ -3160,7 +3197,7 @@
                 <w:lang w:val="ru-RU"/>
               </w:rPr>
               <w:lastRenderedPageBreak/>
-              <w:t>архитектуры.</w:t>
+              <w:t>описания архитектуры.</w:t>
             </w:r>
           </w:p>
         </w:tc>
@@ -3197,20 +3234,21 @@
                 <w:szCs w:val="24"/>
                 <w:lang w:val="ru-RU"/>
               </w:rPr>
-              <w:t xml:space="preserve">Учитывает нормы правового регулирования </w:t>
-            </w:r>
-            <w:r>
-              <w:rPr>
-                <w:lang w:val="ru-RU"/>
-              </w:rPr>
-              <w:t xml:space="preserve">в сфере </w:t>
-            </w:r>
-            <w:r>
-              <w:rPr>
+              <w:t xml:space="preserve">Учитывает нормы правового </w:t>
+            </w:r>
+            <w:r>
+              <w:rPr>
+                <w:szCs w:val="24"/>
                 <w:lang w:val="ru-RU"/>
               </w:rPr>
               <w:lastRenderedPageBreak/>
-              <w:t>интеллектуальной собственности</w:t>
+              <w:t xml:space="preserve">регулирования </w:t>
+            </w:r>
+            <w:r>
+              <w:rPr>
+                <w:lang w:val="ru-RU"/>
+              </w:rPr>
+              <w:t>в сфере интеллектуальной собственности</w:t>
             </w:r>
             <w:r>
               <w:rPr>
@@ -3247,7 +3285,7 @@
         </w:tc>
         <w:tc>
           <w:tcPr>
-            <w:tcW w:w="1276" w:type="dxa"/>
+            <w:tcW w:w="1417" w:type="dxa"/>
           </w:tcPr>
           <w:p>
             <w:pPr>
@@ -3269,7 +3307,7 @@
         </w:tc>
         <w:tc>
           <w:tcPr>
-            <w:tcW w:w="2409" w:type="dxa"/>
+            <w:tcW w:w="2268" w:type="dxa"/>
           </w:tcPr>
           <w:p>
             <w:pPr>
@@ -3389,7 +3427,7 @@
         </w:tc>
         <w:tc>
           <w:tcPr>
-            <w:tcW w:w="1276" w:type="dxa"/>
+            <w:tcW w:w="1417" w:type="dxa"/>
           </w:tcPr>
           <w:p>
             <w:pPr>
@@ -3411,7 +3449,7 @@
         </w:tc>
         <w:tc>
           <w:tcPr>
-            <w:tcW w:w="2409" w:type="dxa"/>
+            <w:tcW w:w="2268" w:type="dxa"/>
           </w:tcPr>
           <w:p>
             <w:pPr>
@@ -3425,7 +3463,14 @@
               <w:rPr>
                 <w:lang w:val="ru-RU"/>
               </w:rPr>
-              <w:t>ПКП-5 – способен использовать основные методы и средства автоматизации проектирования, реализации, испытаний и оценки качества при создании конкурентоспособного программного продукта и программных комплексов, а также способен использовать методы и средства автоматизации, связанные с сопровождением, администрированием и модернизацией программных продуктов и программных комплексов</w:t>
+              <w:t xml:space="preserve">ПКП-5 – способен использовать основные методы и средства автоматизации проектирования, реализации, испытаний и оценки качества при создании конкурентоспособного программного продукта и программных комплексов, а также способен использовать методы и средства автоматизации, связанные с сопровождением, администрированием и модернизацией программных продуктов и </w:t>
+            </w:r>
+            <w:r>
+              <w:rPr>
+                <w:lang w:val="ru-RU"/>
+              </w:rPr>
+              <w:lastRenderedPageBreak/>
+              <w:t>программных комплексов</w:t>
             </w:r>
           </w:p>
         </w:tc>
@@ -3451,6 +3496,7 @@
                 <w:szCs w:val="24"/>
                 <w:lang w:val="ru-RU"/>
               </w:rPr>
+              <w:lastRenderedPageBreak/>
               <w:t>умеет пользоваться технологиями генерации кода по описанию интерфейса компонента в распределённых приложениях;</w:t>
             </w:r>
           </w:p>
@@ -3559,14 +3605,13 @@
                 <w:szCs w:val="24"/>
                 <w:lang w:val="ru-RU"/>
               </w:rPr>
-              <w:lastRenderedPageBreak/>
               <w:t>11</w:t>
             </w:r>
           </w:p>
         </w:tc>
         <w:tc>
           <w:tcPr>
-            <w:tcW w:w="1276" w:type="dxa"/>
+            <w:tcW w:w="1417" w:type="dxa"/>
           </w:tcPr>
           <w:p>
             <w:pPr>
@@ -3588,7 +3633,7 @@
         </w:tc>
         <w:tc>
           <w:tcPr>
-            <w:tcW w:w="2409" w:type="dxa"/>
+            <w:tcW w:w="2268" w:type="dxa"/>
           </w:tcPr>
           <w:p>
             <w:pPr>
@@ -3749,7 +3794,7 @@
         </w:tc>
         <w:tc>
           <w:tcPr>
-            <w:tcW w:w="1276" w:type="dxa"/>
+            <w:tcW w:w="1417" w:type="dxa"/>
           </w:tcPr>
           <w:p>
             <w:pPr>
@@ -3771,7 +3816,7 @@
         </w:tc>
         <w:tc>
           <w:tcPr>
-            <w:tcW w:w="2409" w:type="dxa"/>
+            <w:tcW w:w="2268" w:type="dxa"/>
           </w:tcPr>
           <w:p>
             <w:pPr>
@@ -23027,7 +23072,7 @@
 </file>
 
 <file path=word/endnotes.xml><?xml version="1.0" encoding="utf-8"?>
-<w:endnotes xmlns:wpc="http://schemas.microsoft.com/office/word/2010/wordprocessingCanvas" xmlns:cx="http://schemas.microsoft.com/office/drawing/2014/chartex" xmlns:cx1="http://schemas.microsoft.com/office/drawing/2015/9/8/chartex" xmlns:cx2="http://schemas.microsoft.com/office/drawing/2015/10/21/chartex" xmlns:cx3="http://schemas.microsoft.com/office/drawing/2016/5/9/chartex" xmlns:cx4="http://schemas.microsoft.com/office/drawing/2016/5/10/chartex" xmlns:cx5="http://schemas.microsoft.com/office/drawing/2016/5/11/chartex" xmlns:cx6="http://schemas.microsoft.com/office/drawing/2016/5/12/chartex" xmlns:cx7="http://schemas.microsoft.com/office/drawing/2016/5/13/chartex" xmlns:cx8="http://schemas.microsoft.com/office/drawing/2016/5/14/chartex" xmlns:mc="http://schemas.openxmlformats.org/markup-compatibility/2006" xmlns:aink="http://schemas.microsoft.com/office/drawing/2016/ink" xmlns:am3d="http://schemas.microsoft.com/office/drawing/2017/model3d" xmlns:o="urn:schemas-microsoft-com:office:office" xmlns:r="http://schemas.openxmlformats.org/officeDocument/2006/relationships" xmlns:m="http://schemas.openxmlformats.org/officeDocument/2006/math" xmlns:v="urn:schemas-microsoft-com:vml" xmlns:wp14="http://schemas.microsoft.com/office/word/2010/wordprocessingDrawing" xmlns:wp="http://schemas.openxmlformats.org/drawingml/2006/wordprocessingDrawing" xmlns:w10="urn:schemas-microsoft-com:office:word" xmlns:w="http://schemas.openxmlformats.org/wordprocessingml/2006/main" xmlns:w14="http://schemas.microsoft.com/office/word/2010/wordml" xmlns:w15="http://schemas.microsoft.com/office/word/2012/wordml" xmlns:w16cex="http://schemas.microsoft.com/office/word/2018/wordml/cex" xmlns:w16cid="http://schemas.microsoft.com/office/word/2016/wordml/cid" xmlns:w16="http://schemas.microsoft.com/office/word/2018/wordml" xmlns:w16sdtdh="http://schemas.microsoft.com/office/word/2020/wordml/sdtdatahash" xmlns:w16se="http://schemas.microsoft.com/office/word/2015/wordml/symex" xmlns:wpg="http://schemas.microsoft.com/office/word/2010/wordprocessingGroup" xmlns:wpi="http://schemas.microsoft.com/office/word/2010/wordprocessingInk" xmlns:wne="http://schemas.microsoft.com/office/word/2006/wordml" xmlns:wps="http://schemas.microsoft.com/office/word/2010/wordprocessingShape" mc:Ignorable="w14 w15 w16se w16cid w16 w16cex w16sdtdh wp14">
+<w:endnotes xmlns:wpc="http://schemas.microsoft.com/office/word/2010/wordprocessingCanvas" xmlns:cx="http://schemas.microsoft.com/office/drawing/2014/chartex" xmlns:cx1="http://schemas.microsoft.com/office/drawing/2015/9/8/chartex" xmlns:cx2="http://schemas.microsoft.com/office/drawing/2015/10/21/chartex" xmlns:cx3="http://schemas.microsoft.com/office/drawing/2016/5/9/chartex" xmlns:cx4="http://schemas.microsoft.com/office/drawing/2016/5/10/chartex" xmlns:cx5="http://schemas.microsoft.com/office/drawing/2016/5/11/chartex" xmlns:cx6="http://schemas.microsoft.com/office/drawing/2016/5/12/chartex" xmlns:cx7="http://schemas.microsoft.com/office/drawing/2016/5/13/chartex" xmlns:cx8="http://schemas.microsoft.com/office/drawing/2016/5/14/chartex" xmlns:mc="http://schemas.openxmlformats.org/markup-compatibility/2006" xmlns:aink="http://schemas.microsoft.com/office/drawing/2016/ink" xmlns:am3d="http://schemas.microsoft.com/office/drawing/2017/model3d" xmlns:o="urn:schemas-microsoft-com:office:office" xmlns:r="http://schemas.openxmlformats.org/officeDocument/2006/relationships" xmlns:m="http://schemas.openxmlformats.org/officeDocument/2006/math" xmlns:v="urn:schemas-microsoft-com:vml" xmlns:wp14="http://schemas.microsoft.com/office/word/2010/wordprocessingDrawing" xmlns:wp="http://schemas.openxmlformats.org/drawingml/2006/wordprocessingDrawing" xmlns:w10="urn:schemas-microsoft-com:office:word" xmlns:w="http://schemas.openxmlformats.org/wordprocessingml/2006/main" xmlns:w14="http://schemas.microsoft.com/office/word/2010/wordml" xmlns:w15="http://schemas.microsoft.com/office/word/2012/wordml" xmlns:w16cex="http://schemas.microsoft.com/office/word/2018/wordml/cex" xmlns:w16cid="http://schemas.microsoft.com/office/word/2016/wordml/cid" xmlns:w16="http://schemas.microsoft.com/office/word/2018/wordml" xmlns:w16se="http://schemas.microsoft.com/office/word/2015/wordml/symex" xmlns:wpg="http://schemas.microsoft.com/office/word/2010/wordprocessingGroup" xmlns:wpi="http://schemas.microsoft.com/office/word/2010/wordprocessingInk" xmlns:wne="http://schemas.microsoft.com/office/word/2006/wordml" xmlns:wps="http://schemas.microsoft.com/office/word/2010/wordprocessingShape" mc:Ignorable="w14 w15 w16se w16cid w16 w16cex wp14">
   <w:endnote w:type="separator" w:id="-1">
     <w:p>
       <w:r>
@@ -23050,7 +23095,7 @@
 </file>
 
 <file path=word/footnotes.xml><?xml version="1.0" encoding="utf-8"?>
-<w:footnotes xmlns:wpc="http://schemas.microsoft.com/office/word/2010/wordprocessingCanvas" xmlns:cx="http://schemas.microsoft.com/office/drawing/2014/chartex" xmlns:cx1="http://schemas.microsoft.com/office/drawing/2015/9/8/chartex" xmlns:cx2="http://schemas.microsoft.com/office/drawing/2015/10/21/chartex" xmlns:cx3="http://schemas.microsoft.com/office/drawing/2016/5/9/chartex" xmlns:cx4="http://schemas.microsoft.com/office/drawing/2016/5/10/chartex" xmlns:cx5="http://schemas.microsoft.com/office/drawing/2016/5/11/chartex" xmlns:cx6="http://schemas.microsoft.com/office/drawing/2016/5/12/chartex" xmlns:cx7="http://schemas.microsoft.com/office/drawing/2016/5/13/chartex" xmlns:cx8="http://schemas.microsoft.com/office/drawing/2016/5/14/chartex" xmlns:mc="http://schemas.openxmlformats.org/markup-compatibility/2006" xmlns:aink="http://schemas.microsoft.com/office/drawing/2016/ink" xmlns:am3d="http://schemas.microsoft.com/office/drawing/2017/model3d" xmlns:o="urn:schemas-microsoft-com:office:office" xmlns:r="http://schemas.openxmlformats.org/officeDocument/2006/relationships" xmlns:m="http://schemas.openxmlformats.org/officeDocument/2006/math" xmlns:v="urn:schemas-microsoft-com:vml" xmlns:wp14="http://schemas.microsoft.com/office/word/2010/wordprocessingDrawing" xmlns:wp="http://schemas.openxmlformats.org/drawingml/2006/wordprocessingDrawing" xmlns:w10="urn:schemas-microsoft-com:office:word" xmlns:w="http://schemas.openxmlformats.org/wordprocessingml/2006/main" xmlns:w14="http://schemas.microsoft.com/office/word/2010/wordml" xmlns:w15="http://schemas.microsoft.com/office/word/2012/wordml" xmlns:w16cex="http://schemas.microsoft.com/office/word/2018/wordml/cex" xmlns:w16cid="http://schemas.microsoft.com/office/word/2016/wordml/cid" xmlns:w16="http://schemas.microsoft.com/office/word/2018/wordml" xmlns:w16sdtdh="http://schemas.microsoft.com/office/word/2020/wordml/sdtdatahash" xmlns:w16se="http://schemas.microsoft.com/office/word/2015/wordml/symex" xmlns:wpg="http://schemas.microsoft.com/office/word/2010/wordprocessingGroup" xmlns:wpi="http://schemas.microsoft.com/office/word/2010/wordprocessingInk" xmlns:wne="http://schemas.microsoft.com/office/word/2006/wordml" xmlns:wps="http://schemas.microsoft.com/office/word/2010/wordprocessingShape" mc:Ignorable="w14 w15 w16se w16cid w16 w16cex w16sdtdh wp14">
+<w:footnotes xmlns:wpc="http://schemas.microsoft.com/office/word/2010/wordprocessingCanvas" xmlns:cx="http://schemas.microsoft.com/office/drawing/2014/chartex" xmlns:cx1="http://schemas.microsoft.com/office/drawing/2015/9/8/chartex" xmlns:cx2="http://schemas.microsoft.com/office/drawing/2015/10/21/chartex" xmlns:cx3="http://schemas.microsoft.com/office/drawing/2016/5/9/chartex" xmlns:cx4="http://schemas.microsoft.com/office/drawing/2016/5/10/chartex" xmlns:cx5="http://schemas.microsoft.com/office/drawing/2016/5/11/chartex" xmlns:cx6="http://schemas.microsoft.com/office/drawing/2016/5/12/chartex" xmlns:cx7="http://schemas.microsoft.com/office/drawing/2016/5/13/chartex" xmlns:cx8="http://schemas.microsoft.com/office/drawing/2016/5/14/chartex" xmlns:mc="http://schemas.openxmlformats.org/markup-compatibility/2006" xmlns:aink="http://schemas.microsoft.com/office/drawing/2016/ink" xmlns:am3d="http://schemas.microsoft.com/office/drawing/2017/model3d" xmlns:o="urn:schemas-microsoft-com:office:office" xmlns:r="http://schemas.openxmlformats.org/officeDocument/2006/relationships" xmlns:m="http://schemas.openxmlformats.org/officeDocument/2006/math" xmlns:v="urn:schemas-microsoft-com:vml" xmlns:wp14="http://schemas.microsoft.com/office/word/2010/wordprocessingDrawing" xmlns:wp="http://schemas.openxmlformats.org/drawingml/2006/wordprocessingDrawing" xmlns:w10="urn:schemas-microsoft-com:office:word" xmlns:w="http://schemas.openxmlformats.org/wordprocessingml/2006/main" xmlns:w14="http://schemas.microsoft.com/office/word/2010/wordml" xmlns:w15="http://schemas.microsoft.com/office/word/2012/wordml" xmlns:w16cex="http://schemas.microsoft.com/office/word/2018/wordml/cex" xmlns:w16cid="http://schemas.microsoft.com/office/word/2016/wordml/cid" xmlns:w16="http://schemas.microsoft.com/office/word/2018/wordml" xmlns:w16se="http://schemas.microsoft.com/office/word/2015/wordml/symex" xmlns:wpg="http://schemas.microsoft.com/office/word/2010/wordprocessingGroup" xmlns:wpi="http://schemas.microsoft.com/office/word/2010/wordprocessingInk" xmlns:wne="http://schemas.microsoft.com/office/word/2006/wordml" xmlns:wps="http://schemas.microsoft.com/office/word/2010/wordprocessingShape" mc:Ignorable="w14 w15 w16se w16cid w16 w16cex wp14">
   <w:footnote w:type="separator" w:id="-1">
     <w:p>
       <w:r>
@@ -23073,7 +23118,7 @@
 </file>
 
 <file path=word/header1.xml><?xml version="1.0" encoding="utf-8"?>
-<w:hdr xmlns:wpc="http://schemas.microsoft.com/office/word/2010/wordprocessingCanvas" xmlns:cx="http://schemas.microsoft.com/office/drawing/2014/chartex" xmlns:cx1="http://schemas.microsoft.com/office/drawing/2015/9/8/chartex" xmlns:cx2="http://schemas.microsoft.com/office/drawing/2015/10/21/chartex" xmlns:cx3="http://schemas.microsoft.com/office/drawing/2016/5/9/chartex" xmlns:cx4="http://schemas.microsoft.com/office/drawing/2016/5/10/chartex" xmlns:cx5="http://schemas.microsoft.com/office/drawing/2016/5/11/chartex" xmlns:cx6="http://schemas.microsoft.com/office/drawing/2016/5/12/chartex" xmlns:cx7="http://schemas.microsoft.com/office/drawing/2016/5/13/chartex" xmlns:cx8="http://schemas.microsoft.com/office/drawing/2016/5/14/chartex" xmlns:mc="http://schemas.openxmlformats.org/markup-compatibility/2006" xmlns:aink="http://schemas.microsoft.com/office/drawing/2016/ink" xmlns:am3d="http://schemas.microsoft.com/office/drawing/2017/model3d" xmlns:o="urn:schemas-microsoft-com:office:office" xmlns:r="http://schemas.openxmlformats.org/officeDocument/2006/relationships" xmlns:m="http://schemas.openxmlformats.org/officeDocument/2006/math" xmlns:v="urn:schemas-microsoft-com:vml" xmlns:wp14="http://schemas.microsoft.com/office/word/2010/wordprocessingDrawing" xmlns:wp="http://schemas.openxmlformats.org/drawingml/2006/wordprocessingDrawing" xmlns:w10="urn:schemas-microsoft-com:office:word" xmlns:w="http://schemas.openxmlformats.org/wordprocessingml/2006/main" xmlns:w14="http://schemas.microsoft.com/office/word/2010/wordml" xmlns:w15="http://schemas.microsoft.com/office/word/2012/wordml" xmlns:w16cex="http://schemas.microsoft.com/office/word/2018/wordml/cex" xmlns:w16cid="http://schemas.microsoft.com/office/word/2016/wordml/cid" xmlns:w16="http://schemas.microsoft.com/office/word/2018/wordml" xmlns:w16sdtdh="http://schemas.microsoft.com/office/word/2020/wordml/sdtdatahash" xmlns:w16se="http://schemas.microsoft.com/office/word/2015/wordml/symex" xmlns:wpg="http://schemas.microsoft.com/office/word/2010/wordprocessingGroup" xmlns:wpi="http://schemas.microsoft.com/office/word/2010/wordprocessingInk" xmlns:wne="http://schemas.microsoft.com/office/word/2006/wordml" xmlns:wps="http://schemas.microsoft.com/office/word/2010/wordprocessingShape" mc:Ignorable="w14 w15 w16se w16cid w16 w16cex w16sdtdh wp14">
+<w:hdr xmlns:wpc="http://schemas.microsoft.com/office/word/2010/wordprocessingCanvas" xmlns:cx="http://schemas.microsoft.com/office/drawing/2014/chartex" xmlns:cx1="http://schemas.microsoft.com/office/drawing/2015/9/8/chartex" xmlns:cx2="http://schemas.microsoft.com/office/drawing/2015/10/21/chartex" xmlns:cx3="http://schemas.microsoft.com/office/drawing/2016/5/9/chartex" xmlns:cx4="http://schemas.microsoft.com/office/drawing/2016/5/10/chartex" xmlns:cx5="http://schemas.microsoft.com/office/drawing/2016/5/11/chartex" xmlns:cx6="http://schemas.microsoft.com/office/drawing/2016/5/12/chartex" xmlns:cx7="http://schemas.microsoft.com/office/drawing/2016/5/13/chartex" xmlns:cx8="http://schemas.microsoft.com/office/drawing/2016/5/14/chartex" xmlns:mc="http://schemas.openxmlformats.org/markup-compatibility/2006" xmlns:aink="http://schemas.microsoft.com/office/drawing/2016/ink" xmlns:am3d="http://schemas.microsoft.com/office/drawing/2017/model3d" xmlns:o="urn:schemas-microsoft-com:office:office" xmlns:r="http://schemas.openxmlformats.org/officeDocument/2006/relationships" xmlns:m="http://schemas.openxmlformats.org/officeDocument/2006/math" xmlns:v="urn:schemas-microsoft-com:vml" xmlns:wp14="http://schemas.microsoft.com/office/word/2010/wordprocessingDrawing" xmlns:wp="http://schemas.openxmlformats.org/drawingml/2006/wordprocessingDrawing" xmlns:w10="urn:schemas-microsoft-com:office:word" xmlns:w="http://schemas.openxmlformats.org/wordprocessingml/2006/main" xmlns:w14="http://schemas.microsoft.com/office/word/2010/wordml" xmlns:w15="http://schemas.microsoft.com/office/word/2012/wordml" xmlns:w16cex="http://schemas.microsoft.com/office/word/2018/wordml/cex" xmlns:w16cid="http://schemas.microsoft.com/office/word/2016/wordml/cid" xmlns:w16="http://schemas.microsoft.com/office/word/2018/wordml" xmlns:w16se="http://schemas.microsoft.com/office/word/2015/wordml/symex" xmlns:wpg="http://schemas.microsoft.com/office/word/2010/wordprocessingGroup" xmlns:wpi="http://schemas.microsoft.com/office/word/2010/wordprocessingInk" xmlns:wne="http://schemas.microsoft.com/office/word/2006/wordml" xmlns:wps="http://schemas.microsoft.com/office/word/2010/wordprocessingShape" mc:Ignorable="w14 w15 w16se w16cid w16 w16cex wp14">
   <w:p/>
   <w:p/>
   <w:p/>
@@ -23081,7 +23126,7 @@
 </file>
 
 <file path=word/header2.xml><?xml version="1.0" encoding="utf-8"?>
-<w:hdr xmlns:wpc="http://schemas.microsoft.com/office/word/2010/wordprocessingCanvas" xmlns:cx="http://schemas.microsoft.com/office/drawing/2014/chartex" xmlns:cx1="http://schemas.microsoft.com/office/drawing/2015/9/8/chartex" xmlns:cx2="http://schemas.microsoft.com/office/drawing/2015/10/21/chartex" xmlns:cx3="http://schemas.microsoft.com/office/drawing/2016/5/9/chartex" xmlns:cx4="http://schemas.microsoft.com/office/drawing/2016/5/10/chartex" xmlns:cx5="http://schemas.microsoft.com/office/drawing/2016/5/11/chartex" xmlns:cx6="http://schemas.microsoft.com/office/drawing/2016/5/12/chartex" xmlns:cx7="http://schemas.microsoft.com/office/drawing/2016/5/13/chartex" xmlns:cx8="http://schemas.microsoft.com/office/drawing/2016/5/14/chartex" xmlns:mc="http://schemas.openxmlformats.org/markup-compatibility/2006" xmlns:aink="http://schemas.microsoft.com/office/drawing/2016/ink" xmlns:am3d="http://schemas.microsoft.com/office/drawing/2017/model3d" xmlns:o="urn:schemas-microsoft-com:office:office" xmlns:r="http://schemas.openxmlformats.org/officeDocument/2006/relationships" xmlns:m="http://schemas.openxmlformats.org/officeDocument/2006/math" xmlns:v="urn:schemas-microsoft-com:vml" xmlns:wp14="http://schemas.microsoft.com/office/word/2010/wordprocessingDrawing" xmlns:wp="http://schemas.openxmlformats.org/drawingml/2006/wordprocessingDrawing" xmlns:w10="urn:schemas-microsoft-com:office:word" xmlns:w="http://schemas.openxmlformats.org/wordprocessingml/2006/main" xmlns:w14="http://schemas.microsoft.com/office/word/2010/wordml" xmlns:w15="http://schemas.microsoft.com/office/word/2012/wordml" xmlns:w16cex="http://schemas.microsoft.com/office/word/2018/wordml/cex" xmlns:w16cid="http://schemas.microsoft.com/office/word/2016/wordml/cid" xmlns:w16="http://schemas.microsoft.com/office/word/2018/wordml" xmlns:w16sdtdh="http://schemas.microsoft.com/office/word/2020/wordml/sdtdatahash" xmlns:w16se="http://schemas.microsoft.com/office/word/2015/wordml/symex" xmlns:wpg="http://schemas.microsoft.com/office/word/2010/wordprocessingGroup" xmlns:wpi="http://schemas.microsoft.com/office/word/2010/wordprocessingInk" xmlns:wne="http://schemas.microsoft.com/office/word/2006/wordml" xmlns:wps="http://schemas.microsoft.com/office/word/2010/wordprocessingShape" mc:Ignorable="w14 w15 w16se w16cid w16 w16cex w16sdtdh wp14">
+<w:hdr xmlns:wpc="http://schemas.microsoft.com/office/word/2010/wordprocessingCanvas" xmlns:cx="http://schemas.microsoft.com/office/drawing/2014/chartex" xmlns:cx1="http://schemas.microsoft.com/office/drawing/2015/9/8/chartex" xmlns:cx2="http://schemas.microsoft.com/office/drawing/2015/10/21/chartex" xmlns:cx3="http://schemas.microsoft.com/office/drawing/2016/5/9/chartex" xmlns:cx4="http://schemas.microsoft.com/office/drawing/2016/5/10/chartex" xmlns:cx5="http://schemas.microsoft.com/office/drawing/2016/5/11/chartex" xmlns:cx6="http://schemas.microsoft.com/office/drawing/2016/5/12/chartex" xmlns:cx7="http://schemas.microsoft.com/office/drawing/2016/5/13/chartex" xmlns:cx8="http://schemas.microsoft.com/office/drawing/2016/5/14/chartex" xmlns:mc="http://schemas.openxmlformats.org/markup-compatibility/2006" xmlns:aink="http://schemas.microsoft.com/office/drawing/2016/ink" xmlns:am3d="http://schemas.microsoft.com/office/drawing/2017/model3d" xmlns:o="urn:schemas-microsoft-com:office:office" xmlns:r="http://schemas.openxmlformats.org/officeDocument/2006/relationships" xmlns:m="http://schemas.openxmlformats.org/officeDocument/2006/math" xmlns:v="urn:schemas-microsoft-com:vml" xmlns:wp14="http://schemas.microsoft.com/office/word/2010/wordprocessingDrawing" xmlns:wp="http://schemas.openxmlformats.org/drawingml/2006/wordprocessingDrawing" xmlns:w10="urn:schemas-microsoft-com:office:word" xmlns:w="http://schemas.openxmlformats.org/wordprocessingml/2006/main" xmlns:w14="http://schemas.microsoft.com/office/word/2010/wordml" xmlns:w15="http://schemas.microsoft.com/office/word/2012/wordml" xmlns:w16cex="http://schemas.microsoft.com/office/word/2018/wordml/cex" xmlns:w16cid="http://schemas.microsoft.com/office/word/2016/wordml/cid" xmlns:w16="http://schemas.microsoft.com/office/word/2018/wordml" xmlns:w16se="http://schemas.microsoft.com/office/word/2015/wordml/symex" xmlns:wpg="http://schemas.microsoft.com/office/word/2010/wordprocessingGroup" xmlns:wpi="http://schemas.microsoft.com/office/word/2010/wordprocessingInk" xmlns:wne="http://schemas.microsoft.com/office/word/2006/wordml" xmlns:wps="http://schemas.microsoft.com/office/word/2010/wordprocessingShape" mc:Ignorable="w14 w15 w16se w16cid w16 w16cex wp14">
   <w:p/>
   <w:p/>
   <w:p/>
@@ -23089,7 +23134,7 @@
 </file>
 
 <file path=word/header3.xml><?xml version="1.0" encoding="utf-8"?>
-<w:hdr xmlns:wpc="http://schemas.microsoft.com/office/word/2010/wordprocessingCanvas" xmlns:cx="http://schemas.microsoft.com/office/drawing/2014/chartex" xmlns:cx1="http://schemas.microsoft.com/office/drawing/2015/9/8/chartex" xmlns:cx2="http://schemas.microsoft.com/office/drawing/2015/10/21/chartex" xmlns:cx3="http://schemas.microsoft.com/office/drawing/2016/5/9/chartex" xmlns:cx4="http://schemas.microsoft.com/office/drawing/2016/5/10/chartex" xmlns:cx5="http://schemas.microsoft.com/office/drawing/2016/5/11/chartex" xmlns:cx6="http://schemas.microsoft.com/office/drawing/2016/5/12/chartex" xmlns:cx7="http://schemas.microsoft.com/office/drawing/2016/5/13/chartex" xmlns:cx8="http://schemas.microsoft.com/office/drawing/2016/5/14/chartex" xmlns:mc="http://schemas.openxmlformats.org/markup-compatibility/2006" xmlns:aink="http://schemas.microsoft.com/office/drawing/2016/ink" xmlns:am3d="http://schemas.microsoft.com/office/drawing/2017/model3d" xmlns:o="urn:schemas-microsoft-com:office:office" xmlns:r="http://schemas.openxmlformats.org/officeDocument/2006/relationships" xmlns:m="http://schemas.openxmlformats.org/officeDocument/2006/math" xmlns:v="urn:schemas-microsoft-com:vml" xmlns:wp14="http://schemas.microsoft.com/office/word/2010/wordprocessingDrawing" xmlns:wp="http://schemas.openxmlformats.org/drawingml/2006/wordprocessingDrawing" xmlns:w10="urn:schemas-microsoft-com:office:word" xmlns:w="http://schemas.openxmlformats.org/wordprocessingml/2006/main" xmlns:w14="http://schemas.microsoft.com/office/word/2010/wordml" xmlns:w15="http://schemas.microsoft.com/office/word/2012/wordml" xmlns:w16cex="http://schemas.microsoft.com/office/word/2018/wordml/cex" xmlns:w16cid="http://schemas.microsoft.com/office/word/2016/wordml/cid" xmlns:w16="http://schemas.microsoft.com/office/word/2018/wordml" xmlns:w16sdtdh="http://schemas.microsoft.com/office/word/2020/wordml/sdtdatahash" xmlns:w16se="http://schemas.microsoft.com/office/word/2015/wordml/symex" xmlns:wpg="http://schemas.microsoft.com/office/word/2010/wordprocessingGroup" xmlns:wpi="http://schemas.microsoft.com/office/word/2010/wordprocessingInk" xmlns:wne="http://schemas.microsoft.com/office/word/2006/wordml" xmlns:wps="http://schemas.microsoft.com/office/word/2010/wordprocessingShape" mc:Ignorable="w14 w15 w16se w16cid w16 w16cex w16sdtdh wp14">
+<w:hdr xmlns:wpc="http://schemas.microsoft.com/office/word/2010/wordprocessingCanvas" xmlns:cx="http://schemas.microsoft.com/office/drawing/2014/chartex" xmlns:cx1="http://schemas.microsoft.com/office/drawing/2015/9/8/chartex" xmlns:cx2="http://schemas.microsoft.com/office/drawing/2015/10/21/chartex" xmlns:cx3="http://schemas.microsoft.com/office/drawing/2016/5/9/chartex" xmlns:cx4="http://schemas.microsoft.com/office/drawing/2016/5/10/chartex" xmlns:cx5="http://schemas.microsoft.com/office/drawing/2016/5/11/chartex" xmlns:cx6="http://schemas.microsoft.com/office/drawing/2016/5/12/chartex" xmlns:cx7="http://schemas.microsoft.com/office/drawing/2016/5/13/chartex" xmlns:cx8="http://schemas.microsoft.com/office/drawing/2016/5/14/chartex" xmlns:mc="http://schemas.openxmlformats.org/markup-compatibility/2006" xmlns:aink="http://schemas.microsoft.com/office/drawing/2016/ink" xmlns:am3d="http://schemas.microsoft.com/office/drawing/2017/model3d" xmlns:o="urn:schemas-microsoft-com:office:office" xmlns:r="http://schemas.openxmlformats.org/officeDocument/2006/relationships" xmlns:m="http://schemas.openxmlformats.org/officeDocument/2006/math" xmlns:v="urn:schemas-microsoft-com:vml" xmlns:wp14="http://schemas.microsoft.com/office/word/2010/wordprocessingDrawing" xmlns:wp="http://schemas.openxmlformats.org/drawingml/2006/wordprocessingDrawing" xmlns:w10="urn:schemas-microsoft-com:office:word" xmlns:w="http://schemas.openxmlformats.org/wordprocessingml/2006/main" xmlns:w14="http://schemas.microsoft.com/office/word/2010/wordml" xmlns:w15="http://schemas.microsoft.com/office/word/2012/wordml" xmlns:w16cex="http://schemas.microsoft.com/office/word/2018/wordml/cex" xmlns:w16cid="http://schemas.microsoft.com/office/word/2016/wordml/cid" xmlns:w16="http://schemas.microsoft.com/office/word/2018/wordml" xmlns:w16se="http://schemas.microsoft.com/office/word/2015/wordml/symex" xmlns:wpg="http://schemas.microsoft.com/office/word/2010/wordprocessingGroup" xmlns:wpi="http://schemas.microsoft.com/office/word/2010/wordprocessingInk" xmlns:wne="http://schemas.microsoft.com/office/word/2006/wordml" xmlns:wps="http://schemas.microsoft.com/office/word/2010/wordprocessingShape" mc:Ignorable="w14 w15 w16se w16cid w16 w16cex wp14">
   <w:sdt>
     <w:sdtPr>
       <w:id w:val="157571950"/>
@@ -23135,7 +23180,7 @@
 </file>
 
 <file path=word/numbering.xml><?xml version="1.0" encoding="utf-8"?>
-<w:numbering xmlns:wpc="http://schemas.microsoft.com/office/word/2010/wordprocessingCanvas" xmlns:cx="http://schemas.microsoft.com/office/drawing/2014/chartex" xmlns:cx1="http://schemas.microsoft.com/office/drawing/2015/9/8/chartex" xmlns:cx2="http://schemas.microsoft.com/office/drawing/2015/10/21/chartex" xmlns:cx3="http://schemas.microsoft.com/office/drawing/2016/5/9/chartex" xmlns:cx4="http://schemas.microsoft.com/office/drawing/2016/5/10/chartex" xmlns:cx5="http://schemas.microsoft.com/office/drawing/2016/5/11/chartex" xmlns:cx6="http://schemas.microsoft.com/office/drawing/2016/5/12/chartex" xmlns:cx7="http://schemas.microsoft.com/office/drawing/2016/5/13/chartex" xmlns:cx8="http://schemas.microsoft.com/office/drawing/2016/5/14/chartex" xmlns:mc="http://schemas.openxmlformats.org/markup-compatibility/2006" xmlns:aink="http://schemas.microsoft.com/office/drawing/2016/ink" xmlns:am3d="http://schemas.microsoft.com/office/drawing/2017/model3d" xmlns:o="urn:schemas-microsoft-com:office:office" xmlns:r="http://schemas.openxmlformats.org/officeDocument/2006/relationships" xmlns:m="http://schemas.openxmlformats.org/officeDocument/2006/math" xmlns:v="urn:schemas-microsoft-com:vml" xmlns:wp14="http://schemas.microsoft.com/office/word/2010/wordprocessingDrawing" xmlns:wp="http://schemas.openxmlformats.org/drawingml/2006/wordprocessingDrawing" xmlns:w10="urn:schemas-microsoft-com:office:word" xmlns:w="http://schemas.openxmlformats.org/wordprocessingml/2006/main" xmlns:w14="http://schemas.microsoft.com/office/word/2010/wordml" xmlns:w15="http://schemas.microsoft.com/office/word/2012/wordml" xmlns:w16cex="http://schemas.microsoft.com/office/word/2018/wordml/cex" xmlns:w16cid="http://schemas.microsoft.com/office/word/2016/wordml/cid" xmlns:w16="http://schemas.microsoft.com/office/word/2018/wordml" xmlns:w16sdtdh="http://schemas.microsoft.com/office/word/2020/wordml/sdtdatahash" xmlns:w16se="http://schemas.microsoft.com/office/word/2015/wordml/symex" xmlns:wpg="http://schemas.microsoft.com/office/word/2010/wordprocessingGroup" xmlns:wpi="http://schemas.microsoft.com/office/word/2010/wordprocessingInk" xmlns:wne="http://schemas.microsoft.com/office/word/2006/wordml" xmlns:wps="http://schemas.microsoft.com/office/word/2010/wordprocessingShape" mc:Ignorable="w14 w15 w16se w16cid w16 w16cex w16sdtdh wp14">
+<w:numbering xmlns:wpc="http://schemas.microsoft.com/office/word/2010/wordprocessingCanvas" xmlns:cx="http://schemas.microsoft.com/office/drawing/2014/chartex" xmlns:cx1="http://schemas.microsoft.com/office/drawing/2015/9/8/chartex" xmlns:cx2="http://schemas.microsoft.com/office/drawing/2015/10/21/chartex" xmlns:cx3="http://schemas.microsoft.com/office/drawing/2016/5/9/chartex" xmlns:cx4="http://schemas.microsoft.com/office/drawing/2016/5/10/chartex" xmlns:cx5="http://schemas.microsoft.com/office/drawing/2016/5/11/chartex" xmlns:cx6="http://schemas.microsoft.com/office/drawing/2016/5/12/chartex" xmlns:cx7="http://schemas.microsoft.com/office/drawing/2016/5/13/chartex" xmlns:cx8="http://schemas.microsoft.com/office/drawing/2016/5/14/chartex" xmlns:mc="http://schemas.openxmlformats.org/markup-compatibility/2006" xmlns:aink="http://schemas.microsoft.com/office/drawing/2016/ink" xmlns:am3d="http://schemas.microsoft.com/office/drawing/2017/model3d" xmlns:o="urn:schemas-microsoft-com:office:office" xmlns:r="http://schemas.openxmlformats.org/officeDocument/2006/relationships" xmlns:m="http://schemas.openxmlformats.org/officeDocument/2006/math" xmlns:v="urn:schemas-microsoft-com:vml" xmlns:wp14="http://schemas.microsoft.com/office/word/2010/wordprocessingDrawing" xmlns:wp="http://schemas.openxmlformats.org/drawingml/2006/wordprocessingDrawing" xmlns:w10="urn:schemas-microsoft-com:office:word" xmlns:w="http://schemas.openxmlformats.org/wordprocessingml/2006/main" xmlns:w14="http://schemas.microsoft.com/office/word/2010/wordml" xmlns:w15="http://schemas.microsoft.com/office/word/2012/wordml" xmlns:w16cex="http://schemas.microsoft.com/office/word/2018/wordml/cex" xmlns:w16cid="http://schemas.microsoft.com/office/word/2016/wordml/cid" xmlns:w16="http://schemas.microsoft.com/office/word/2018/wordml" xmlns:w16se="http://schemas.microsoft.com/office/word/2015/wordml/symex" xmlns:wpg="http://schemas.microsoft.com/office/word/2010/wordprocessingGroup" xmlns:wpi="http://schemas.microsoft.com/office/word/2010/wordprocessingInk" xmlns:wne="http://schemas.microsoft.com/office/word/2006/wordml" xmlns:wps="http://schemas.microsoft.com/office/word/2010/wordprocessingShape" mc:Ignorable="w14 w15 w16se w16cid w16 w16cex wp14">
   <w:abstractNum w:abstractNumId="0" w15:restartNumberingAfterBreak="0">
     <w:nsid w:val="006E2715"/>
     <w:multiLevelType w:val="hybridMultilevel"/>
@@ -28561,7 +28606,7 @@
 </file>
 
 <file path=word/styles.xml><?xml version="1.0" encoding="utf-8"?>
-<w:styles xmlns:mc="http://schemas.openxmlformats.org/markup-compatibility/2006" xmlns:r="http://schemas.openxmlformats.org/officeDocument/2006/relationships" xmlns:w="http://schemas.openxmlformats.org/wordprocessingml/2006/main" xmlns:w14="http://schemas.microsoft.com/office/word/2010/wordml" xmlns:w15="http://schemas.microsoft.com/office/word/2012/wordml" xmlns:w16cex="http://schemas.microsoft.com/office/word/2018/wordml/cex" xmlns:w16cid="http://schemas.microsoft.com/office/word/2016/wordml/cid" xmlns:w16="http://schemas.microsoft.com/office/word/2018/wordml" xmlns:w16sdtdh="http://schemas.microsoft.com/office/word/2020/wordml/sdtdatahash" xmlns:w16se="http://schemas.microsoft.com/office/word/2015/wordml/symex" mc:Ignorable="w14 w15 w16se w16cid w16 w16cex w16sdtdh">
+<w:styles xmlns:mc="http://schemas.openxmlformats.org/markup-compatibility/2006" xmlns:r="http://schemas.openxmlformats.org/officeDocument/2006/relationships" xmlns:w="http://schemas.openxmlformats.org/wordprocessingml/2006/main" xmlns:w14="http://schemas.microsoft.com/office/word/2010/wordml" xmlns:w15="http://schemas.microsoft.com/office/word/2012/wordml" xmlns:w16cex="http://schemas.microsoft.com/office/word/2018/wordml/cex" xmlns:w16cid="http://schemas.microsoft.com/office/word/2016/wordml/cid" xmlns:w16="http://schemas.microsoft.com/office/word/2018/wordml" xmlns:w16se="http://schemas.microsoft.com/office/word/2015/wordml/symex" mc:Ignorable="w14 w15 w16se w16cid w16 w16cex">
   <w:docDefaults>
     <w:rPrDefault>
       <w:rPr>

</xml_diff>

<commit_message>
Changes to working program and some fixes to distributed apps slides
</commit_message>
<xml_diff>
--- a/software-design-spbsu/РПД/053904_Проектирование программного обеспечения_21_5162_7с_Литвинов_Брыксин.docx
+++ b/software-design-spbsu/РПД/053904_Проектирование программного обеспечения_21_5162_7с_Литвинов_Брыксин.docx
@@ -1,6 +1,6 @@
 
 <file path=word/document.xml><?xml version="1.0" encoding="utf-8"?>
-<w:document xmlns:wpc="http://schemas.microsoft.com/office/word/2010/wordprocessingCanvas" xmlns:cx="http://schemas.microsoft.com/office/drawing/2014/chartex" xmlns:cx1="http://schemas.microsoft.com/office/drawing/2015/9/8/chartex" xmlns:cx2="http://schemas.microsoft.com/office/drawing/2015/10/21/chartex" xmlns:cx3="http://schemas.microsoft.com/office/drawing/2016/5/9/chartex" xmlns:cx4="http://schemas.microsoft.com/office/drawing/2016/5/10/chartex" xmlns:cx5="http://schemas.microsoft.com/office/drawing/2016/5/11/chartex" xmlns:cx6="http://schemas.microsoft.com/office/drawing/2016/5/12/chartex" xmlns:cx7="http://schemas.microsoft.com/office/drawing/2016/5/13/chartex" xmlns:cx8="http://schemas.microsoft.com/office/drawing/2016/5/14/chartex" xmlns:mc="http://schemas.openxmlformats.org/markup-compatibility/2006" xmlns:aink="http://schemas.microsoft.com/office/drawing/2016/ink" xmlns:am3d="http://schemas.microsoft.com/office/drawing/2017/model3d" xmlns:o="urn:schemas-microsoft-com:office:office" xmlns:r="http://schemas.openxmlformats.org/officeDocument/2006/relationships" xmlns:m="http://schemas.openxmlformats.org/officeDocument/2006/math" xmlns:v="urn:schemas-microsoft-com:vml" xmlns:wp14="http://schemas.microsoft.com/office/word/2010/wordprocessingDrawing" xmlns:wp="http://schemas.openxmlformats.org/drawingml/2006/wordprocessingDrawing" xmlns:w10="urn:schemas-microsoft-com:office:word" xmlns:w="http://schemas.openxmlformats.org/wordprocessingml/2006/main" xmlns:w14="http://schemas.microsoft.com/office/word/2010/wordml" xmlns:w15="http://schemas.microsoft.com/office/word/2012/wordml" xmlns:w16cex="http://schemas.microsoft.com/office/word/2018/wordml/cex" xmlns:w16cid="http://schemas.microsoft.com/office/word/2016/wordml/cid" xmlns:w16="http://schemas.microsoft.com/office/word/2018/wordml" xmlns:w16se="http://schemas.microsoft.com/office/word/2015/wordml/symex" xmlns:wpg="http://schemas.microsoft.com/office/word/2010/wordprocessingGroup" xmlns:wpi="http://schemas.microsoft.com/office/word/2010/wordprocessingInk" xmlns:wne="http://schemas.microsoft.com/office/word/2006/wordml" xmlns:wps="http://schemas.microsoft.com/office/word/2010/wordprocessingShape" mc:Ignorable="w14 w15 w16se w16cid w16 w16cex wp14">
+<w:document xmlns:wpc="http://schemas.microsoft.com/office/word/2010/wordprocessingCanvas" xmlns:cx="http://schemas.microsoft.com/office/drawing/2014/chartex" xmlns:cx1="http://schemas.microsoft.com/office/drawing/2015/9/8/chartex" xmlns:cx2="http://schemas.microsoft.com/office/drawing/2015/10/21/chartex" xmlns:cx3="http://schemas.microsoft.com/office/drawing/2016/5/9/chartex" xmlns:cx4="http://schemas.microsoft.com/office/drawing/2016/5/10/chartex" xmlns:cx5="http://schemas.microsoft.com/office/drawing/2016/5/11/chartex" xmlns:cx6="http://schemas.microsoft.com/office/drawing/2016/5/12/chartex" xmlns:cx7="http://schemas.microsoft.com/office/drawing/2016/5/13/chartex" xmlns:cx8="http://schemas.microsoft.com/office/drawing/2016/5/14/chartex" xmlns:mc="http://schemas.openxmlformats.org/markup-compatibility/2006" xmlns:aink="http://schemas.microsoft.com/office/drawing/2016/ink" xmlns:am3d="http://schemas.microsoft.com/office/drawing/2017/model3d" xmlns:o="urn:schemas-microsoft-com:office:office" xmlns:r="http://schemas.openxmlformats.org/officeDocument/2006/relationships" xmlns:m="http://schemas.openxmlformats.org/officeDocument/2006/math" xmlns:v="urn:schemas-microsoft-com:vml" xmlns:wp14="http://schemas.microsoft.com/office/word/2010/wordprocessingDrawing" xmlns:wp="http://schemas.openxmlformats.org/drawingml/2006/wordprocessingDrawing" xmlns:w10="urn:schemas-microsoft-com:office:word" xmlns:w="http://schemas.openxmlformats.org/wordprocessingml/2006/main" xmlns:w14="http://schemas.microsoft.com/office/word/2010/wordml" xmlns:w15="http://schemas.microsoft.com/office/word/2012/wordml" xmlns:w16cex="http://schemas.microsoft.com/office/word/2018/wordml/cex" xmlns:w16cid="http://schemas.microsoft.com/office/word/2016/wordml/cid" xmlns:w16="http://schemas.microsoft.com/office/word/2018/wordml" xmlns:w16sdtdh="http://schemas.microsoft.com/office/word/2020/wordml/sdtdatahash" xmlns:w16se="http://schemas.microsoft.com/office/word/2015/wordml/symex" xmlns:wpg="http://schemas.microsoft.com/office/word/2010/wordprocessingGroup" xmlns:wpi="http://schemas.microsoft.com/office/word/2010/wordprocessingInk" xmlns:wne="http://schemas.microsoft.com/office/word/2006/wordml" xmlns:wps="http://schemas.microsoft.com/office/word/2010/wordprocessingShape" mc:Ignorable="w14 w15 w16se w16cid w16 w16cex w16sdtdh wp14">
   <w:body>
     <w:p>
       <w:pPr>
@@ -159,25 +159,7 @@
           <w:b/>
           <w:spacing w:val="20"/>
         </w:rPr>
-        <w:t xml:space="preserve">Р А Б О Ч А Я   П Р О Г Р А М </w:t>
-      </w:r>
-      <w:proofErr w:type="spellStart"/>
-      <w:r>
-        <w:rPr>
-          <w:rFonts w:ascii="Times New Roman" w:hAnsi="Times New Roman" w:cs="Times New Roman"/>
-          <w:b/>
-          <w:spacing w:val="20"/>
-        </w:rPr>
-        <w:t>М</w:t>
-      </w:r>
-      <w:proofErr w:type="spellEnd"/>
-      <w:r>
-        <w:rPr>
-          <w:rFonts w:ascii="Times New Roman" w:hAnsi="Times New Roman" w:cs="Times New Roman"/>
-          <w:b/>
-          <w:spacing w:val="20"/>
-        </w:rPr>
-        <w:t xml:space="preserve"> А</w:t>
+        <w:t>Р А Б О Ч А Я   П Р О Г Р А М М А</w:t>
       </w:r>
     </w:p>
     <w:p>
@@ -822,9 +804,75 @@
           <w:sz w:val="28"/>
           <w:szCs w:val="28"/>
         </w:rPr>
-        <w:t>подготовленности обучающегося к освоению содержания учебных занятий (</w:t>
-      </w:r>
-      <w:proofErr w:type="spellStart"/>
+        <w:t>подготовленности обучающегося к освоению содержания учебных занятий (пререквизиты)</w:t>
+      </w:r>
+    </w:p>
+    <w:p>
+      <w:pPr>
+        <w:ind w:firstLine="720"/>
+        <w:jc w:val="both"/>
+        <w:rPr>
+          <w:rFonts w:ascii="Times New Roman" w:hAnsi="Times New Roman" w:cs="Times New Roman"/>
+        </w:rPr>
+      </w:pPr>
+      <w:r>
+        <w:rPr>
+          <w:rFonts w:ascii="Times New Roman" w:hAnsi="Times New Roman" w:cs="Times New Roman"/>
+        </w:rPr>
+        <w:t xml:space="preserve">Программа курса предназначена для </w:t>
+      </w:r>
+      <w:r>
+        <w:rPr>
+          <w:rFonts w:ascii="Times New Roman" w:hAnsi="Times New Roman" w:cs="Times New Roman"/>
+        </w:rPr>
+        <w:t xml:space="preserve">обучающихся </w:t>
+      </w:r>
+      <w:r>
+        <w:rPr>
+          <w:rFonts w:ascii="Times New Roman" w:hAnsi="Times New Roman" w:cs="Times New Roman"/>
+        </w:rPr>
+        <w:t>4 курса бакалавриата, освоивших программу курсов «Программирование» и «Информатика» (или аналогичных им).</w:t>
+      </w:r>
+      <w:r>
+        <w:rPr>
+          <w:rFonts w:ascii="Times New Roman" w:hAnsi="Times New Roman" w:cs="Times New Roman"/>
+        </w:rPr>
+        <w:t xml:space="preserve"> </w:t>
+      </w:r>
+      <w:r>
+        <w:rPr>
+          <w:rFonts w:ascii="Times New Roman" w:hAnsi="Times New Roman" w:cs="Times New Roman"/>
+        </w:rPr>
+        <w:t xml:space="preserve">Максимальная эффективность программы будет обеспечена при условии, что </w:t>
+      </w:r>
+      <w:r>
+        <w:rPr>
+          <w:rFonts w:ascii="Times New Roman" w:hAnsi="Times New Roman" w:cs="Times New Roman"/>
+        </w:rPr>
+        <w:t>обучающийся</w:t>
+      </w:r>
+      <w:r>
+        <w:rPr>
+          <w:rFonts w:ascii="Times New Roman" w:hAnsi="Times New Roman" w:cs="Times New Roman"/>
+        </w:rPr>
+        <w:t xml:space="preserve"> имел опыт разработки промышленных или исследовательских программных продуктов.</w:t>
+      </w:r>
+    </w:p>
+    <w:p>
+      <w:pPr>
+        <w:rPr>
+          <w:rFonts w:ascii="Times New Roman" w:hAnsi="Times New Roman" w:cs="Times New Roman"/>
+        </w:rPr>
+      </w:pPr>
+    </w:p>
+    <w:p>
+      <w:pPr>
+        <w:rPr>
+          <w:rFonts w:ascii="Times New Roman" w:hAnsi="Times New Roman" w:cs="Times New Roman"/>
+          <w:sz w:val="28"/>
+          <w:szCs w:val="28"/>
+        </w:rPr>
+      </w:pPr>
       <w:r>
         <w:rPr>
           <w:rFonts w:ascii="Times New Roman" w:hAnsi="Times New Roman" w:cs="Times New Roman"/>
@@ -832,9 +880,8 @@
           <w:sz w:val="28"/>
           <w:szCs w:val="28"/>
         </w:rPr>
-        <w:t>пререквизиты</w:t>
-      </w:r>
-      <w:proofErr w:type="spellEnd"/>
+        <w:t>1.3.</w:t>
+      </w:r>
       <w:r>
         <w:rPr>
           <w:rFonts w:ascii="Times New Roman" w:hAnsi="Times New Roman" w:cs="Times New Roman"/>
@@ -842,133 +889,8 @@
           <w:sz w:val="28"/>
           <w:szCs w:val="28"/>
         </w:rPr>
-        <w:t>)</w:t>
-      </w:r>
-    </w:p>
-    <w:p>
-      <w:pPr>
-        <w:ind w:firstLine="720"/>
-        <w:jc w:val="both"/>
-        <w:rPr>
-          <w:rFonts w:ascii="Times New Roman" w:hAnsi="Times New Roman" w:cs="Times New Roman"/>
-        </w:rPr>
-      </w:pPr>
-      <w:r>
-        <w:rPr>
-          <w:rFonts w:ascii="Times New Roman" w:hAnsi="Times New Roman" w:cs="Times New Roman"/>
-        </w:rPr>
-        <w:t xml:space="preserve">Программа курса предназначена для </w:t>
-      </w:r>
-      <w:r>
-        <w:rPr>
-          <w:rFonts w:ascii="Times New Roman" w:hAnsi="Times New Roman" w:cs="Times New Roman"/>
-        </w:rPr>
-        <w:t xml:space="preserve">обучающихся </w:t>
-      </w:r>
-      <w:r>
-        <w:rPr>
-          <w:rFonts w:ascii="Times New Roman" w:hAnsi="Times New Roman" w:cs="Times New Roman"/>
-        </w:rPr>
-        <w:t>4 курса бакалавриата, освоивших программу курсов «Программирование» и «Информатика» (или аналогичных им).</w:t>
-      </w:r>
-      <w:r>
-        <w:rPr>
-          <w:rFonts w:ascii="Times New Roman" w:hAnsi="Times New Roman" w:cs="Times New Roman"/>
-        </w:rPr>
-        <w:t xml:space="preserve"> </w:t>
-      </w:r>
-      <w:r>
-        <w:rPr>
-          <w:rFonts w:ascii="Times New Roman" w:hAnsi="Times New Roman" w:cs="Times New Roman"/>
-        </w:rPr>
-        <w:t xml:space="preserve">Максимальная эффективность программы будет обеспечена при условии, что </w:t>
-      </w:r>
-      <w:r>
-        <w:rPr>
-          <w:rFonts w:ascii="Times New Roman" w:hAnsi="Times New Roman" w:cs="Times New Roman"/>
-        </w:rPr>
-        <w:t>обучающийся</w:t>
-      </w:r>
-      <w:r>
-        <w:rPr>
-          <w:rFonts w:ascii="Times New Roman" w:hAnsi="Times New Roman" w:cs="Times New Roman"/>
-        </w:rPr>
-        <w:t xml:space="preserve"> имел опыт разработки промышленных или исследовательских программных продуктов.</w:t>
-      </w:r>
-    </w:p>
-    <w:p>
-      <w:pPr>
-        <w:rPr>
-          <w:rFonts w:ascii="Times New Roman" w:hAnsi="Times New Roman" w:cs="Times New Roman"/>
-        </w:rPr>
-      </w:pPr>
-    </w:p>
-    <w:p>
-      <w:pPr>
-        <w:rPr>
-          <w:rFonts w:ascii="Times New Roman" w:hAnsi="Times New Roman" w:cs="Times New Roman"/>
-          <w:sz w:val="28"/>
-          <w:szCs w:val="28"/>
-        </w:rPr>
-      </w:pPr>
-      <w:r>
-        <w:rPr>
-          <w:rFonts w:ascii="Times New Roman" w:hAnsi="Times New Roman" w:cs="Times New Roman"/>
-          <w:b/>
-          <w:sz w:val="28"/>
-          <w:szCs w:val="28"/>
-        </w:rPr>
-        <w:t>1.3.</w:t>
-      </w:r>
-      <w:r>
-        <w:rPr>
-          <w:rFonts w:ascii="Times New Roman" w:hAnsi="Times New Roman" w:cs="Times New Roman"/>
-          <w:b/>
-          <w:sz w:val="28"/>
-          <w:szCs w:val="28"/>
-        </w:rPr>
         <w:tab/>
-        <w:t>Перечень результатов обучения (</w:t>
-      </w:r>
-      <w:proofErr w:type="spellStart"/>
-      <w:r>
-        <w:rPr>
-          <w:rFonts w:ascii="Times New Roman" w:hAnsi="Times New Roman" w:cs="Times New Roman"/>
-          <w:b/>
-          <w:sz w:val="28"/>
-          <w:szCs w:val="28"/>
-        </w:rPr>
-        <w:t>learning</w:t>
-      </w:r>
-      <w:proofErr w:type="spellEnd"/>
-      <w:r>
-        <w:rPr>
-          <w:rFonts w:ascii="Times New Roman" w:hAnsi="Times New Roman" w:cs="Times New Roman"/>
-          <w:b/>
-          <w:sz w:val="28"/>
-          <w:szCs w:val="28"/>
-        </w:rPr>
-        <w:t xml:space="preserve"> </w:t>
-      </w:r>
-      <w:proofErr w:type="spellStart"/>
-      <w:r>
-        <w:rPr>
-          <w:rFonts w:ascii="Times New Roman" w:hAnsi="Times New Roman" w:cs="Times New Roman"/>
-          <w:b/>
-          <w:sz w:val="28"/>
-          <w:szCs w:val="28"/>
-        </w:rPr>
-        <w:t>outcomes</w:t>
-      </w:r>
-      <w:proofErr w:type="spellEnd"/>
-      <w:r>
-        <w:rPr>
-          <w:rFonts w:ascii="Times New Roman" w:hAnsi="Times New Roman" w:cs="Times New Roman"/>
-          <w:b/>
-          <w:sz w:val="28"/>
-          <w:szCs w:val="28"/>
-        </w:rPr>
-        <w:t>)</w:t>
+        <w:t>Перечень результатов обучения (learning outcomes)</w:t>
       </w:r>
     </w:p>
     <w:p>
@@ -1270,27 +1192,9 @@
                 <w:lang w:val="ru-RU"/>
               </w:rPr>
             </w:pPr>
-            <w:proofErr w:type="spellStart"/>
-            <w:r>
-              <w:t>Командная</w:t>
-            </w:r>
-            <w:proofErr w:type="spellEnd"/>
-            <w:r>
-              <w:t xml:space="preserve"> </w:t>
-            </w:r>
-            <w:proofErr w:type="spellStart"/>
-            <w:r>
-              <w:t>работа</w:t>
-            </w:r>
-            <w:proofErr w:type="spellEnd"/>
-            <w:r>
-              <w:t xml:space="preserve"> и </w:t>
-            </w:r>
-            <w:proofErr w:type="spellStart"/>
-            <w:r>
-              <w:t>лидерство</w:t>
-            </w:r>
-            <w:proofErr w:type="spellEnd"/>
+            <w:r>
+              <w:t>Командная работа и лидерство</w:t>
+            </w:r>
           </w:p>
         </w:tc>
         <w:tc>
@@ -1737,23 +1641,7 @@
                 <w:szCs w:val="24"/>
                 <w:lang w:val="ru-RU"/>
               </w:rPr>
-              <w:t xml:space="preserve"> архитектурные диаграммы на </w:t>
-            </w:r>
-            <w:proofErr w:type="spellStart"/>
-            <w:r>
-              <w:rPr>
-                <w:szCs w:val="24"/>
-                <w:lang w:val="ru-RU"/>
-              </w:rPr>
-              <w:t>графовых</w:t>
-            </w:r>
-            <w:proofErr w:type="spellEnd"/>
-            <w:r>
-              <w:rPr>
-                <w:szCs w:val="24"/>
-                <w:lang w:val="ru-RU"/>
-              </w:rPr>
-              <w:t xml:space="preserve"> визуальных языках.</w:t>
+              <w:t xml:space="preserve"> архитектурные диаграммы на графовых визуальных языках.</w:t>
             </w:r>
           </w:p>
         </w:tc>
@@ -1798,21 +1686,7 @@
               <w:rPr>
                 <w:lang w:val="ru-RU"/>
               </w:rPr>
-              <w:t xml:space="preserve">Информационно-коммун </w:t>
-            </w:r>
-            <w:proofErr w:type="spellStart"/>
-            <w:r>
-              <w:rPr>
-                <w:lang w:val="ru-RU"/>
-              </w:rPr>
-              <w:t>икационные</w:t>
-            </w:r>
-            <w:proofErr w:type="spellEnd"/>
-            <w:r>
-              <w:rPr>
-                <w:lang w:val="ru-RU"/>
-              </w:rPr>
-              <w:t xml:space="preserve"> технологии для профессиональной деятельности</w:t>
+              <w:t>Информационно-коммун икационные технологии для профессиональной деятельности</w:t>
             </w:r>
           </w:p>
         </w:tc>
@@ -2057,20 +1931,12 @@
               </w:rPr>
               <w:t xml:space="preserve">Информационно-коммун </w:t>
             </w:r>
-            <w:proofErr w:type="spellStart"/>
             <w:r>
               <w:rPr>
                 <w:lang w:val="ru-RU"/>
               </w:rPr>
               <w:lastRenderedPageBreak/>
-              <w:t>икационные</w:t>
-            </w:r>
-            <w:proofErr w:type="spellEnd"/>
-            <w:r>
-              <w:rPr>
-                <w:lang w:val="ru-RU"/>
-              </w:rPr>
-              <w:t xml:space="preserve"> технологии для профессиональной деятельности</w:t>
+              <w:t>икационные технологии для профессиональной деятельности</w:t>
             </w:r>
           </w:p>
         </w:tc>
@@ -2342,21 +2208,7 @@
               <w:rPr>
                 <w:lang w:val="ru-RU"/>
               </w:rPr>
-              <w:t xml:space="preserve">Информационно-коммун </w:t>
-            </w:r>
-            <w:proofErr w:type="spellStart"/>
-            <w:r>
-              <w:rPr>
-                <w:lang w:val="ru-RU"/>
-              </w:rPr>
-              <w:t>икационные</w:t>
-            </w:r>
-            <w:proofErr w:type="spellEnd"/>
-            <w:r>
-              <w:rPr>
-                <w:lang w:val="ru-RU"/>
-              </w:rPr>
-              <w:t xml:space="preserve"> технологии для профессиональной деятельности</w:t>
+              <w:t>Информационно-коммун икационные технологии для профессиональной деятельности</w:t>
             </w:r>
           </w:p>
         </w:tc>
@@ -4300,18 +4152,8 @@
                 <w:sz w:val="16"/>
                 <w:szCs w:val="16"/>
               </w:rPr>
-              <w:t xml:space="preserve"> практики и </w:t>
-            </w:r>
-            <w:proofErr w:type="gramStart"/>
-            <w:r>
-              <w:rPr>
-                <w:rFonts w:ascii="Times New Roman" w:hAnsi="Times New Roman" w:cs="Times New Roman"/>
-                <w:sz w:val="16"/>
-                <w:szCs w:val="16"/>
-              </w:rPr>
-              <w:t>т.п.</w:t>
-            </w:r>
-            <w:proofErr w:type="gramEnd"/>
+              <w:t xml:space="preserve"> практики и т.п.</w:t>
+            </w:r>
           </w:p>
         </w:tc>
         <w:tc>
@@ -5000,27 +4842,7 @@
                 <w:sz w:val="16"/>
                 <w:szCs w:val="16"/>
               </w:rPr>
-              <w:t>текущий контроль (</w:t>
-            </w:r>
-            <w:proofErr w:type="spellStart"/>
-            <w:proofErr w:type="gramStart"/>
-            <w:r>
-              <w:rPr>
-                <w:rFonts w:ascii="Times New Roman" w:hAnsi="Times New Roman" w:cs="Times New Roman"/>
-                <w:sz w:val="16"/>
-                <w:szCs w:val="16"/>
-              </w:rPr>
-              <w:t>сам.раб</w:t>
-            </w:r>
-            <w:proofErr w:type="spellEnd"/>
-            <w:proofErr w:type="gramEnd"/>
-            <w:r>
-              <w:rPr>
-                <w:rFonts w:ascii="Times New Roman" w:hAnsi="Times New Roman" w:cs="Times New Roman"/>
-                <w:sz w:val="16"/>
-                <w:szCs w:val="16"/>
-              </w:rPr>
-              <w:t>.)</w:t>
+              <w:t>текущий контроль (сам.раб.)</w:t>
             </w:r>
           </w:p>
         </w:tc>
@@ -5051,27 +4873,7 @@
                 <w:sz w:val="16"/>
                 <w:szCs w:val="16"/>
               </w:rPr>
-              <w:t>промежуточная аттестация (</w:t>
-            </w:r>
-            <w:proofErr w:type="spellStart"/>
-            <w:proofErr w:type="gramStart"/>
-            <w:r>
-              <w:rPr>
-                <w:rFonts w:ascii="Times New Roman" w:hAnsi="Times New Roman" w:cs="Times New Roman"/>
-                <w:sz w:val="16"/>
-                <w:szCs w:val="16"/>
-              </w:rPr>
-              <w:t>сам.раб</w:t>
-            </w:r>
-            <w:proofErr w:type="spellEnd"/>
-            <w:proofErr w:type="gramEnd"/>
-            <w:r>
-              <w:rPr>
-                <w:rFonts w:ascii="Times New Roman" w:hAnsi="Times New Roman" w:cs="Times New Roman"/>
-                <w:sz w:val="16"/>
-                <w:szCs w:val="16"/>
-              </w:rPr>
-              <w:t>.)</w:t>
+              <w:t>промежуточная аттестация (сам.раб.)</w:t>
             </w:r>
           </w:p>
         </w:tc>
@@ -5096,61 +4898,31 @@
                 <w:szCs w:val="16"/>
               </w:rPr>
             </w:pPr>
-            <w:proofErr w:type="gramStart"/>
             <w:r>
               <w:rPr>
                 <w:rFonts w:ascii="Times New Roman" w:hAnsi="Times New Roman" w:cs="Times New Roman"/>
                 <w:sz w:val="16"/>
                 <w:szCs w:val="16"/>
               </w:rPr>
-              <w:t>итоговая  аттестация</w:t>
-            </w:r>
-            <w:proofErr w:type="gramEnd"/>
-            <w:r>
+              <w:t xml:space="preserve">итоговая  аттестация </w:t>
+            </w:r>
+          </w:p>
+          <w:p>
+            <w:pPr>
+              <w:jc w:val="center"/>
               <w:rPr>
                 <w:rFonts w:ascii="Times New Roman" w:hAnsi="Times New Roman" w:cs="Times New Roman"/>
                 <w:sz w:val="16"/>
                 <w:szCs w:val="16"/>
               </w:rPr>
-              <w:t xml:space="preserve"> </w:t>
-            </w:r>
-          </w:p>
-          <w:p>
-            <w:pPr>
-              <w:jc w:val="center"/>
+            </w:pPr>
+            <w:r>
               <w:rPr>
                 <w:rFonts w:ascii="Times New Roman" w:hAnsi="Times New Roman" w:cs="Times New Roman"/>
                 <w:sz w:val="16"/>
                 <w:szCs w:val="16"/>
               </w:rPr>
-            </w:pPr>
-            <w:r>
-              <w:rPr>
-                <w:rFonts w:ascii="Times New Roman" w:hAnsi="Times New Roman" w:cs="Times New Roman"/>
-                <w:sz w:val="16"/>
-                <w:szCs w:val="16"/>
-              </w:rPr>
-              <w:t>(</w:t>
-            </w:r>
-            <w:proofErr w:type="spellStart"/>
-            <w:proofErr w:type="gramStart"/>
-            <w:r>
-              <w:rPr>
-                <w:rFonts w:ascii="Times New Roman" w:hAnsi="Times New Roman" w:cs="Times New Roman"/>
-                <w:sz w:val="16"/>
-                <w:szCs w:val="16"/>
-              </w:rPr>
-              <w:t>сам.раб</w:t>
-            </w:r>
-            <w:proofErr w:type="spellEnd"/>
-            <w:proofErr w:type="gramEnd"/>
-            <w:r>
-              <w:rPr>
-                <w:rFonts w:ascii="Times New Roman" w:hAnsi="Times New Roman" w:cs="Times New Roman"/>
-                <w:sz w:val="16"/>
-                <w:szCs w:val="16"/>
-              </w:rPr>
-              <w:t>.)</w:t>
+              <w:t>(сам.раб.)</w:t>
             </w:r>
           </w:p>
         </w:tc>
@@ -8940,23 +8712,7 @@
           <w:rFonts w:ascii="Times New Roman" w:hAnsi="Times New Roman" w:cs="Times New Roman"/>
           <w:color w:val="000000"/>
         </w:rPr>
-        <w:t xml:space="preserve">Сложность, существенная и случайная. Восходящее и нисходящее проектирование. Модульность, сопряжение и связность. Понятие объекта, абстракция, инкапсуляция, наследование, композиция, </w:t>
-      </w:r>
-      <w:proofErr w:type="spellStart"/>
-      <w:r>
-        <w:rPr>
-          <w:rFonts w:ascii="Times New Roman" w:hAnsi="Times New Roman" w:cs="Times New Roman"/>
-          <w:color w:val="000000"/>
-        </w:rPr>
-        <w:t>мутабельность</w:t>
-      </w:r>
-      <w:proofErr w:type="spellEnd"/>
-      <w:r>
-        <w:rPr>
-          <w:rFonts w:ascii="Times New Roman" w:hAnsi="Times New Roman" w:cs="Times New Roman"/>
-          <w:color w:val="000000"/>
-        </w:rPr>
-        <w:t>. Методы выделения объектов. Принципы SOLID. Закон Деметры. Абстрактные типы данных, основные принципы абстракции, некоторые принципы написания качественного объектно-ориентированного кода.</w:t>
+        <w:t>Сложность, существенная и случайная. Восходящее и нисходящее проектирование. Модульность, сопряжение и связность. Понятие объекта, абстракция, инкапсуляция, наследование, композиция, мутабельность. Методы выделения объектов. Принципы SOLID. Закон Деметры. Абстрактные типы данных, основные принципы абстракции, некоторые принципы написания качественного объектно-ориентированного кода.</w:t>
       </w:r>
     </w:p>
     <w:p>
@@ -9074,23 +8830,7 @@
           <w:color w:val="000000"/>
         </w:rPr>
         <w:lastRenderedPageBreak/>
-        <w:t xml:space="preserve">Моделирование требований, случаи использования, диаграмма случаев использования UML. Другие виды диаграмм: контекстная диаграмма IDEF0, диаграмма характеристик, дерево характеристик, диаграмма требований </w:t>
-      </w:r>
-      <w:proofErr w:type="spellStart"/>
-      <w:r>
-        <w:rPr>
-          <w:rFonts w:ascii="Times New Roman" w:hAnsi="Times New Roman" w:cs="Times New Roman"/>
-          <w:color w:val="000000"/>
-        </w:rPr>
-        <w:t>SysML</w:t>
-      </w:r>
-      <w:proofErr w:type="spellEnd"/>
-      <w:r>
-        <w:rPr>
-          <w:rFonts w:ascii="Times New Roman" w:hAnsi="Times New Roman" w:cs="Times New Roman"/>
-          <w:color w:val="000000"/>
-        </w:rPr>
-        <w:t>. Моделирование бизнес-процессов: диаграмма активностей UML, язык BPMN. Диаграмма развёртывания UML. Моделирование данных: диаграмма «сущность-связь», ORM-диаграммы. Понятие CASE-системы.</w:t>
+        <w:t>Моделирование требований, случаи использования, диаграмма случаев использования UML. Другие виды диаграмм: контекстная диаграмма IDEF0, диаграмма характеристик, дерево характеристик, диаграмма требований SysML. Моделирование бизнес-процессов: диаграмма активностей UML, язык BPMN. Диаграмма развёртывания UML. Моделирование данных: диаграмма «сущность-связь», ORM-диаграммы. Понятие CASE-системы.</w:t>
       </w:r>
     </w:p>
     <w:p>
@@ -9249,76 +8989,19 @@
           <w:color w:val="000000"/>
         </w:rPr>
       </w:pPr>
-      <w:proofErr w:type="spellStart"/>
       <w:r>
         <w:rPr>
           <w:rFonts w:ascii="Times New Roman" w:hAnsi="Times New Roman" w:cs="Times New Roman"/>
           <w:color w:val="000000"/>
         </w:rPr>
-        <w:t>Антипаттерны</w:t>
-      </w:r>
-      <w:proofErr w:type="spellEnd"/>
+        <w:t>Антипаттерны. Понятие антипаттерна. Антипаттерны реализации: «Круговая зависимость», «Последовательное сопряжение», «Вызов предка», «Проблема йо-йо», «Активное ожидание», «Сокрытие ошибки», «Магические числа»,</w:t>
+      </w:r>
       <w:r>
         <w:rPr>
           <w:rFonts w:ascii="Times New Roman" w:hAnsi="Times New Roman" w:cs="Times New Roman"/>
           <w:color w:val="000000"/>
         </w:rPr>
-        <w:t xml:space="preserve">. Понятие </w:t>
-      </w:r>
-      <w:proofErr w:type="spellStart"/>
-      <w:r>
-        <w:rPr>
-          <w:rFonts w:ascii="Times New Roman" w:hAnsi="Times New Roman" w:cs="Times New Roman"/>
-          <w:color w:val="000000"/>
-        </w:rPr>
-        <w:t>антипаттерна</w:t>
-      </w:r>
-      <w:proofErr w:type="spellEnd"/>
-      <w:r>
-        <w:rPr>
-          <w:rFonts w:ascii="Times New Roman" w:hAnsi="Times New Roman" w:cs="Times New Roman"/>
-          <w:color w:val="000000"/>
-        </w:rPr>
-        <w:t xml:space="preserve">. </w:t>
-      </w:r>
-      <w:proofErr w:type="spellStart"/>
-      <w:r>
-        <w:rPr>
-          <w:rFonts w:ascii="Times New Roman" w:hAnsi="Times New Roman" w:cs="Times New Roman"/>
-          <w:color w:val="000000"/>
-        </w:rPr>
-        <w:t>Антипаттерны</w:t>
-      </w:r>
-      <w:proofErr w:type="spellEnd"/>
-      <w:r>
-        <w:rPr>
-          <w:rFonts w:ascii="Times New Roman" w:hAnsi="Times New Roman" w:cs="Times New Roman"/>
-          <w:color w:val="000000"/>
-        </w:rPr>
-        <w:t xml:space="preserve"> реализации: «Круговая зависимость», «Последовательное сопряжение», «Вызов предка», «Проблема йо-йо», «Активное ожидание», «Сокрытие ошибки», «Магические числа»,</w:t>
-      </w:r>
-      <w:r>
-        <w:rPr>
-          <w:rFonts w:ascii="Times New Roman" w:hAnsi="Times New Roman" w:cs="Times New Roman"/>
-          <w:color w:val="000000"/>
-        </w:rPr>
-        <w:t xml:space="preserve"> «Магические строки». </w:t>
-      </w:r>
-      <w:proofErr w:type="spellStart"/>
-      <w:r>
-        <w:rPr>
-          <w:rFonts w:ascii="Times New Roman" w:hAnsi="Times New Roman" w:cs="Times New Roman"/>
-          <w:color w:val="000000"/>
-        </w:rPr>
-        <w:t>Антипаттерны</w:t>
-      </w:r>
-      <w:proofErr w:type="spellEnd"/>
-      <w:r>
-        <w:rPr>
-          <w:rFonts w:ascii="Times New Roman" w:hAnsi="Times New Roman" w:cs="Times New Roman"/>
-          <w:color w:val="000000"/>
-        </w:rPr>
-        <w:t xml:space="preserve"> проектирования: «Божественный объект», «Поток лавы», «Функциональная декомпозиция», «Полтергейст», «Золотой молоток». Понятие </w:t>
+        <w:t xml:space="preserve"> «Магические строки». Антипаттерны проектирования: «Божественный объект», «Поток лавы», «Функциональная декомпозиция», «Полтергейст», «Золотой молоток». Понятие </w:t>
       </w:r>
       <w:r>
         <w:rPr>
@@ -9348,23 +9031,7 @@
           <w:rFonts w:ascii="Times New Roman" w:hAnsi="Times New Roman" w:cs="Times New Roman"/>
           <w:color w:val="000000"/>
         </w:rPr>
-        <w:t xml:space="preserve">. Архитектурные </w:t>
-      </w:r>
-      <w:proofErr w:type="spellStart"/>
-      <w:r>
-        <w:rPr>
-          <w:rFonts w:ascii="Times New Roman" w:hAnsi="Times New Roman" w:cs="Times New Roman"/>
-          <w:color w:val="000000"/>
-        </w:rPr>
-        <w:t>антипаттерны</w:t>
-      </w:r>
-      <w:proofErr w:type="spellEnd"/>
-      <w:r>
-        <w:rPr>
-          <w:rFonts w:ascii="Times New Roman" w:hAnsi="Times New Roman" w:cs="Times New Roman"/>
-          <w:color w:val="000000"/>
-        </w:rPr>
-        <w:t>: «Остров автоматизации», «Система печной трубы», «Привязка к поставщику», «Подразумеваемая архитектура», «Архитектура комитетом».</w:t>
+        <w:t>. Архитектурные антипаттерны: «Остров автоматизации», «Система печной трубы», «Привязка к поставщику», «Подразумеваемая архитектура», «Архитектура комитетом».</w:t>
       </w:r>
     </w:p>
     <w:p>
@@ -9652,21 +9319,7 @@
         <w:rPr>
           <w:rFonts w:ascii="Times New Roman" w:hAnsi="Times New Roman" w:cs="Times New Roman"/>
         </w:rPr>
-        <w:t xml:space="preserve">Текущий контроль: проектирование в командах по </w:t>
-      </w:r>
-      <w:proofErr w:type="gramStart"/>
-      <w:r>
-        <w:rPr>
-          <w:rFonts w:ascii="Times New Roman" w:hAnsi="Times New Roman" w:cs="Times New Roman"/>
-        </w:rPr>
-        <w:t>2-3</w:t>
-      </w:r>
-      <w:proofErr w:type="gramEnd"/>
-      <w:r>
-        <w:rPr>
-          <w:rFonts w:ascii="Times New Roman" w:hAnsi="Times New Roman" w:cs="Times New Roman"/>
-        </w:rPr>
-        <w:t xml:space="preserve"> человека модели предметной области приложения «Магазин книг» в соответствии с принципами предметно-ориентированного проектирования.</w:t>
+        <w:t>Текущий контроль: проектирование в командах по 2-3 человека модели предметной области приложения «Магазин книг» в соответствии с принципами предметно-ориентированного проектирования.</w:t>
       </w:r>
     </w:p>
     <w:p>
@@ -9842,7 +9495,6 @@
         </w:rPr>
         <w:t xml:space="preserve">, примеры: </w:t>
       </w:r>
-      <w:proofErr w:type="spellStart"/>
       <w:r>
         <w:rPr>
           <w:rFonts w:ascii="Times New Roman" w:hAnsi="Times New Roman" w:cs="Times New Roman"/>
@@ -9850,14 +9502,12 @@
         </w:rPr>
         <w:t>protobuf</w:t>
       </w:r>
-      <w:proofErr w:type="spellEnd"/>
       <w:r>
         <w:rPr>
           <w:rFonts w:ascii="Times New Roman" w:hAnsi="Times New Roman" w:cs="Times New Roman"/>
         </w:rPr>
         <w:t xml:space="preserve">, </w:t>
       </w:r>
-      <w:proofErr w:type="spellStart"/>
       <w:r>
         <w:rPr>
           <w:rFonts w:ascii="Times New Roman" w:hAnsi="Times New Roman" w:cs="Times New Roman"/>
@@ -9865,7 +9515,6 @@
         </w:rPr>
         <w:t>gRPC</w:t>
       </w:r>
-      <w:proofErr w:type="spellEnd"/>
       <w:r>
         <w:rPr>
           <w:rFonts w:ascii="Times New Roman" w:hAnsi="Times New Roman" w:cs="Times New Roman"/>
@@ -10037,21 +9686,7 @@
         <w:rPr>
           <w:rFonts w:ascii="Times New Roman" w:hAnsi="Times New Roman" w:cs="Times New Roman"/>
         </w:rPr>
-        <w:t xml:space="preserve">. </w:t>
-      </w:r>
-      <w:proofErr w:type="spellStart"/>
-      <w:r>
-        <w:rPr>
-          <w:rFonts w:ascii="Times New Roman" w:hAnsi="Times New Roman" w:cs="Times New Roman"/>
-        </w:rPr>
-        <w:t>Микросервисы</w:t>
-      </w:r>
-      <w:proofErr w:type="spellEnd"/>
-      <w:r>
-        <w:rPr>
-          <w:rFonts w:ascii="Times New Roman" w:hAnsi="Times New Roman" w:cs="Times New Roman"/>
-        </w:rPr>
-        <w:t xml:space="preserve">. Архитектурный стиль </w:t>
+        <w:t xml:space="preserve">. Микросервисы. Архитектурный стиль </w:t>
       </w:r>
       <w:r>
         <w:rPr>
@@ -10142,21 +9777,7 @@
         <w:rPr>
           <w:rFonts w:ascii="Times New Roman" w:hAnsi="Times New Roman" w:cs="Times New Roman"/>
         </w:rPr>
-        <w:t xml:space="preserve">Архитектура системы контроля версий </w:t>
-      </w:r>
-      <w:proofErr w:type="spellStart"/>
-      <w:r>
-        <w:rPr>
-          <w:rFonts w:ascii="Times New Roman" w:hAnsi="Times New Roman" w:cs="Times New Roman"/>
-        </w:rPr>
-        <w:t>Git</w:t>
-      </w:r>
-      <w:proofErr w:type="spellEnd"/>
-      <w:r>
-        <w:rPr>
-          <w:rFonts w:ascii="Times New Roman" w:hAnsi="Times New Roman" w:cs="Times New Roman"/>
-        </w:rPr>
-        <w:t xml:space="preserve">: основные архитектурные соображения, внутреннее представление данных, </w:t>
+        <w:t xml:space="preserve">Архитектура системы контроля версий Git: основные архитектурные соображения, внутреннее представление данных, </w:t>
       </w:r>
       <w:r>
         <w:rPr>
@@ -10164,7 +9785,6 @@
         </w:rPr>
         <w:t xml:space="preserve">деревья, коммиты, ссылки, ветки, тэги, </w:t>
       </w:r>
-      <w:proofErr w:type="spellStart"/>
       <w:r>
         <w:rPr>
           <w:rFonts w:ascii="Times New Roman" w:hAnsi="Times New Roman" w:cs="Times New Roman"/>
@@ -10172,14 +9792,12 @@
         </w:rPr>
         <w:t>packfiles</w:t>
       </w:r>
-      <w:proofErr w:type="spellEnd"/>
       <w:r>
         <w:rPr>
           <w:rFonts w:ascii="Times New Roman" w:hAnsi="Times New Roman" w:cs="Times New Roman"/>
         </w:rPr>
         <w:t xml:space="preserve">, </w:t>
       </w:r>
-      <w:proofErr w:type="spellStart"/>
       <w:r>
         <w:rPr>
           <w:rFonts w:ascii="Times New Roman" w:hAnsi="Times New Roman" w:cs="Times New Roman"/>
@@ -10187,7 +9805,6 @@
         </w:rPr>
         <w:t>reflog</w:t>
       </w:r>
-      <w:proofErr w:type="spellEnd"/>
       <w:r>
         <w:rPr>
           <w:rFonts w:ascii="Times New Roman" w:hAnsi="Times New Roman" w:cs="Times New Roman"/>
@@ -10207,7 +9824,6 @@
         </w:rPr>
         <w:t xml:space="preserve">: основные архитектурные соображения, </w:t>
       </w:r>
-      <w:proofErr w:type="spellStart"/>
       <w:r>
         <w:rPr>
           <w:rFonts w:ascii="Times New Roman" w:hAnsi="Times New Roman" w:cs="Times New Roman"/>
@@ -10215,7 +9831,6 @@
         </w:rPr>
         <w:t>revlog</w:t>
       </w:r>
-      <w:proofErr w:type="spellEnd"/>
       <w:r>
         <w:rPr>
           <w:rFonts w:ascii="Times New Roman" w:hAnsi="Times New Roman" w:cs="Times New Roman"/>
@@ -10604,49 +10219,7 @@
         <w:rPr>
           <w:rFonts w:ascii="Times New Roman" w:hAnsi="Times New Roman" w:cs="Times New Roman"/>
         </w:rPr>
-        <w:t xml:space="preserve">выполняются в командах по </w:t>
-      </w:r>
-      <w:proofErr w:type="gramStart"/>
-      <w:r>
-        <w:rPr>
-          <w:rFonts w:ascii="Times New Roman" w:hAnsi="Times New Roman" w:cs="Times New Roman"/>
-        </w:rPr>
-        <w:t>2-3</w:t>
-      </w:r>
-      <w:proofErr w:type="gramEnd"/>
-      <w:r>
-        <w:rPr>
-          <w:rFonts w:ascii="Times New Roman" w:hAnsi="Times New Roman" w:cs="Times New Roman"/>
-        </w:rPr>
-        <w:t xml:space="preserve"> человека (разбиение на команды выполняют сами обучающиеся, преподаватель при необходимости может переформировать команды по своему усмотрению). Задания выдаются на срок в две недели и сдаются через систему поддержки обучения. В случае, если задание не сдано до дедлайна, оно считается невыполненным и не может быть </w:t>
-      </w:r>
-      <w:proofErr w:type="spellStart"/>
-      <w:r>
-        <w:rPr>
-          <w:rFonts w:ascii="Times New Roman" w:hAnsi="Times New Roman" w:cs="Times New Roman"/>
-        </w:rPr>
-        <w:t>досдано</w:t>
-      </w:r>
-      <w:proofErr w:type="spellEnd"/>
-      <w:r>
-        <w:rPr>
-          <w:rFonts w:ascii="Times New Roman" w:hAnsi="Times New Roman" w:cs="Times New Roman"/>
-        </w:rPr>
-        <w:t xml:space="preserve">. В случае, если в сданном задании есть существенные недочёты, обучающимся сообщаются замечания и задание отправляется на доработку (с дедлайном представления исправленной версии в 2 недели с момента публикации результата проверки), после чего оценивается заново. Итоговая оценка </w:t>
-      </w:r>
-      <w:proofErr w:type="gramStart"/>
-      <w:r>
-        <w:rPr>
-          <w:rFonts w:ascii="Times New Roman" w:hAnsi="Times New Roman" w:cs="Times New Roman"/>
-        </w:rPr>
-        <w:t>получается</w:t>
-      </w:r>
-      <w:proofErr w:type="gramEnd"/>
-      <w:r>
-        <w:rPr>
-          <w:rFonts w:ascii="Times New Roman" w:hAnsi="Times New Roman" w:cs="Times New Roman"/>
-        </w:rPr>
-        <w:t xml:space="preserve"> как максимальная из двух попыток. Критерии оценивания намеренно организованы так, чтобы домашние задания были не обязательными — сохранена возможность получить высшую оценку и без выполнения домашних заданий.</w:t>
+        <w:t>выполняются в командах по 2-3 человека (разбиение на команды выполняют сами обучающиеся, преподаватель при необходимости может переформировать команды по своему усмотрению). Задания выдаются на срок в две недели и сдаются через систему поддержки обучения. В случае, если задание не сдано до дедлайна, оно считается невыполненным и не может быть досдано. В случае, если в сданном задании есть существенные недочёты, обучающимся сообщаются замечания и задание отправляется на доработку (с дедлайном представления исправленной версии в 2 недели с момента публикации результата проверки), после чего оценивается заново. Итоговая оценка получается как максимальная из двух попыток. Критерии оценивания намеренно организованы так, чтобы домашние задания были не обязательными — сохранена возможность получить высшую оценку и без выполнения домашних заданий.</w:t>
       </w:r>
     </w:p>
     <w:p>
@@ -10667,21 +10240,7 @@
         <w:rPr>
           <w:rFonts w:ascii="Times New Roman" w:hAnsi="Times New Roman" w:cs="Times New Roman"/>
         </w:rPr>
-        <w:t xml:space="preserve">выполняется в форме проверочной работы, где прямо на занятии обучающимся предлагается разделиться на команды по </w:t>
-      </w:r>
-      <w:proofErr w:type="gramStart"/>
-      <w:r>
-        <w:rPr>
-          <w:rFonts w:ascii="Times New Roman" w:hAnsi="Times New Roman" w:cs="Times New Roman"/>
-        </w:rPr>
-        <w:t>2-3</w:t>
-      </w:r>
-      <w:proofErr w:type="gramEnd"/>
-      <w:r>
-        <w:rPr>
-          <w:rFonts w:ascii="Times New Roman" w:hAnsi="Times New Roman" w:cs="Times New Roman"/>
-        </w:rPr>
-        <w:t xml:space="preserve"> человека, выполнить задание и сдать его на проверку с помощью системы </w:t>
+        <w:t xml:space="preserve">выполняется в форме проверочной работы, где прямо на занятии обучающимся предлагается разделиться на команды по 2-3 человека, выполнить задание и сдать его на проверку с помощью системы </w:t>
       </w:r>
       <w:r>
         <w:rPr>
@@ -10835,23 +10394,7 @@
           <w:rFonts w:ascii="Times New Roman" w:hAnsi="Times New Roman" w:cs="Times New Roman"/>
           <w:bCs/>
         </w:rPr>
-        <w:t xml:space="preserve">По желанию преподавателя на экзамен допустимо приглашать других преподавателей с квалификацией не </w:t>
-      </w:r>
-      <w:proofErr w:type="gramStart"/>
-      <w:r>
-        <w:rPr>
-          <w:rFonts w:ascii="Times New Roman" w:hAnsi="Times New Roman" w:cs="Times New Roman"/>
-          <w:bCs/>
-        </w:rPr>
-        <w:t>ниже изложенной</w:t>
-      </w:r>
-      <w:proofErr w:type="gramEnd"/>
-      <w:r>
-        <w:rPr>
-          <w:rFonts w:ascii="Times New Roman" w:hAnsi="Times New Roman" w:cs="Times New Roman"/>
-          <w:bCs/>
-        </w:rPr>
-        <w:t xml:space="preserve"> в п. 3.2.1 как для независимого оценивания ответов обучающихся, так и для коллегиального. В последнем случае оценка за экзамен ставится на основании усреднения оценок каждого принимающего. В спорных ситуациях преподаватель, ведущий дисциплину, имеет право принятия окончательного решения.</w:t>
+        <w:t>По желанию преподавателя на экзамен допустимо приглашать других преподавателей с квалификацией не ниже изложенной в п. 3.2.1 как для независимого оценивания ответов обучающихся, так и для коллегиального. В последнем случае оценка за экзамен ставится на основании усреднения оценок каждого принимающего. В спорных ситуациях преподаватель, ведущий дисциплину, имеет право принятия окончательного решения.</w:t>
       </w:r>
     </w:p>
     <w:p>
@@ -10990,7 +10533,6 @@
         </w:rPr>
         <w:t xml:space="preserve">, текущий контроль и экзамен по следующей формуле: итоговая оценка = </w:t>
       </w:r>
-      <w:proofErr w:type="gramStart"/>
       <w:r>
         <w:rPr>
           <w:rFonts w:ascii="Times New Roman" w:hAnsi="Times New Roman" w:cs="Times New Roman"/>
@@ -11004,15 +10546,7 @@
           <w:rFonts w:ascii="Times New Roman" w:hAnsi="Times New Roman" w:cs="Times New Roman"/>
           <w:bCs/>
         </w:rPr>
-        <w:t>(</w:t>
-      </w:r>
-      <w:proofErr w:type="gramEnd"/>
-      <w:r>
-        <w:rPr>
-          <w:rFonts w:ascii="Times New Roman" w:hAnsi="Times New Roman" w:cs="Times New Roman"/>
-          <w:bCs/>
-        </w:rPr>
-        <w:t xml:space="preserve">100, </w:t>
+        <w:t xml:space="preserve">(100, </w:t>
       </w:r>
       <w:r>
         <w:rPr>
@@ -11215,21 +10749,12 @@
                 <w:bCs/>
               </w:rPr>
             </w:pPr>
-            <w:proofErr w:type="gramStart"/>
             <w:r>
               <w:rPr>
                 <w:rFonts w:ascii="Times New Roman" w:hAnsi="Times New Roman" w:cs="Times New Roman"/>
                 <w:bCs/>
               </w:rPr>
-              <w:t>90-100</w:t>
-            </w:r>
-            <w:proofErr w:type="gramEnd"/>
-            <w:r>
-              <w:rPr>
-                <w:rFonts w:ascii="Times New Roman" w:hAnsi="Times New Roman" w:cs="Times New Roman"/>
-                <w:bCs/>
-              </w:rPr>
-              <w:t xml:space="preserve"> </w:t>
+              <w:t xml:space="preserve">90-100 </w:t>
             </w:r>
           </w:p>
         </w:tc>
@@ -11848,55 +11373,7 @@
           <w:rFonts w:ascii="Times New Roman" w:hAnsi="Times New Roman" w:cs="Times New Roman"/>
           <w:bCs/>
         </w:rPr>
-        <w:t xml:space="preserve"> — способен </w:t>
-      </w:r>
-      <w:proofErr w:type="spellStart"/>
-      <w:r>
-        <w:rPr>
-          <w:rFonts w:ascii="Times New Roman" w:hAnsi="Times New Roman" w:cs="Times New Roman"/>
-          <w:bCs/>
-        </w:rPr>
-        <w:t>инсталировать</w:t>
-      </w:r>
-      <w:proofErr w:type="spellEnd"/>
-      <w:r>
-        <w:rPr>
-          <w:rFonts w:ascii="Times New Roman" w:hAnsi="Times New Roman" w:cs="Times New Roman"/>
-          <w:bCs/>
-        </w:rPr>
-        <w:t xml:space="preserve"> и </w:t>
-      </w:r>
-      <w:proofErr w:type="spellStart"/>
-      <w:r>
-        <w:rPr>
-          <w:rFonts w:ascii="Times New Roman" w:hAnsi="Times New Roman" w:cs="Times New Roman"/>
-          <w:bCs/>
-        </w:rPr>
-        <w:t>сопровожать</w:t>
-      </w:r>
-      <w:proofErr w:type="spellEnd"/>
-      <w:r>
-        <w:rPr>
-          <w:rFonts w:ascii="Times New Roman" w:hAnsi="Times New Roman" w:cs="Times New Roman"/>
-          <w:bCs/>
-        </w:rPr>
-        <w:t xml:space="preserve"> программное </w:t>
-      </w:r>
-      <w:proofErr w:type="spellStart"/>
-      <w:r>
-        <w:rPr>
-          <w:rFonts w:ascii="Times New Roman" w:hAnsi="Times New Roman" w:cs="Times New Roman"/>
-          <w:bCs/>
-        </w:rPr>
-        <w:t>обеспеченение</w:t>
-      </w:r>
-      <w:proofErr w:type="spellEnd"/>
-      <w:r>
-        <w:rPr>
-          <w:rFonts w:ascii="Times New Roman" w:hAnsi="Times New Roman" w:cs="Times New Roman"/>
-          <w:bCs/>
-        </w:rPr>
-        <w:t xml:space="preserve"> для информационных систем и баз данных, в том числе отечественного производства</w:t>
+        <w:t xml:space="preserve"> — способен инсталировать и сопровожать программное обеспеченение для информационных систем и баз данных, в том числе отечественного производства</w:t>
       </w:r>
       <w:r>
         <w:rPr>
@@ -12442,21 +11919,12 @@
           <w:lang w:val="en-US"/>
         </w:rPr>
       </w:pPr>
-      <w:proofErr w:type="spellStart"/>
       <w:r>
         <w:rPr>
           <w:rFonts w:ascii="Times New Roman" w:hAnsi="Times New Roman" w:cs="Times New Roman"/>
           <w:lang w:val="en-US"/>
         </w:rPr>
-        <w:t>Принципы</w:t>
-      </w:r>
-      <w:proofErr w:type="spellEnd"/>
-      <w:r>
-        <w:rPr>
-          <w:rFonts w:ascii="Times New Roman" w:hAnsi="Times New Roman" w:cs="Times New Roman"/>
-          <w:lang w:val="en-US"/>
-        </w:rPr>
-        <w:t xml:space="preserve"> SOLID.</w:t>
+        <w:t>Принципы SOLID.</w:t>
       </w:r>
     </w:p>
     <w:p>
@@ -12788,7 +12256,6 @@
         </w:rPr>
         <w:t xml:space="preserve">оделирование требований в </w:t>
       </w:r>
-      <w:proofErr w:type="spellStart"/>
       <w:r>
         <w:rPr>
           <w:rFonts w:ascii="Times New Roman" w:hAnsi="Times New Roman" w:cs="Times New Roman"/>
@@ -12796,7 +12263,6 @@
         </w:rPr>
         <w:t>SysML</w:t>
       </w:r>
-      <w:proofErr w:type="spellEnd"/>
       <w:r>
         <w:rPr>
           <w:rFonts w:ascii="Times New Roman" w:hAnsi="Times New Roman" w:cs="Times New Roman"/>
@@ -13432,19 +12898,11 @@
           <w:rFonts w:ascii="Times New Roman" w:hAnsi="Times New Roman" w:cs="Times New Roman"/>
         </w:rPr>
       </w:pPr>
-      <w:proofErr w:type="spellStart"/>
-      <w:r>
-        <w:rPr>
-          <w:rFonts w:ascii="Times New Roman" w:hAnsi="Times New Roman" w:cs="Times New Roman"/>
-        </w:rPr>
-        <w:t>Антипаттерны</w:t>
-      </w:r>
-      <w:proofErr w:type="spellEnd"/>
-      <w:r>
-        <w:rPr>
-          <w:rFonts w:ascii="Times New Roman" w:hAnsi="Times New Roman" w:cs="Times New Roman"/>
-        </w:rPr>
-        <w:t xml:space="preserve"> «Круговая зависимость», «Последовательная связность», «Вызов предка», «Проблема Йо-Йо»</w:t>
+      <w:r>
+        <w:rPr>
+          <w:rFonts w:ascii="Times New Roman" w:hAnsi="Times New Roman" w:cs="Times New Roman"/>
+        </w:rPr>
+        <w:t>Антипаттерны «Круговая зависимость», «Последовательная связность», «Вызов предка», «Проблема Йо-Йо»</w:t>
       </w:r>
       <w:r>
         <w:rPr>
@@ -13464,14 +12922,12 @@
           <w:rFonts w:ascii="Times New Roman" w:hAnsi="Times New Roman" w:cs="Times New Roman"/>
         </w:rPr>
       </w:pPr>
-      <w:proofErr w:type="spellStart"/>
       <w:r>
         <w:rPr>
           <w:rFonts w:ascii="Times New Roman" w:hAnsi="Times New Roman" w:cs="Times New Roman"/>
         </w:rPr>
         <w:t>Антипаттерны</w:t>
       </w:r>
-      <w:proofErr w:type="spellEnd"/>
       <w:r>
         <w:rPr>
           <w:rFonts w:ascii="Times New Roman" w:hAnsi="Times New Roman" w:cs="Times New Roman"/>
@@ -13490,19 +12946,11 @@
           <w:rFonts w:ascii="Times New Roman" w:hAnsi="Times New Roman" w:cs="Times New Roman"/>
         </w:rPr>
       </w:pPr>
-      <w:proofErr w:type="spellStart"/>
-      <w:r>
-        <w:rPr>
-          <w:rFonts w:ascii="Times New Roman" w:hAnsi="Times New Roman" w:cs="Times New Roman"/>
-        </w:rPr>
-        <w:t>Антипаттерны</w:t>
-      </w:r>
-      <w:proofErr w:type="spellEnd"/>
-      <w:r>
-        <w:rPr>
-          <w:rFonts w:ascii="Times New Roman" w:hAnsi="Times New Roman" w:cs="Times New Roman"/>
-        </w:rPr>
-        <w:t xml:space="preserve"> «Божественный объект», «Поток лавы»</w:t>
+      <w:r>
+        <w:rPr>
+          <w:rFonts w:ascii="Times New Roman" w:hAnsi="Times New Roman" w:cs="Times New Roman"/>
+        </w:rPr>
+        <w:t>Антипаттерны «Божественный объект», «Поток лавы»</w:t>
       </w:r>
       <w:r>
         <w:rPr>
@@ -13522,19 +12970,11 @@
           <w:rFonts w:ascii="Times New Roman" w:hAnsi="Times New Roman" w:cs="Times New Roman"/>
         </w:rPr>
       </w:pPr>
-      <w:proofErr w:type="spellStart"/>
-      <w:r>
-        <w:rPr>
-          <w:rFonts w:ascii="Times New Roman" w:hAnsi="Times New Roman" w:cs="Times New Roman"/>
-        </w:rPr>
-        <w:t>Антипаттерны</w:t>
-      </w:r>
-      <w:proofErr w:type="spellEnd"/>
-      <w:r>
-        <w:rPr>
-          <w:rFonts w:ascii="Times New Roman" w:hAnsi="Times New Roman" w:cs="Times New Roman"/>
-        </w:rPr>
-        <w:t xml:space="preserve"> </w:t>
+      <w:r>
+        <w:rPr>
+          <w:rFonts w:ascii="Times New Roman" w:hAnsi="Times New Roman" w:cs="Times New Roman"/>
+        </w:rPr>
+        <w:t xml:space="preserve">Антипаттерны </w:t>
       </w:r>
       <w:r>
         <w:rPr>
@@ -13554,19 +12994,11 @@
           <w:rFonts w:ascii="Times New Roman" w:hAnsi="Times New Roman" w:cs="Times New Roman"/>
         </w:rPr>
       </w:pPr>
-      <w:proofErr w:type="spellStart"/>
-      <w:r>
-        <w:rPr>
-          <w:rFonts w:ascii="Times New Roman" w:hAnsi="Times New Roman" w:cs="Times New Roman"/>
-        </w:rPr>
-        <w:t>Антипаттерны</w:t>
-      </w:r>
-      <w:proofErr w:type="spellEnd"/>
-      <w:r>
-        <w:rPr>
-          <w:rFonts w:ascii="Times New Roman" w:hAnsi="Times New Roman" w:cs="Times New Roman"/>
-        </w:rPr>
-        <w:t xml:space="preserve"> «Остров автоматизации», «</w:t>
+      <w:r>
+        <w:rPr>
+          <w:rFonts w:ascii="Times New Roman" w:hAnsi="Times New Roman" w:cs="Times New Roman"/>
+        </w:rPr>
+        <w:t>Антипаттерны «Остров автоматизации», «</w:t>
       </w:r>
       <w:r>
         <w:rPr>
@@ -13612,14 +13044,12 @@
           <w:rFonts w:ascii="Times New Roman" w:hAnsi="Times New Roman" w:cs="Times New Roman"/>
         </w:rPr>
       </w:pPr>
-      <w:proofErr w:type="spellStart"/>
       <w:r>
         <w:rPr>
           <w:rFonts w:ascii="Times New Roman" w:hAnsi="Times New Roman" w:cs="Times New Roman"/>
         </w:rPr>
         <w:t>Антипаттерны</w:t>
       </w:r>
-      <w:proofErr w:type="spellEnd"/>
       <w:r>
         <w:rPr>
           <w:rFonts w:ascii="Times New Roman" w:hAnsi="Times New Roman" w:cs="Times New Roman"/>
@@ -13787,23 +13217,7 @@
           <w:bCs/>
         </w:rPr>
         <w:lastRenderedPageBreak/>
-        <w:t>Понятие Domain-</w:t>
-      </w:r>
-      <w:proofErr w:type="spellStart"/>
-      <w:r>
-        <w:rPr>
-          <w:rFonts w:ascii="Times New Roman" w:hAnsi="Times New Roman" w:cs="Times New Roman"/>
-          <w:bCs/>
-        </w:rPr>
-        <w:t>Driven</w:t>
-      </w:r>
-      <w:proofErr w:type="spellEnd"/>
-      <w:r>
-        <w:rPr>
-          <w:rFonts w:ascii="Times New Roman" w:hAnsi="Times New Roman" w:cs="Times New Roman"/>
-          <w:bCs/>
-        </w:rPr>
-        <w:t xml:space="preserve"> Design, единый язык, изоляция предметной области.</w:t>
+        <w:t>Понятие Domain-Driven Design, единый язык, изоляция предметной области.</w:t>
       </w:r>
     </w:p>
     <w:p>
@@ -14171,19 +13585,11 @@
           <w:rFonts w:ascii="Times New Roman" w:hAnsi="Times New Roman" w:cs="Times New Roman"/>
         </w:rPr>
       </w:pPr>
-      <w:proofErr w:type="spellStart"/>
-      <w:r>
-        <w:rPr>
-          <w:rFonts w:ascii="Times New Roman" w:hAnsi="Times New Roman" w:cs="Times New Roman"/>
-        </w:rPr>
-        <w:t>Межпроцессное</w:t>
-      </w:r>
-      <w:proofErr w:type="spellEnd"/>
-      <w:r>
-        <w:rPr>
-          <w:rFonts w:ascii="Times New Roman" w:hAnsi="Times New Roman" w:cs="Times New Roman"/>
-        </w:rPr>
-        <w:t xml:space="preserve"> сетевое взаимодействие, модель </w:t>
+      <w:r>
+        <w:rPr>
+          <w:rFonts w:ascii="Times New Roman" w:hAnsi="Times New Roman" w:cs="Times New Roman"/>
+        </w:rPr>
+        <w:t xml:space="preserve">Межпроцессное сетевое взаимодействие, модель </w:t>
       </w:r>
       <w:r>
         <w:rPr>
@@ -14292,7 +13698,6 @@
         </w:rPr>
         <w:t xml:space="preserve">). </w:t>
       </w:r>
-      <w:proofErr w:type="spellStart"/>
       <w:r>
         <w:rPr>
           <w:rFonts w:ascii="Times New Roman" w:hAnsi="Times New Roman" w:cs="Times New Roman"/>
@@ -14300,14 +13705,12 @@
         </w:rPr>
         <w:t>Protobuf</w:t>
       </w:r>
-      <w:proofErr w:type="spellEnd"/>
       <w:r>
         <w:rPr>
           <w:rFonts w:ascii="Times New Roman" w:hAnsi="Times New Roman" w:cs="Times New Roman"/>
         </w:rPr>
         <w:t xml:space="preserve">, </w:t>
       </w:r>
-      <w:proofErr w:type="spellStart"/>
       <w:r>
         <w:rPr>
           <w:rFonts w:ascii="Times New Roman" w:hAnsi="Times New Roman" w:cs="Times New Roman"/>
@@ -14315,7 +13718,6 @@
         </w:rPr>
         <w:t>gRPC</w:t>
       </w:r>
-      <w:proofErr w:type="spellEnd"/>
       <w:r>
         <w:rPr>
           <w:rFonts w:ascii="Times New Roman" w:hAnsi="Times New Roman" w:cs="Times New Roman"/>
@@ -14410,37 +13812,12 @@
           <w:lang w:val="en-US"/>
         </w:rPr>
       </w:pPr>
-      <w:proofErr w:type="spellStart"/>
       <w:r>
         <w:rPr>
           <w:rFonts w:ascii="Times New Roman" w:hAnsi="Times New Roman" w:cs="Times New Roman"/>
           <w:lang w:val="en-US"/>
         </w:rPr>
-        <w:t>Очереди</w:t>
-      </w:r>
-      <w:proofErr w:type="spellEnd"/>
-      <w:r>
-        <w:rPr>
-          <w:rFonts w:ascii="Times New Roman" w:hAnsi="Times New Roman" w:cs="Times New Roman"/>
-          <w:lang w:val="en-US"/>
-        </w:rPr>
-        <w:t xml:space="preserve"> </w:t>
-      </w:r>
-      <w:proofErr w:type="spellStart"/>
-      <w:r>
-        <w:rPr>
-          <w:rFonts w:ascii="Times New Roman" w:hAnsi="Times New Roman" w:cs="Times New Roman"/>
-          <w:lang w:val="en-US"/>
-        </w:rPr>
-        <w:t>сообщений</w:t>
-      </w:r>
-      <w:proofErr w:type="spellEnd"/>
-      <w:r>
-        <w:rPr>
-          <w:rFonts w:ascii="Times New Roman" w:hAnsi="Times New Roman" w:cs="Times New Roman"/>
-          <w:lang w:val="en-US"/>
-        </w:rPr>
-        <w:t>, RabbitMQ.</w:t>
+        <w:t>Очереди сообщений, RabbitMQ.</w:t>
       </w:r>
     </w:p>
     <w:p>
@@ -14481,21 +13858,12 @@
           <w:lang w:val="en-US"/>
         </w:rPr>
       </w:pPr>
-      <w:proofErr w:type="spellStart"/>
       <w:r>
         <w:rPr>
           <w:rFonts w:ascii="Times New Roman" w:hAnsi="Times New Roman" w:cs="Times New Roman"/>
           <w:lang w:val="en-US"/>
         </w:rPr>
-        <w:t>Микросервисы</w:t>
-      </w:r>
-      <w:proofErr w:type="spellEnd"/>
-      <w:r>
-        <w:rPr>
-          <w:rFonts w:ascii="Times New Roman" w:hAnsi="Times New Roman" w:cs="Times New Roman"/>
-          <w:lang w:val="en-US"/>
-        </w:rPr>
-        <w:t>, peer-to-peer.</w:t>
+        <w:t>Микросервисы, peer-to-peer.</w:t>
       </w:r>
     </w:p>
     <w:p>
@@ -14751,23 +14119,7 @@
           <w:rFonts w:ascii="Times New Roman" w:hAnsi="Times New Roman" w:cs="Times New Roman"/>
           <w:bCs/>
         </w:rPr>
-        <w:t xml:space="preserve">В команде из </w:t>
-      </w:r>
-      <w:proofErr w:type="gramStart"/>
-      <w:r>
-        <w:rPr>
-          <w:rFonts w:ascii="Times New Roman" w:hAnsi="Times New Roman" w:cs="Times New Roman"/>
-          <w:bCs/>
-        </w:rPr>
-        <w:t>2-3</w:t>
-      </w:r>
-      <w:proofErr w:type="gramEnd"/>
-      <w:r>
-        <w:rPr>
-          <w:rFonts w:ascii="Times New Roman" w:hAnsi="Times New Roman" w:cs="Times New Roman"/>
-          <w:bCs/>
-        </w:rPr>
-        <w:t xml:space="preserve"> человек выполнить анализ предметной области и построить модель в виде диаграммы классов для интернет-магазина книг по следующему ТЗ:</w:t>
+        <w:t>В команде из 2-3 человек выполнить анализ предметной области и построить модель в виде диаграммы классов для интернет-магазина книг по следующему ТЗ:</w:t>
       </w:r>
     </w:p>
     <w:p>
@@ -14790,23 +14142,7 @@
           <w:rFonts w:ascii="Times New Roman" w:hAnsi="Times New Roman" w:cs="Times New Roman"/>
           <w:bCs/>
         </w:rPr>
-        <w:t xml:space="preserve">Интернет-магазин должен иметь веб-интерфейс, но он должен иметь возможность подключения через другие интерфейсы (веб-сервисы и </w:t>
-      </w:r>
-      <w:proofErr w:type="gramStart"/>
-      <w:r>
-        <w:rPr>
-          <w:rFonts w:ascii="Times New Roman" w:hAnsi="Times New Roman" w:cs="Times New Roman"/>
-          <w:bCs/>
-        </w:rPr>
-        <w:t>т.п.</w:t>
-      </w:r>
-      <w:proofErr w:type="gramEnd"/>
-      <w:r>
-        <w:rPr>
-          <w:rFonts w:ascii="Times New Roman" w:hAnsi="Times New Roman" w:cs="Times New Roman"/>
-          <w:bCs/>
-        </w:rPr>
-        <w:t>)</w:t>
+        <w:t>Интернет-магазин должен иметь веб-интерфейс, но он должен иметь возможность подключения через другие интерфейсы (веб-сервисы и т.п.)</w:t>
       </w:r>
     </w:p>
     <w:p>
@@ -14898,23 +14234,7 @@
           <w:rFonts w:ascii="Times New Roman" w:hAnsi="Times New Roman" w:cs="Times New Roman"/>
           <w:bCs/>
         </w:rPr>
-        <w:t xml:space="preserve">Пользователь должен иметь возможность вести список желаемых покупок, </w:t>
-      </w:r>
-      <w:proofErr w:type="gramStart"/>
-      <w:r>
-        <w:rPr>
-          <w:rFonts w:ascii="Times New Roman" w:hAnsi="Times New Roman" w:cs="Times New Roman"/>
-          <w:bCs/>
-        </w:rPr>
-        <w:t>т.е.</w:t>
-      </w:r>
-      <w:proofErr w:type="gramEnd"/>
-      <w:r>
-        <w:rPr>
-          <w:rFonts w:ascii="Times New Roman" w:hAnsi="Times New Roman" w:cs="Times New Roman"/>
-          <w:bCs/>
-        </w:rPr>
-        <w:t xml:space="preserve"> книг, которые он хочет купить позже.</w:t>
+        <w:t>Пользователь должен иметь возможность вести список желаемых покупок, т.е. книг, которые он хочет купить позже.</w:t>
       </w:r>
     </w:p>
     <w:p>
@@ -14960,23 +14280,7 @@
           <w:rFonts w:ascii="Times New Roman" w:hAnsi="Times New Roman" w:cs="Times New Roman"/>
           <w:bCs/>
         </w:rPr>
-        <w:t xml:space="preserve">Пользователь должен иметь возможность оплатить заказ кредитной картой или по </w:t>
-      </w:r>
-      <w:proofErr w:type="gramStart"/>
-      <w:r>
-        <w:rPr>
-          <w:rFonts w:ascii="Times New Roman" w:hAnsi="Times New Roman" w:cs="Times New Roman"/>
-          <w:bCs/>
-        </w:rPr>
-        <w:t>счету на оплату</w:t>
-      </w:r>
-      <w:proofErr w:type="gramEnd"/>
-      <w:r>
-        <w:rPr>
-          <w:rFonts w:ascii="Times New Roman" w:hAnsi="Times New Roman" w:cs="Times New Roman"/>
-          <w:bCs/>
-        </w:rPr>
-        <w:t>.</w:t>
+        <w:t>Пользователь должен иметь возможность оплатить заказ кредитной картой или по счету на оплату.</w:t>
       </w:r>
     </w:p>
     <w:p>
@@ -15069,23 +14373,7 @@
           <w:rFonts w:ascii="Times New Roman" w:hAnsi="Times New Roman" w:cs="Times New Roman"/>
           <w:bCs/>
         </w:rPr>
-        <w:t xml:space="preserve">Пользователь должен иметь возможность создать учетную запись клиента, чтобы система запоминала данные пользователя (имя, адрес, данные банковской карты и </w:t>
-      </w:r>
-      <w:proofErr w:type="gramStart"/>
-      <w:r>
-        <w:rPr>
-          <w:rFonts w:ascii="Times New Roman" w:hAnsi="Times New Roman" w:cs="Times New Roman"/>
-          <w:bCs/>
-        </w:rPr>
-        <w:t>т.д.</w:t>
-      </w:r>
-      <w:proofErr w:type="gramEnd"/>
-      <w:r>
-        <w:rPr>
-          <w:rFonts w:ascii="Times New Roman" w:hAnsi="Times New Roman" w:cs="Times New Roman"/>
-          <w:bCs/>
-        </w:rPr>
-        <w:t>) и восстанавливала их при входе.</w:t>
+        <w:t>Пользователь должен иметь возможность создать учетную запись клиента, чтобы система запоминала данные пользователя (имя, адрес, данные банковской карты и т.д.) и восстанавливала их при входе.</w:t>
       </w:r>
     </w:p>
     <w:p>
@@ -15177,39 +14465,7 @@
           <w:rFonts w:ascii="Times New Roman" w:hAnsi="Times New Roman" w:cs="Times New Roman"/>
           <w:bCs/>
         </w:rPr>
-        <w:t xml:space="preserve">Пользователь должен иметь возможность оставлять отзывы </w:t>
-      </w:r>
-      <w:proofErr w:type="gramStart"/>
-      <w:r>
-        <w:rPr>
-          <w:rFonts w:ascii="Times New Roman" w:hAnsi="Times New Roman" w:cs="Times New Roman"/>
-          <w:bCs/>
-        </w:rPr>
-        <w:t>на понравившиеся книги</w:t>
-      </w:r>
-      <w:proofErr w:type="gramEnd"/>
-      <w:r>
-        <w:rPr>
-          <w:rFonts w:ascii="Times New Roman" w:hAnsi="Times New Roman" w:cs="Times New Roman"/>
-          <w:bCs/>
-        </w:rPr>
-        <w:t>. Оставленные отзывы должны появляться в детальном описании книги. Отзыв должен включать выставленный клиентом рейтинг (</w:t>
-      </w:r>
-      <w:proofErr w:type="gramStart"/>
-      <w:r>
-        <w:rPr>
-          <w:rFonts w:ascii="Times New Roman" w:hAnsi="Times New Roman" w:cs="Times New Roman"/>
-          <w:bCs/>
-        </w:rPr>
-        <w:t>1-5</w:t>
-      </w:r>
-      <w:proofErr w:type="gramEnd"/>
-      <w:r>
-        <w:rPr>
-          <w:rFonts w:ascii="Times New Roman" w:hAnsi="Times New Roman" w:cs="Times New Roman"/>
-          <w:bCs/>
-        </w:rPr>
-        <w:t>), который должен показываться вместе с заголовком книги в списке книг.</w:t>
+        <w:t>Пользователь должен иметь возможность оставлять отзывы на понравившиеся книги. Оставленные отзывы должны появляться в детальном описании книги. Отзыв должен включать выставленный клиентом рейтинг (1-5), который должен показываться вместе с заголовком книги в списке книг.</w:t>
       </w:r>
     </w:p>
     <w:p>
@@ -15232,39 +14488,7 @@
           <w:rFonts w:ascii="Times New Roman" w:hAnsi="Times New Roman" w:cs="Times New Roman"/>
           <w:bCs/>
         </w:rPr>
-        <w:t xml:space="preserve">Отзывы </w:t>
-      </w:r>
-      <w:proofErr w:type="gramStart"/>
-      <w:r>
-        <w:rPr>
-          <w:rFonts w:ascii="Times New Roman" w:hAnsi="Times New Roman" w:cs="Times New Roman"/>
-          <w:bCs/>
-        </w:rPr>
-        <w:t>на книгу</w:t>
-      </w:r>
-      <w:proofErr w:type="gramEnd"/>
-      <w:r>
-        <w:rPr>
-          <w:rFonts w:ascii="Times New Roman" w:hAnsi="Times New Roman" w:cs="Times New Roman"/>
-          <w:bCs/>
-        </w:rPr>
-        <w:t xml:space="preserve"> должны модерироваться, т.е. им должен присваиваться статус </w:t>
-      </w:r>
-      <w:proofErr w:type="spellStart"/>
-      <w:r>
-        <w:rPr>
-          <w:rFonts w:ascii="Times New Roman" w:hAnsi="Times New Roman" w:cs="Times New Roman"/>
-          <w:bCs/>
-        </w:rPr>
-        <w:t>Ok</w:t>
-      </w:r>
-      <w:proofErr w:type="spellEnd"/>
-      <w:r>
-        <w:rPr>
-          <w:rFonts w:ascii="Times New Roman" w:hAnsi="Times New Roman" w:cs="Times New Roman"/>
-          <w:bCs/>
-        </w:rPr>
-        <w:t xml:space="preserve"> кем-то из администраторов прежде, чем они появятся на сайте.</w:t>
+        <w:t>Отзывы на книгу должны модерироваться, т.е. им должен присваиваться статус Ok кем-то из администраторов прежде, чем они появятся на сайте.</w:t>
       </w:r>
     </w:p>
     <w:p>
@@ -15379,23 +14603,7 @@
           <w:rFonts w:ascii="Times New Roman" w:hAnsi="Times New Roman" w:cs="Times New Roman"/>
           <w:bCs/>
         </w:rPr>
-        <w:t xml:space="preserve">Должна быть возможность управлять до 100 тыс. учетных записей пользователей за первые 6 месяцев работы и затем до 1 </w:t>
-      </w:r>
-      <w:proofErr w:type="gramStart"/>
-      <w:r>
-        <w:rPr>
-          <w:rFonts w:ascii="Times New Roman" w:hAnsi="Times New Roman" w:cs="Times New Roman"/>
-          <w:bCs/>
-        </w:rPr>
-        <w:t>млн.</w:t>
-      </w:r>
-      <w:proofErr w:type="gramEnd"/>
-      <w:r>
-        <w:rPr>
-          <w:rFonts w:ascii="Times New Roman" w:hAnsi="Times New Roman" w:cs="Times New Roman"/>
-          <w:bCs/>
-        </w:rPr>
-        <w:t xml:space="preserve"> пользователей.</w:t>
+        <w:t>Должна быть возможность управлять до 100 тыс. учетных записей пользователей за первые 6 месяцев работы и затем до 1 млн. пользователей.</w:t>
       </w:r>
     </w:p>
     <w:p>
@@ -15735,17 +14943,8 @@
           <w:rFonts w:ascii="Times New Roman" w:hAnsi="Times New Roman" w:cs="Times New Roman"/>
           <w:bCs/>
         </w:rPr>
-        <w:t xml:space="preserve">] — вывести на экран содержимое </w:t>
-      </w:r>
-      <w:proofErr w:type="gramStart"/>
-      <w:r>
-        <w:rPr>
-          <w:rFonts w:ascii="Times New Roman" w:hAnsi="Times New Roman" w:cs="Times New Roman"/>
-          <w:bCs/>
-        </w:rPr>
-        <w:t>файла;</w:t>
-      </w:r>
-      <w:proofErr w:type="gramEnd"/>
+        <w:t>] — вывести на экран содержимое файла;</w:t>
+      </w:r>
     </w:p>
     <w:p>
       <w:pPr>
@@ -15773,17 +14972,8 @@
           <w:rFonts w:ascii="Times New Roman" w:hAnsi="Times New Roman" w:cs="Times New Roman"/>
           <w:bCs/>
         </w:rPr>
-        <w:t xml:space="preserve"> — вывести на экран свой аргумент (или аргументы</w:t>
-      </w:r>
-      <w:proofErr w:type="gramStart"/>
-      <w:r>
-        <w:rPr>
-          <w:rFonts w:ascii="Times New Roman" w:hAnsi="Times New Roman" w:cs="Times New Roman"/>
-          <w:bCs/>
-        </w:rPr>
-        <w:t>);</w:t>
-      </w:r>
-      <w:proofErr w:type="gramEnd"/>
+        <w:t xml:space="preserve"> — вывести на экран свой аргумент (или аргументы);</w:t>
+      </w:r>
     </w:p>
     <w:p>
       <w:pPr>
@@ -15798,7 +14988,6 @@
           <w:bCs/>
         </w:rPr>
       </w:pPr>
-      <w:proofErr w:type="spellStart"/>
       <w:r>
         <w:rPr>
           <w:rFonts w:ascii="Times New Roman" w:hAnsi="Times New Roman" w:cs="Times New Roman"/>
@@ -15807,7 +14996,6 @@
         </w:rPr>
         <w:t>wc</w:t>
       </w:r>
-      <w:proofErr w:type="spellEnd"/>
       <w:r>
         <w:rPr>
           <w:rFonts w:ascii="Times New Roman" w:hAnsi="Times New Roman" w:cs="Times New Roman"/>
@@ -15828,17 +15016,8 @@
           <w:rFonts w:ascii="Times New Roman" w:hAnsi="Times New Roman" w:cs="Times New Roman"/>
           <w:bCs/>
         </w:rPr>
-        <w:t xml:space="preserve">] — вывести количество строк, слов и байт в </w:t>
-      </w:r>
-      <w:proofErr w:type="gramStart"/>
-      <w:r>
-        <w:rPr>
-          <w:rFonts w:ascii="Times New Roman" w:hAnsi="Times New Roman" w:cs="Times New Roman"/>
-          <w:bCs/>
-        </w:rPr>
-        <w:t>файле;</w:t>
-      </w:r>
-      <w:proofErr w:type="gramEnd"/>
+        <w:t>] — вывести количество строк, слов и байт в файле;</w:t>
+      </w:r>
     </w:p>
     <w:p>
       <w:pPr>
@@ -15853,7 +15032,6 @@
           <w:bCs/>
         </w:rPr>
       </w:pPr>
-      <w:proofErr w:type="spellStart"/>
       <w:r>
         <w:rPr>
           <w:rFonts w:ascii="Times New Roman" w:hAnsi="Times New Roman" w:cs="Times New Roman"/>
@@ -15862,23 +15040,13 @@
         </w:rPr>
         <w:t>pwd</w:t>
       </w:r>
-      <w:proofErr w:type="spellEnd"/>
-      <w:r>
-        <w:rPr>
-          <w:rFonts w:ascii="Times New Roman" w:hAnsi="Times New Roman" w:cs="Times New Roman"/>
-          <w:bCs/>
-        </w:rPr>
-        <w:t xml:space="preserve"> — распечатать текущую </w:t>
-      </w:r>
-      <w:proofErr w:type="gramStart"/>
-      <w:r>
-        <w:rPr>
-          <w:rFonts w:ascii="Times New Roman" w:hAnsi="Times New Roman" w:cs="Times New Roman"/>
-          <w:bCs/>
-        </w:rPr>
-        <w:t>директорию;</w:t>
-      </w:r>
-      <w:proofErr w:type="gramEnd"/>
+      <w:r>
+        <w:rPr>
+          <w:rFonts w:ascii="Times New Roman" w:hAnsi="Times New Roman" w:cs="Times New Roman"/>
+          <w:bCs/>
+        </w:rPr>
+        <w:t xml:space="preserve"> — распечатать текущую директорию;</w:t>
+      </w:r>
     </w:p>
     <w:p>
       <w:pPr>
@@ -16070,21 +15238,12 @@
           <w:bCs/>
         </w:rPr>
       </w:pPr>
-      <w:proofErr w:type="spellStart"/>
-      <w:r>
-        <w:rPr>
-          <w:rFonts w:ascii="Times New Roman" w:hAnsi="Times New Roman" w:cs="Times New Roman"/>
-          <w:bCs/>
-        </w:rPr>
-        <w:t>пайплайны</w:t>
-      </w:r>
-      <w:proofErr w:type="spellEnd"/>
-      <w:r>
-        <w:rPr>
-          <w:rFonts w:ascii="Times New Roman" w:hAnsi="Times New Roman" w:cs="Times New Roman"/>
-          <w:bCs/>
-        </w:rPr>
-        <w:t xml:space="preserve"> (оператор «|»).</w:t>
+      <w:r>
+        <w:rPr>
+          <w:rFonts w:ascii="Times New Roman" w:hAnsi="Times New Roman" w:cs="Times New Roman"/>
+          <w:bCs/>
+        </w:rPr>
+        <w:t>пайплайны (оператор «|»).</w:t>
       </w:r>
     </w:p>
     <w:p>
@@ -16208,18 +15367,26 @@
           <w:bCs/>
           <w:lang w:val="en-US"/>
         </w:rPr>
-        <w:t xml:space="preserve">Some example </w:t>
-      </w:r>
-      <w:proofErr w:type="gramStart"/>
-      <w:r>
+        <w:t>Some example text</w:t>
+      </w:r>
+    </w:p>
+    <w:p>
+      <w:pPr>
+        <w:jc w:val="both"/>
         <w:rPr>
           <w:rFonts w:ascii="Times New Roman" w:hAnsi="Times New Roman" w:cs="Times New Roman"/>
           <w:bCs/>
           <w:lang w:val="en-US"/>
         </w:rPr>
-        <w:t>text</w:t>
-      </w:r>
-      <w:proofErr w:type="gramEnd"/>
+      </w:pPr>
+      <w:r>
+        <w:rPr>
+          <w:rFonts w:ascii="Times New Roman" w:hAnsi="Times New Roman" w:cs="Times New Roman"/>
+          <w:bCs/>
+          <w:lang w:val="en-US"/>
+        </w:rPr>
+        <w:t>&gt; cat example.txt | wc</w:t>
+      </w:r>
     </w:p>
     <w:p>
       <w:pPr>
@@ -16236,18 +15403,26 @@
           <w:bCs/>
           <w:lang w:val="en-US"/>
         </w:rPr>
-        <w:t xml:space="preserve">&gt; cat example.txt | </w:t>
-      </w:r>
-      <w:proofErr w:type="spellStart"/>
-      <w:r>
+        <w:t>1 3 18</w:t>
+      </w:r>
+    </w:p>
+    <w:p>
+      <w:pPr>
+        <w:jc w:val="both"/>
         <w:rPr>
           <w:rFonts w:ascii="Times New Roman" w:hAnsi="Times New Roman" w:cs="Times New Roman"/>
           <w:bCs/>
           <w:lang w:val="en-US"/>
         </w:rPr>
-        <w:t>wc</w:t>
-      </w:r>
-      <w:proofErr w:type="spellEnd"/>
+      </w:pPr>
+      <w:r>
+        <w:rPr>
+          <w:rFonts w:ascii="Times New Roman" w:hAnsi="Times New Roman" w:cs="Times New Roman"/>
+          <w:bCs/>
+          <w:lang w:val="en-US"/>
+        </w:rPr>
+        <w:t>&gt; echo 123 | wc</w:t>
+      </w:r>
     </w:p>
     <w:p>
       <w:pPr>
@@ -16255,16 +15430,14 @@
         <w:rPr>
           <w:rFonts w:ascii="Times New Roman" w:hAnsi="Times New Roman" w:cs="Times New Roman"/>
           <w:bCs/>
-          <w:lang w:val="en-US"/>
-        </w:rPr>
-      </w:pPr>
-      <w:r>
-        <w:rPr>
-          <w:rFonts w:ascii="Times New Roman" w:hAnsi="Times New Roman" w:cs="Times New Roman"/>
-          <w:bCs/>
-          <w:lang w:val="en-US"/>
-        </w:rPr>
-        <w:t>1 3 18</w:t>
+        </w:rPr>
+      </w:pPr>
+      <w:r>
+        <w:rPr>
+          <w:rFonts w:ascii="Times New Roman" w:hAnsi="Times New Roman" w:cs="Times New Roman"/>
+          <w:bCs/>
+        </w:rPr>
+        <w:t>1 1 3</w:t>
       </w:r>
     </w:p>
     <w:p>
@@ -16273,68 +15446,15 @@
         <w:rPr>
           <w:rFonts w:ascii="Times New Roman" w:hAnsi="Times New Roman" w:cs="Times New Roman"/>
           <w:bCs/>
-          <w:lang w:val="en-US"/>
-        </w:rPr>
-      </w:pPr>
-      <w:r>
-        <w:rPr>
-          <w:rFonts w:ascii="Times New Roman" w:hAnsi="Times New Roman" w:cs="Times New Roman"/>
-          <w:bCs/>
-          <w:lang w:val="en-US"/>
-        </w:rPr>
-        <w:t xml:space="preserve">&gt; echo 123 | </w:t>
-      </w:r>
-      <w:proofErr w:type="spellStart"/>
-      <w:r>
-        <w:rPr>
-          <w:rFonts w:ascii="Times New Roman" w:hAnsi="Times New Roman" w:cs="Times New Roman"/>
-          <w:bCs/>
-          <w:lang w:val="en-US"/>
-        </w:rPr>
-        <w:t>wc</w:t>
-      </w:r>
-      <w:proofErr w:type="spellEnd"/>
-    </w:p>
-    <w:p>
-      <w:pPr>
-        <w:jc w:val="both"/>
-        <w:rPr>
-          <w:rFonts w:ascii="Times New Roman" w:hAnsi="Times New Roman" w:cs="Times New Roman"/>
-          <w:bCs/>
-        </w:rPr>
-      </w:pPr>
-      <w:r>
-        <w:rPr>
-          <w:rFonts w:ascii="Times New Roman" w:hAnsi="Times New Roman" w:cs="Times New Roman"/>
-          <w:bCs/>
-        </w:rPr>
-        <w:t>1 1 3</w:t>
-      </w:r>
-    </w:p>
-    <w:p>
-      <w:pPr>
-        <w:jc w:val="both"/>
-        <w:rPr>
-          <w:rFonts w:ascii="Times New Roman" w:hAnsi="Times New Roman" w:cs="Times New Roman"/>
-          <w:bCs/>
-        </w:rPr>
-      </w:pPr>
-      <w:r>
-        <w:rPr>
-          <w:rFonts w:ascii="Times New Roman" w:hAnsi="Times New Roman" w:cs="Times New Roman"/>
-          <w:bCs/>
-        </w:rPr>
-        <w:t>&gt; x=</w:t>
-      </w:r>
-      <w:proofErr w:type="spellStart"/>
-      <w:r>
-        <w:rPr>
-          <w:rFonts w:ascii="Times New Roman" w:hAnsi="Times New Roman" w:cs="Times New Roman"/>
-          <w:bCs/>
-        </w:rPr>
-        <w:t>ex</w:t>
-      </w:r>
-      <w:proofErr w:type="spellEnd"/>
+        </w:rPr>
+      </w:pPr>
+      <w:r>
+        <w:rPr>
+          <w:rFonts w:ascii="Times New Roman" w:hAnsi="Times New Roman" w:cs="Times New Roman"/>
+          <w:bCs/>
+        </w:rPr>
+        <w:t>&gt; x=ex</w:t>
+      </w:r>
     </w:p>
     <w:p>
       <w:pPr>
@@ -16511,23 +15631,7 @@
           <w:rFonts w:ascii="Times New Roman" w:hAnsi="Times New Roman" w:cs="Times New Roman"/>
           <w:bCs/>
         </w:rPr>
-        <w:t xml:space="preserve">Задача выполняется в командах по </w:t>
-      </w:r>
-      <w:proofErr w:type="gramStart"/>
-      <w:r>
-        <w:rPr>
-          <w:rFonts w:ascii="Times New Roman" w:hAnsi="Times New Roman" w:cs="Times New Roman"/>
-          <w:bCs/>
-        </w:rPr>
-        <w:t>2-3</w:t>
-      </w:r>
-      <w:proofErr w:type="gramEnd"/>
-      <w:r>
-        <w:rPr>
-          <w:rFonts w:ascii="Times New Roman" w:hAnsi="Times New Roman" w:cs="Times New Roman"/>
-          <w:bCs/>
-        </w:rPr>
-        <w:t xml:space="preserve"> человека в течение двух недель с момента публикации условия. Результатом должна являться структурная диаграмма (например, диаграмма классов </w:t>
+        <w:t xml:space="preserve">Задача выполняется в командах по 2-3 человека в течение двух недель с момента публикации условия. Результатом должна являться структурная диаграмма (например, диаграмма классов </w:t>
       </w:r>
       <w:r>
         <w:rPr>
@@ -16769,23 +15873,7 @@
           <w:rFonts w:ascii="Times New Roman" w:hAnsi="Times New Roman" w:cs="Times New Roman"/>
           <w:color w:val="000000"/>
         </w:rPr>
-        <w:t xml:space="preserve">простой </w:t>
-      </w:r>
-      <w:proofErr w:type="spellStart"/>
-      <w:r>
-        <w:rPr>
-          <w:rFonts w:ascii="Times New Roman" w:hAnsi="Times New Roman" w:cs="Times New Roman"/>
-          <w:color w:val="000000"/>
-        </w:rPr>
-        <w:t>тайловой</w:t>
-      </w:r>
-      <w:proofErr w:type="spellEnd"/>
-      <w:r>
-        <w:rPr>
-          <w:rFonts w:ascii="Times New Roman" w:hAnsi="Times New Roman" w:cs="Times New Roman"/>
-          <w:color w:val="000000"/>
-        </w:rPr>
-        <w:t xml:space="preserve"> или консольной графикой;</w:t>
+        <w:t>простой тайловой или консольной графикой;</w:t>
       </w:r>
     </w:p>
     <w:p>
@@ -16925,7 +16013,6 @@
         </w:rPr>
         <w:t>://</w:t>
       </w:r>
-      <w:proofErr w:type="spellStart"/>
       <w:r>
         <w:rPr>
           <w:rFonts w:ascii="Times New Roman" w:hAnsi="Times New Roman" w:cs="Times New Roman"/>
@@ -16934,7 +16021,6 @@
         </w:rPr>
         <w:t>en</w:t>
       </w:r>
-      <w:proofErr w:type="spellEnd"/>
       <w:r>
         <w:rPr>
           <w:rFonts w:ascii="Times New Roman" w:hAnsi="Times New Roman" w:cs="Times New Roman"/>
@@ -16942,7 +16028,6 @@
         </w:rPr>
         <w:t>.</w:t>
       </w:r>
-      <w:proofErr w:type="spellStart"/>
       <w:r>
         <w:rPr>
           <w:rFonts w:ascii="Times New Roman" w:hAnsi="Times New Roman" w:cs="Times New Roman"/>
@@ -16951,7 +16036,6 @@
         </w:rPr>
         <w:t>wikipedia</w:t>
       </w:r>
-      <w:proofErr w:type="spellEnd"/>
       <w:r>
         <w:rPr>
           <w:rFonts w:ascii="Times New Roman" w:hAnsi="Times New Roman" w:cs="Times New Roman"/>
@@ -16989,7 +16073,6 @@
         </w:rPr>
         <w:t>/</w:t>
       </w:r>
-      <w:proofErr w:type="spellStart"/>
       <w:r>
         <w:rPr>
           <w:rFonts w:ascii="Times New Roman" w:hAnsi="Times New Roman" w:cs="Times New Roman"/>
@@ -16998,7 +16081,6 @@
         </w:rPr>
         <w:t>NetHack</w:t>
       </w:r>
-      <w:proofErr w:type="spellEnd"/>
     </w:p>
     <w:p>
       <w:pPr>
@@ -17028,7 +16110,6 @@
         </w:rPr>
         <w:t>://</w:t>
       </w:r>
-      <w:proofErr w:type="spellStart"/>
       <w:r>
         <w:rPr>
           <w:rFonts w:ascii="Times New Roman" w:hAnsi="Times New Roman" w:cs="Times New Roman"/>
@@ -17037,7 +16118,6 @@
         </w:rPr>
         <w:t>en</w:t>
       </w:r>
-      <w:proofErr w:type="spellEnd"/>
       <w:r>
         <w:rPr>
           <w:rFonts w:ascii="Times New Roman" w:hAnsi="Times New Roman" w:cs="Times New Roman"/>
@@ -17045,7 +16125,6 @@
         </w:rPr>
         <w:t>.</w:t>
       </w:r>
-      <w:proofErr w:type="spellStart"/>
       <w:r>
         <w:rPr>
           <w:rFonts w:ascii="Times New Roman" w:hAnsi="Times New Roman" w:cs="Times New Roman"/>
@@ -17054,7 +16133,6 @@
         </w:rPr>
         <w:t>wikipedia</w:t>
       </w:r>
-      <w:proofErr w:type="spellEnd"/>
       <w:r>
         <w:rPr>
           <w:rFonts w:ascii="Times New Roman" w:hAnsi="Times New Roman" w:cs="Times New Roman"/>
@@ -17092,7 +16170,6 @@
         </w:rPr>
         <w:t>/</w:t>
       </w:r>
-      <w:proofErr w:type="spellStart"/>
       <w:r>
         <w:rPr>
           <w:rFonts w:ascii="Times New Roman" w:hAnsi="Times New Roman" w:cs="Times New Roman"/>
@@ -17101,7 +16178,6 @@
         </w:rPr>
         <w:t>Angband</w:t>
       </w:r>
-      <w:proofErr w:type="spellEnd"/>
       <w:r>
         <w:rPr>
           <w:rFonts w:ascii="Times New Roman" w:hAnsi="Times New Roman" w:cs="Times New Roman"/>
@@ -17168,7 +16244,6 @@
         </w:rPr>
         <w:t>://</w:t>
       </w:r>
-      <w:proofErr w:type="spellStart"/>
       <w:r>
         <w:rPr>
           <w:rFonts w:ascii="Times New Roman" w:hAnsi="Times New Roman" w:cs="Times New Roman"/>
@@ -17177,7 +16252,6 @@
         </w:rPr>
         <w:t>en</w:t>
       </w:r>
-      <w:proofErr w:type="spellEnd"/>
       <w:r>
         <w:rPr>
           <w:rFonts w:ascii="Times New Roman" w:hAnsi="Times New Roman" w:cs="Times New Roman"/>
@@ -17185,7 +16259,6 @@
         </w:rPr>
         <w:t>.</w:t>
       </w:r>
-      <w:proofErr w:type="spellStart"/>
       <w:r>
         <w:rPr>
           <w:rFonts w:ascii="Times New Roman" w:hAnsi="Times New Roman" w:cs="Times New Roman"/>
@@ -17194,7 +16267,6 @@
         </w:rPr>
         <w:t>wikipedia</w:t>
       </w:r>
-      <w:proofErr w:type="spellEnd"/>
       <w:r>
         <w:rPr>
           <w:rFonts w:ascii="Times New Roman" w:hAnsi="Times New Roman" w:cs="Times New Roman"/>
@@ -17401,23 +16473,7 @@
           <w:rFonts w:ascii="Times New Roman" w:hAnsi="Times New Roman" w:cs="Times New Roman"/>
           <w:color w:val="000000"/>
         </w:rPr>
-        <w:t xml:space="preserve">характеристики — здоровье, сила атаки и </w:t>
-      </w:r>
-      <w:proofErr w:type="gramStart"/>
-      <w:r>
-        <w:rPr>
-          <w:rFonts w:ascii="Times New Roman" w:hAnsi="Times New Roman" w:cs="Times New Roman"/>
-          <w:color w:val="000000"/>
-        </w:rPr>
-        <w:t>т.д.</w:t>
-      </w:r>
-      <w:proofErr w:type="gramEnd"/>
-      <w:r>
-        <w:rPr>
-          <w:rFonts w:ascii="Times New Roman" w:hAnsi="Times New Roman" w:cs="Times New Roman"/>
-          <w:color w:val="000000"/>
-        </w:rPr>
-        <w:t>;</w:t>
+        <w:t>характеристики — здоровье, сила атаки и т.д.;</w:t>
       </w:r>
     </w:p>
     <w:p>
@@ -17831,23 +16887,7 @@
           <w:rFonts w:ascii="Times New Roman" w:hAnsi="Times New Roman" w:cs="Times New Roman"/>
           <w:bCs/>
         </w:rPr>
-        <w:t xml:space="preserve">Задача выполняется в командах по </w:t>
-      </w:r>
-      <w:proofErr w:type="gramStart"/>
-      <w:r>
-        <w:rPr>
-          <w:rFonts w:ascii="Times New Roman" w:hAnsi="Times New Roman" w:cs="Times New Roman"/>
-          <w:bCs/>
-        </w:rPr>
-        <w:t>2-3</w:t>
-      </w:r>
-      <w:proofErr w:type="gramEnd"/>
-      <w:r>
-        <w:rPr>
-          <w:rFonts w:ascii="Times New Roman" w:hAnsi="Times New Roman" w:cs="Times New Roman"/>
-          <w:bCs/>
-        </w:rPr>
-        <w:t xml:space="preserve"> человека в течение двух недель с момента публикации условия. Результатом должна являться структурная диаграмма (например, диаграмма классов </w:t>
+        <w:t xml:space="preserve">Задача выполняется в командах по 2-3 человека в течение двух недель с момента публикации условия. Результатом должна являться структурная диаграмма (например, диаграмма классов </w:t>
       </w:r>
       <w:r>
         <w:rPr>
@@ -17991,21 +17031,7 @@
         <w:rPr>
           <w:rFonts w:ascii="Times New Roman" w:hAnsi="Times New Roman" w:cs="Times New Roman"/>
         </w:rPr>
-        <w:t xml:space="preserve">В командах по два-три человека спроектировать и реализовать сетевой чат (наподобие Telegram) с помощью </w:t>
-      </w:r>
-      <w:proofErr w:type="spellStart"/>
-      <w:r>
-        <w:rPr>
-          <w:rFonts w:ascii="Times New Roman" w:hAnsi="Times New Roman" w:cs="Times New Roman"/>
-        </w:rPr>
-        <w:t>gRPC</w:t>
-      </w:r>
-      <w:proofErr w:type="spellEnd"/>
-      <w:r>
-        <w:rPr>
-          <w:rFonts w:ascii="Times New Roman" w:hAnsi="Times New Roman" w:cs="Times New Roman"/>
-        </w:rPr>
-        <w:t>:</w:t>
+        <w:t>В командах по два-три человека спроектировать и реализовать сетевой чат (наподобие Telegram) с помощью gRPC:</w:t>
       </w:r>
     </w:p>
     <w:p>
@@ -18020,19 +17046,11 @@
           <w:rFonts w:ascii="Times New Roman" w:hAnsi="Times New Roman" w:cs="Times New Roman"/>
         </w:rPr>
       </w:pPr>
-      <w:proofErr w:type="spellStart"/>
-      <w:r>
-        <w:rPr>
-          <w:rFonts w:ascii="Times New Roman" w:hAnsi="Times New Roman" w:cs="Times New Roman"/>
-        </w:rPr>
-        <w:t>peer-to-peer</w:t>
-      </w:r>
-      <w:proofErr w:type="spellEnd"/>
-      <w:r>
-        <w:rPr>
-          <w:rFonts w:ascii="Times New Roman" w:hAnsi="Times New Roman" w:cs="Times New Roman"/>
-        </w:rPr>
-        <w:t>, то есть соединение напрямую;</w:t>
+      <w:r>
+        <w:rPr>
+          <w:rFonts w:ascii="Times New Roman" w:hAnsi="Times New Roman" w:cs="Times New Roman"/>
+        </w:rPr>
+        <w:t>peer-to-peer, то есть соединение напрямую;</w:t>
       </w:r>
     </w:p>
     <w:p>
@@ -18127,21 +17145,7 @@
         <w:rPr>
           <w:rFonts w:ascii="Times New Roman" w:hAnsi="Times New Roman" w:cs="Times New Roman"/>
         </w:rPr>
-        <w:t xml:space="preserve">адрес </w:t>
-      </w:r>
-      <w:proofErr w:type="spellStart"/>
-      <w:r>
-        <w:rPr>
-          <w:rFonts w:ascii="Times New Roman" w:hAnsi="Times New Roman" w:cs="Times New Roman"/>
-        </w:rPr>
-        <w:t>peer</w:t>
-      </w:r>
-      <w:proofErr w:type="spellEnd"/>
-      <w:r>
-        <w:rPr>
-          <w:rFonts w:ascii="Times New Roman" w:hAnsi="Times New Roman" w:cs="Times New Roman"/>
-        </w:rPr>
-        <w:t>-а и порт, если хотим подключиться;</w:t>
+        <w:t>адрес peer-а и порт, если хотим подключиться;</w:t>
       </w:r>
     </w:p>
     <w:p>
@@ -18195,7 +17199,6 @@
         </w:rPr>
         <w:t xml:space="preserve">Реализация допустима на любом языке программирования из поддержанных </w:t>
       </w:r>
-      <w:proofErr w:type="spellStart"/>
       <w:r>
         <w:rPr>
           <w:rFonts w:ascii="Times New Roman" w:hAnsi="Times New Roman" w:cs="Times New Roman"/>
@@ -18203,7 +17206,6 @@
         </w:rPr>
         <w:t>gRPC</w:t>
       </w:r>
-      <w:proofErr w:type="spellEnd"/>
       <w:r>
         <w:rPr>
           <w:rFonts w:ascii="Times New Roman" w:hAnsi="Times New Roman" w:cs="Times New Roman"/>
@@ -18232,23 +17234,7 @@
           <w:rFonts w:ascii="Times New Roman" w:hAnsi="Times New Roman" w:cs="Times New Roman"/>
           <w:bCs/>
         </w:rPr>
-        <w:t xml:space="preserve">Задача выполняется в командах по </w:t>
-      </w:r>
-      <w:proofErr w:type="gramStart"/>
-      <w:r>
-        <w:rPr>
-          <w:rFonts w:ascii="Times New Roman" w:hAnsi="Times New Roman" w:cs="Times New Roman"/>
-          <w:bCs/>
-        </w:rPr>
-        <w:t>2-3</w:t>
-      </w:r>
-      <w:proofErr w:type="gramEnd"/>
-      <w:r>
-        <w:rPr>
-          <w:rFonts w:ascii="Times New Roman" w:hAnsi="Times New Roman" w:cs="Times New Roman"/>
-          <w:bCs/>
-        </w:rPr>
-        <w:t xml:space="preserve"> человека в течение двух недель с момента публикации условия. Результат </w:t>
+        <w:t xml:space="preserve">Задача выполняется в командах по 2-3 человека в течение двух недель с момента публикации условия. Результат </w:t>
       </w:r>
       <w:r>
         <w:rPr>
@@ -18302,7 +17288,6 @@
         </w:rPr>
         <w:t xml:space="preserve">, </w:t>
       </w:r>
-      <w:proofErr w:type="spellStart"/>
       <w:r>
         <w:rPr>
           <w:rFonts w:ascii="Times New Roman" w:hAnsi="Times New Roman" w:cs="Times New Roman"/>
@@ -18311,45 +17296,12 @@
         </w:rPr>
         <w:t>BitBucket</w:t>
       </w:r>
-      <w:proofErr w:type="spellEnd"/>
-      <w:r>
-        <w:rPr>
-          <w:rFonts w:ascii="Times New Roman" w:hAnsi="Times New Roman" w:cs="Times New Roman"/>
-          <w:bCs/>
-        </w:rPr>
-        <w:t xml:space="preserve">) в виде </w:t>
-      </w:r>
-      <w:proofErr w:type="spellStart"/>
-      <w:r>
-        <w:rPr>
-          <w:rFonts w:ascii="Times New Roman" w:hAnsi="Times New Roman" w:cs="Times New Roman"/>
-          <w:bCs/>
-        </w:rPr>
-        <w:t>пуллреквеста</w:t>
-      </w:r>
-      <w:proofErr w:type="spellEnd"/>
-      <w:r>
-        <w:rPr>
-          <w:rFonts w:ascii="Times New Roman" w:hAnsi="Times New Roman" w:cs="Times New Roman"/>
-          <w:bCs/>
-        </w:rPr>
-        <w:t xml:space="preserve"> из отдельной ветки в собственный (изначально пустой) репозиторий. Ссылка на </w:t>
-      </w:r>
-      <w:proofErr w:type="spellStart"/>
-      <w:r>
-        <w:rPr>
-          <w:rFonts w:ascii="Times New Roman" w:hAnsi="Times New Roman" w:cs="Times New Roman"/>
-          <w:bCs/>
-        </w:rPr>
-        <w:t>пуллреквест</w:t>
-      </w:r>
-      <w:proofErr w:type="spellEnd"/>
-      <w:r>
-        <w:rPr>
-          <w:rFonts w:ascii="Times New Roman" w:hAnsi="Times New Roman" w:cs="Times New Roman"/>
-          <w:bCs/>
-        </w:rPr>
-        <w:t xml:space="preserve"> прикладывается как решение в систему поддержки образования. При этом:</w:t>
+      <w:r>
+        <w:rPr>
+          <w:rFonts w:ascii="Times New Roman" w:hAnsi="Times New Roman" w:cs="Times New Roman"/>
+          <w:bCs/>
+        </w:rPr>
+        <w:t>) в виде пуллреквеста из отдельной ветки в собственный (изначально пустой) репозиторий. Ссылка на пуллреквест прикладывается как решение в систему поддержки образования. При этом:</w:t>
       </w:r>
     </w:p>
     <w:p>
@@ -18551,21 +17503,7 @@
         <w:rPr>
           <w:rFonts w:ascii="Times New Roman" w:hAnsi="Times New Roman" w:cs="Times New Roman"/>
         </w:rPr>
-        <w:t xml:space="preserve"> и модульного тестирования, код грамотно оформлен и не содержит очевидных ошибок и </w:t>
-      </w:r>
-      <w:proofErr w:type="spellStart"/>
-      <w:r>
-        <w:rPr>
-          <w:rFonts w:ascii="Times New Roman" w:hAnsi="Times New Roman" w:cs="Times New Roman"/>
-        </w:rPr>
-        <w:t>антипаттернов</w:t>
-      </w:r>
-      <w:proofErr w:type="spellEnd"/>
-      <w:r>
-        <w:rPr>
-          <w:rFonts w:ascii="Times New Roman" w:hAnsi="Times New Roman" w:cs="Times New Roman"/>
-        </w:rPr>
-        <w:t xml:space="preserve"> реализации</w:t>
+        <w:t xml:space="preserve"> и модульного тестирования, код грамотно оформлен и не содержит очевидных ошибок и антипаттернов реализации</w:t>
       </w:r>
       <w:r>
         <w:rPr>
@@ -19646,23 +18584,7 @@
                 <w:szCs w:val="24"/>
                 <w:lang w:val="ru-RU"/>
               </w:rPr>
-              <w:t xml:space="preserve">на </w:t>
-            </w:r>
-            <w:proofErr w:type="spellStart"/>
-            <w:r>
-              <w:rPr>
-                <w:szCs w:val="24"/>
-                <w:lang w:val="ru-RU"/>
-              </w:rPr>
-              <w:t>графовых</w:t>
-            </w:r>
-            <w:proofErr w:type="spellEnd"/>
-            <w:r>
-              <w:rPr>
-                <w:szCs w:val="24"/>
-                <w:lang w:val="ru-RU"/>
-              </w:rPr>
-              <w:t xml:space="preserve"> визуальных</w:t>
+              <w:t>на графовых визуальных</w:t>
             </w:r>
             <w:r>
               <w:rPr>
@@ -22153,23 +21075,7 @@
           <w:rFonts w:ascii="Times New Roman" w:hAnsi="Times New Roman" w:cs="Times New Roman"/>
           <w:lang w:val="en-US"/>
         </w:rPr>
-        <w:t xml:space="preserve">MS Windows, MS Office, Mozilla </w:t>
-      </w:r>
-      <w:proofErr w:type="spellStart"/>
-      <w:r>
-        <w:rPr>
-          <w:rFonts w:ascii="Times New Roman" w:hAnsi="Times New Roman" w:cs="Times New Roman"/>
-          <w:lang w:val="en-US"/>
-        </w:rPr>
-        <w:t>FireFox</w:t>
-      </w:r>
-      <w:proofErr w:type="spellEnd"/>
-      <w:r>
-        <w:rPr>
-          <w:rFonts w:ascii="Times New Roman" w:hAnsi="Times New Roman" w:cs="Times New Roman"/>
-          <w:lang w:val="en-US"/>
-        </w:rPr>
-        <w:t xml:space="preserve">, Google Chrome, Acrobat Reader DC, WinZip, </w:t>
+        <w:t xml:space="preserve">MS Windows, MS Office, Mozilla FireFox, Google Chrome, Acrobat Reader DC, WinZip, </w:t>
       </w:r>
       <w:r>
         <w:rPr>
@@ -22307,6 +21213,12 @@
           <w:rFonts w:ascii="Times New Roman" w:hAnsi="Times New Roman" w:cs="Times New Roman"/>
         </w:rPr>
         <w:t>Маркеры для доски, губка</w:t>
+      </w:r>
+      <w:r>
+        <w:rPr>
+          <w:rFonts w:ascii="Times New Roman" w:hAnsi="Times New Roman" w:cs="Times New Roman"/>
+        </w:rPr>
+        <w:t>.</w:t>
       </w:r>
     </w:p>
     <w:p>
@@ -22375,7 +21287,14 @@
           <w:bCs/>
         </w:rPr>
         <w:tab/>
-        <w:t xml:space="preserve">Не требуется </w:t>
+        <w:t>Не требуется</w:t>
+      </w:r>
+      <w:r>
+        <w:rPr>
+          <w:rFonts w:ascii="Times New Roman" w:hAnsi="Times New Roman" w:cs="Times New Roman"/>
+          <w:bCs/>
+        </w:rPr>
+        <w:t>.</w:t>
       </w:r>
     </w:p>
     <w:p>
@@ -22425,23 +21344,7 @@
           <w:rFonts w:ascii="Times New Roman" w:hAnsi="Times New Roman" w:cs="Times New Roman"/>
           <w:lang w:val="en-US"/>
         </w:rPr>
-        <w:t xml:space="preserve">Pooley, R. J. Wilcox, P., Applying </w:t>
-      </w:r>
-      <w:proofErr w:type="gramStart"/>
-      <w:r>
-        <w:rPr>
-          <w:rFonts w:ascii="Times New Roman" w:hAnsi="Times New Roman" w:cs="Times New Roman"/>
-          <w:lang w:val="en-US"/>
-        </w:rPr>
-        <w:t>UML :</w:t>
-      </w:r>
-      <w:proofErr w:type="gramEnd"/>
-      <w:r>
-        <w:rPr>
-          <w:rFonts w:ascii="Times New Roman" w:hAnsi="Times New Roman" w:cs="Times New Roman"/>
-          <w:lang w:val="en-US"/>
-        </w:rPr>
-        <w:t xml:space="preserve"> Advanced Applications, Oxford : Butterworth-Heinemann. </w:t>
+        <w:t xml:space="preserve">Pooley, R. J. Wilcox, P., Applying UML : Advanced Applications, Oxford : Butterworth-Heinemann. </w:t>
       </w:r>
       <w:r>
         <w:rPr>
@@ -22508,7 +21411,6 @@
           </w:rPr>
           <w:t>.</w:t>
         </w:r>
-        <w:proofErr w:type="spellStart"/>
         <w:r>
           <w:rPr>
             <w:rStyle w:val="af4"/>
@@ -22517,7 +21419,6 @@
           </w:rPr>
           <w:t>spbu</w:t>
         </w:r>
-        <w:proofErr w:type="spellEnd"/>
         <w:r>
           <w:rPr>
             <w:rStyle w:val="af4"/>
@@ -22525,7 +21426,6 @@
           </w:rPr>
           <w:t>.</w:t>
         </w:r>
-        <w:proofErr w:type="spellStart"/>
         <w:r>
           <w:rPr>
             <w:rStyle w:val="af4"/>
@@ -22534,7 +21434,6 @@
           </w:rPr>
           <w:t>ru</w:t>
         </w:r>
-        <w:proofErr w:type="spellEnd"/>
         <w:r>
           <w:rPr>
             <w:rStyle w:val="af4"/>
@@ -22542,7 +21441,6 @@
           </w:rPr>
           <w:t>/</w:t>
         </w:r>
-        <w:proofErr w:type="spellStart"/>
         <w:r>
           <w:rPr>
             <w:rStyle w:val="af4"/>
@@ -22551,7 +21449,6 @@
           </w:rPr>
           <w:t>vufind</w:t>
         </w:r>
-        <w:proofErr w:type="spellEnd"/>
         <w:r>
           <w:rPr>
             <w:rStyle w:val="af4"/>
@@ -22574,7 +21471,6 @@
           </w:rPr>
           <w:t>/</w:t>
         </w:r>
-        <w:proofErr w:type="spellStart"/>
         <w:r>
           <w:rPr>
             <w:rStyle w:val="af4"/>
@@ -22583,7 +21479,6 @@
           </w:rPr>
           <w:t>ocn</w:t>
         </w:r>
-        <w:proofErr w:type="spellEnd"/>
         <w:r>
           <w:rPr>
             <w:rStyle w:val="af4"/>
@@ -22612,37 +21507,12 @@
           <w:lang w:val="en-US"/>
         </w:rPr>
       </w:pPr>
-      <w:proofErr w:type="spellStart"/>
       <w:r>
         <w:rPr>
           <w:rFonts w:ascii="Times New Roman" w:hAnsi="Times New Roman" w:cs="Times New Roman"/>
           <w:lang w:val="en-US"/>
         </w:rPr>
-        <w:t>Bjøner</w:t>
-      </w:r>
-      <w:proofErr w:type="spellEnd"/>
-      <w:r>
-        <w:rPr>
-          <w:rFonts w:ascii="Times New Roman" w:hAnsi="Times New Roman" w:cs="Times New Roman"/>
-          <w:lang w:val="en-US"/>
-        </w:rPr>
-        <w:t xml:space="preserve">, Dines. Software Engineering 3: Domains, Requirements, and Software Design, Berlin, </w:t>
-      </w:r>
-      <w:proofErr w:type="gramStart"/>
-      <w:r>
-        <w:rPr>
-          <w:rFonts w:ascii="Times New Roman" w:hAnsi="Times New Roman" w:cs="Times New Roman"/>
-          <w:lang w:val="en-US"/>
-        </w:rPr>
-        <w:t>Heidelberg :</w:t>
-      </w:r>
-      <w:proofErr w:type="gramEnd"/>
-      <w:r>
-        <w:rPr>
-          <w:rFonts w:ascii="Times New Roman" w:hAnsi="Times New Roman" w:cs="Times New Roman"/>
-          <w:lang w:val="en-US"/>
-        </w:rPr>
-        <w:t xml:space="preserve"> Springer Berlin Heidelberg, 2006, 768pp., URL: https://find.library.spbu.ru/vufind/Record/978-3- 540-33653- 2 (</w:t>
+        <w:t>Bjøner, Dines. Software Engineering 3: Domains, Requirements, and Software Design, Berlin, Heidelberg : Springer Berlin Heidelberg, 2006, 768pp., URL: https://find.library.spbu.ru/vufind/Record/978-3- 540-33653- 2 (</w:t>
       </w:r>
       <w:r>
         <w:rPr>
@@ -22696,37 +21566,12 @@
           <w:lang w:val="en-US"/>
         </w:rPr>
       </w:pPr>
-      <w:proofErr w:type="spellStart"/>
       <w:r>
         <w:rPr>
           <w:rFonts w:ascii="Times New Roman" w:hAnsi="Times New Roman" w:cs="Times New Roman"/>
           <w:lang w:val="en-US"/>
         </w:rPr>
-        <w:t>Bernus</w:t>
-      </w:r>
-      <w:proofErr w:type="spellEnd"/>
-      <w:r>
-        <w:rPr>
-          <w:rFonts w:ascii="Times New Roman" w:hAnsi="Times New Roman" w:cs="Times New Roman"/>
-          <w:lang w:val="en-US"/>
-        </w:rPr>
-        <w:t xml:space="preserve">, Peter. Mertins, Kai. Schmidt, Günter. Handbook on Architectures of Information Systems, Berlin, </w:t>
-      </w:r>
-      <w:proofErr w:type="gramStart"/>
-      <w:r>
-        <w:rPr>
-          <w:rFonts w:ascii="Times New Roman" w:hAnsi="Times New Roman" w:cs="Times New Roman"/>
-          <w:lang w:val="en-US"/>
-        </w:rPr>
-        <w:t>Heidelberg :</w:t>
-      </w:r>
-      <w:proofErr w:type="gramEnd"/>
-      <w:r>
-        <w:rPr>
-          <w:rFonts w:ascii="Times New Roman" w:hAnsi="Times New Roman" w:cs="Times New Roman"/>
-          <w:lang w:val="en-US"/>
-        </w:rPr>
-        <w:t xml:space="preserve"> Springer Berlin Heidelberg, 2006, 896pp., URL: https://find.library.spbu.ru/vufind/Record/978-3- 540-26661- 7 (</w:t>
+        <w:t>Bernus, Peter. Mertins, Kai. Schmidt, Günter. Handbook on Architectures of Information Systems, Berlin, Heidelberg : Springer Berlin Heidelberg, 2006, 896pp., URL: https://find.library.spbu.ru/vufind/Record/978-3- 540-26661- 7 (</w:t>
       </w:r>
       <w:r>
         <w:rPr>
@@ -23028,19 +21873,11 @@
           <w:rFonts w:ascii="Times New Roman" w:hAnsi="Times New Roman" w:cs="Times New Roman"/>
         </w:rPr>
       </w:pPr>
-      <w:proofErr w:type="spellStart"/>
-      <w:r>
-        <w:rPr>
-          <w:rFonts w:ascii="Times New Roman" w:hAnsi="Times New Roman" w:cs="Times New Roman"/>
-        </w:rPr>
-        <w:t>Брыксин</w:t>
-      </w:r>
-      <w:proofErr w:type="spellEnd"/>
-      <w:r>
-        <w:rPr>
-          <w:rFonts w:ascii="Times New Roman" w:hAnsi="Times New Roman" w:cs="Times New Roman"/>
-        </w:rPr>
-        <w:t xml:space="preserve"> Тимофей Александрович, кандидат технических наук, доцент кафедры системного программирования, </w:t>
+      <w:r>
+        <w:rPr>
+          <w:rFonts w:ascii="Times New Roman" w:hAnsi="Times New Roman" w:cs="Times New Roman"/>
+        </w:rPr>
+        <w:t xml:space="preserve">Брыксин Тимофей Александрович, кандидат технических наук, доцент кафедры системного программирования, </w:t>
       </w:r>
       <w:hyperlink r:id="rId14" w:history="1">
         <w:r>
@@ -23072,7 +21909,7 @@
 </file>
 
 <file path=word/endnotes.xml><?xml version="1.0" encoding="utf-8"?>
-<w:endnotes xmlns:wpc="http://schemas.microsoft.com/office/word/2010/wordprocessingCanvas" xmlns:cx="http://schemas.microsoft.com/office/drawing/2014/chartex" xmlns:cx1="http://schemas.microsoft.com/office/drawing/2015/9/8/chartex" xmlns:cx2="http://schemas.microsoft.com/office/drawing/2015/10/21/chartex" xmlns:cx3="http://schemas.microsoft.com/office/drawing/2016/5/9/chartex" xmlns:cx4="http://schemas.microsoft.com/office/drawing/2016/5/10/chartex" xmlns:cx5="http://schemas.microsoft.com/office/drawing/2016/5/11/chartex" xmlns:cx6="http://schemas.microsoft.com/office/drawing/2016/5/12/chartex" xmlns:cx7="http://schemas.microsoft.com/office/drawing/2016/5/13/chartex" xmlns:cx8="http://schemas.microsoft.com/office/drawing/2016/5/14/chartex" xmlns:mc="http://schemas.openxmlformats.org/markup-compatibility/2006" xmlns:aink="http://schemas.microsoft.com/office/drawing/2016/ink" xmlns:am3d="http://schemas.microsoft.com/office/drawing/2017/model3d" xmlns:o="urn:schemas-microsoft-com:office:office" xmlns:r="http://schemas.openxmlformats.org/officeDocument/2006/relationships" xmlns:m="http://schemas.openxmlformats.org/officeDocument/2006/math" xmlns:v="urn:schemas-microsoft-com:vml" xmlns:wp14="http://schemas.microsoft.com/office/word/2010/wordprocessingDrawing" xmlns:wp="http://schemas.openxmlformats.org/drawingml/2006/wordprocessingDrawing" xmlns:w10="urn:schemas-microsoft-com:office:word" xmlns:w="http://schemas.openxmlformats.org/wordprocessingml/2006/main" xmlns:w14="http://schemas.microsoft.com/office/word/2010/wordml" xmlns:w15="http://schemas.microsoft.com/office/word/2012/wordml" xmlns:w16cex="http://schemas.microsoft.com/office/word/2018/wordml/cex" xmlns:w16cid="http://schemas.microsoft.com/office/word/2016/wordml/cid" xmlns:w16="http://schemas.microsoft.com/office/word/2018/wordml" xmlns:w16se="http://schemas.microsoft.com/office/word/2015/wordml/symex" xmlns:wpg="http://schemas.microsoft.com/office/word/2010/wordprocessingGroup" xmlns:wpi="http://schemas.microsoft.com/office/word/2010/wordprocessingInk" xmlns:wne="http://schemas.microsoft.com/office/word/2006/wordml" xmlns:wps="http://schemas.microsoft.com/office/word/2010/wordprocessingShape" mc:Ignorable="w14 w15 w16se w16cid w16 w16cex wp14">
+<w:endnotes xmlns:wpc="http://schemas.microsoft.com/office/word/2010/wordprocessingCanvas" xmlns:cx="http://schemas.microsoft.com/office/drawing/2014/chartex" xmlns:cx1="http://schemas.microsoft.com/office/drawing/2015/9/8/chartex" xmlns:cx2="http://schemas.microsoft.com/office/drawing/2015/10/21/chartex" xmlns:cx3="http://schemas.microsoft.com/office/drawing/2016/5/9/chartex" xmlns:cx4="http://schemas.microsoft.com/office/drawing/2016/5/10/chartex" xmlns:cx5="http://schemas.microsoft.com/office/drawing/2016/5/11/chartex" xmlns:cx6="http://schemas.microsoft.com/office/drawing/2016/5/12/chartex" xmlns:cx7="http://schemas.microsoft.com/office/drawing/2016/5/13/chartex" xmlns:cx8="http://schemas.microsoft.com/office/drawing/2016/5/14/chartex" xmlns:mc="http://schemas.openxmlformats.org/markup-compatibility/2006" xmlns:aink="http://schemas.microsoft.com/office/drawing/2016/ink" xmlns:am3d="http://schemas.microsoft.com/office/drawing/2017/model3d" xmlns:o="urn:schemas-microsoft-com:office:office" xmlns:r="http://schemas.openxmlformats.org/officeDocument/2006/relationships" xmlns:m="http://schemas.openxmlformats.org/officeDocument/2006/math" xmlns:v="urn:schemas-microsoft-com:vml" xmlns:wp14="http://schemas.microsoft.com/office/word/2010/wordprocessingDrawing" xmlns:wp="http://schemas.openxmlformats.org/drawingml/2006/wordprocessingDrawing" xmlns:w10="urn:schemas-microsoft-com:office:word" xmlns:w="http://schemas.openxmlformats.org/wordprocessingml/2006/main" xmlns:w14="http://schemas.microsoft.com/office/word/2010/wordml" xmlns:w15="http://schemas.microsoft.com/office/word/2012/wordml" xmlns:w16cex="http://schemas.microsoft.com/office/word/2018/wordml/cex" xmlns:w16cid="http://schemas.microsoft.com/office/word/2016/wordml/cid" xmlns:w16="http://schemas.microsoft.com/office/word/2018/wordml" xmlns:w16sdtdh="http://schemas.microsoft.com/office/word/2020/wordml/sdtdatahash" xmlns:w16se="http://schemas.microsoft.com/office/word/2015/wordml/symex" xmlns:wpg="http://schemas.microsoft.com/office/word/2010/wordprocessingGroup" xmlns:wpi="http://schemas.microsoft.com/office/word/2010/wordprocessingInk" xmlns:wne="http://schemas.microsoft.com/office/word/2006/wordml" xmlns:wps="http://schemas.microsoft.com/office/word/2010/wordprocessingShape" mc:Ignorable="w14 w15 w16se w16cid w16 w16cex w16sdtdh wp14">
   <w:endnote w:type="separator" w:id="-1">
     <w:p>
       <w:r>
@@ -23095,7 +21932,7 @@
 </file>
 
 <file path=word/footnotes.xml><?xml version="1.0" encoding="utf-8"?>
-<w:footnotes xmlns:wpc="http://schemas.microsoft.com/office/word/2010/wordprocessingCanvas" xmlns:cx="http://schemas.microsoft.com/office/drawing/2014/chartex" xmlns:cx1="http://schemas.microsoft.com/office/drawing/2015/9/8/chartex" xmlns:cx2="http://schemas.microsoft.com/office/drawing/2015/10/21/chartex" xmlns:cx3="http://schemas.microsoft.com/office/drawing/2016/5/9/chartex" xmlns:cx4="http://schemas.microsoft.com/office/drawing/2016/5/10/chartex" xmlns:cx5="http://schemas.microsoft.com/office/drawing/2016/5/11/chartex" xmlns:cx6="http://schemas.microsoft.com/office/drawing/2016/5/12/chartex" xmlns:cx7="http://schemas.microsoft.com/office/drawing/2016/5/13/chartex" xmlns:cx8="http://schemas.microsoft.com/office/drawing/2016/5/14/chartex" xmlns:mc="http://schemas.openxmlformats.org/markup-compatibility/2006" xmlns:aink="http://schemas.microsoft.com/office/drawing/2016/ink" xmlns:am3d="http://schemas.microsoft.com/office/drawing/2017/model3d" xmlns:o="urn:schemas-microsoft-com:office:office" xmlns:r="http://schemas.openxmlformats.org/officeDocument/2006/relationships" xmlns:m="http://schemas.openxmlformats.org/officeDocument/2006/math" xmlns:v="urn:schemas-microsoft-com:vml" xmlns:wp14="http://schemas.microsoft.com/office/word/2010/wordprocessingDrawing" xmlns:wp="http://schemas.openxmlformats.org/drawingml/2006/wordprocessingDrawing" xmlns:w10="urn:schemas-microsoft-com:office:word" xmlns:w="http://schemas.openxmlformats.org/wordprocessingml/2006/main" xmlns:w14="http://schemas.microsoft.com/office/word/2010/wordml" xmlns:w15="http://schemas.microsoft.com/office/word/2012/wordml" xmlns:w16cex="http://schemas.microsoft.com/office/word/2018/wordml/cex" xmlns:w16cid="http://schemas.microsoft.com/office/word/2016/wordml/cid" xmlns:w16="http://schemas.microsoft.com/office/word/2018/wordml" xmlns:w16se="http://schemas.microsoft.com/office/word/2015/wordml/symex" xmlns:wpg="http://schemas.microsoft.com/office/word/2010/wordprocessingGroup" xmlns:wpi="http://schemas.microsoft.com/office/word/2010/wordprocessingInk" xmlns:wne="http://schemas.microsoft.com/office/word/2006/wordml" xmlns:wps="http://schemas.microsoft.com/office/word/2010/wordprocessingShape" mc:Ignorable="w14 w15 w16se w16cid w16 w16cex wp14">
+<w:footnotes xmlns:wpc="http://schemas.microsoft.com/office/word/2010/wordprocessingCanvas" xmlns:cx="http://schemas.microsoft.com/office/drawing/2014/chartex" xmlns:cx1="http://schemas.microsoft.com/office/drawing/2015/9/8/chartex" xmlns:cx2="http://schemas.microsoft.com/office/drawing/2015/10/21/chartex" xmlns:cx3="http://schemas.microsoft.com/office/drawing/2016/5/9/chartex" xmlns:cx4="http://schemas.microsoft.com/office/drawing/2016/5/10/chartex" xmlns:cx5="http://schemas.microsoft.com/office/drawing/2016/5/11/chartex" xmlns:cx6="http://schemas.microsoft.com/office/drawing/2016/5/12/chartex" xmlns:cx7="http://schemas.microsoft.com/office/drawing/2016/5/13/chartex" xmlns:cx8="http://schemas.microsoft.com/office/drawing/2016/5/14/chartex" xmlns:mc="http://schemas.openxmlformats.org/markup-compatibility/2006" xmlns:aink="http://schemas.microsoft.com/office/drawing/2016/ink" xmlns:am3d="http://schemas.microsoft.com/office/drawing/2017/model3d" xmlns:o="urn:schemas-microsoft-com:office:office" xmlns:r="http://schemas.openxmlformats.org/officeDocument/2006/relationships" xmlns:m="http://schemas.openxmlformats.org/officeDocument/2006/math" xmlns:v="urn:schemas-microsoft-com:vml" xmlns:wp14="http://schemas.microsoft.com/office/word/2010/wordprocessingDrawing" xmlns:wp="http://schemas.openxmlformats.org/drawingml/2006/wordprocessingDrawing" xmlns:w10="urn:schemas-microsoft-com:office:word" xmlns:w="http://schemas.openxmlformats.org/wordprocessingml/2006/main" xmlns:w14="http://schemas.microsoft.com/office/word/2010/wordml" xmlns:w15="http://schemas.microsoft.com/office/word/2012/wordml" xmlns:w16cex="http://schemas.microsoft.com/office/word/2018/wordml/cex" xmlns:w16cid="http://schemas.microsoft.com/office/word/2016/wordml/cid" xmlns:w16="http://schemas.microsoft.com/office/word/2018/wordml" xmlns:w16sdtdh="http://schemas.microsoft.com/office/word/2020/wordml/sdtdatahash" xmlns:w16se="http://schemas.microsoft.com/office/word/2015/wordml/symex" xmlns:wpg="http://schemas.microsoft.com/office/word/2010/wordprocessingGroup" xmlns:wpi="http://schemas.microsoft.com/office/word/2010/wordprocessingInk" xmlns:wne="http://schemas.microsoft.com/office/word/2006/wordml" xmlns:wps="http://schemas.microsoft.com/office/word/2010/wordprocessingShape" mc:Ignorable="w14 w15 w16se w16cid w16 w16cex w16sdtdh wp14">
   <w:footnote w:type="separator" w:id="-1">
     <w:p>
       <w:r>
@@ -23118,7 +21955,7 @@
 </file>
 
 <file path=word/header1.xml><?xml version="1.0" encoding="utf-8"?>
-<w:hdr xmlns:wpc="http://schemas.microsoft.com/office/word/2010/wordprocessingCanvas" xmlns:cx="http://schemas.microsoft.com/office/drawing/2014/chartex" xmlns:cx1="http://schemas.microsoft.com/office/drawing/2015/9/8/chartex" xmlns:cx2="http://schemas.microsoft.com/office/drawing/2015/10/21/chartex" xmlns:cx3="http://schemas.microsoft.com/office/drawing/2016/5/9/chartex" xmlns:cx4="http://schemas.microsoft.com/office/drawing/2016/5/10/chartex" xmlns:cx5="http://schemas.microsoft.com/office/drawing/2016/5/11/chartex" xmlns:cx6="http://schemas.microsoft.com/office/drawing/2016/5/12/chartex" xmlns:cx7="http://schemas.microsoft.com/office/drawing/2016/5/13/chartex" xmlns:cx8="http://schemas.microsoft.com/office/drawing/2016/5/14/chartex" xmlns:mc="http://schemas.openxmlformats.org/markup-compatibility/2006" xmlns:aink="http://schemas.microsoft.com/office/drawing/2016/ink" xmlns:am3d="http://schemas.microsoft.com/office/drawing/2017/model3d" xmlns:o="urn:schemas-microsoft-com:office:office" xmlns:r="http://schemas.openxmlformats.org/officeDocument/2006/relationships" xmlns:m="http://schemas.openxmlformats.org/officeDocument/2006/math" xmlns:v="urn:schemas-microsoft-com:vml" xmlns:wp14="http://schemas.microsoft.com/office/word/2010/wordprocessingDrawing" xmlns:wp="http://schemas.openxmlformats.org/drawingml/2006/wordprocessingDrawing" xmlns:w10="urn:schemas-microsoft-com:office:word" xmlns:w="http://schemas.openxmlformats.org/wordprocessingml/2006/main" xmlns:w14="http://schemas.microsoft.com/office/word/2010/wordml" xmlns:w15="http://schemas.microsoft.com/office/word/2012/wordml" xmlns:w16cex="http://schemas.microsoft.com/office/word/2018/wordml/cex" xmlns:w16cid="http://schemas.microsoft.com/office/word/2016/wordml/cid" xmlns:w16="http://schemas.microsoft.com/office/word/2018/wordml" xmlns:w16se="http://schemas.microsoft.com/office/word/2015/wordml/symex" xmlns:wpg="http://schemas.microsoft.com/office/word/2010/wordprocessingGroup" xmlns:wpi="http://schemas.microsoft.com/office/word/2010/wordprocessingInk" xmlns:wne="http://schemas.microsoft.com/office/word/2006/wordml" xmlns:wps="http://schemas.microsoft.com/office/word/2010/wordprocessingShape" mc:Ignorable="w14 w15 w16se w16cid w16 w16cex wp14">
+<w:hdr xmlns:wpc="http://schemas.microsoft.com/office/word/2010/wordprocessingCanvas" xmlns:cx="http://schemas.microsoft.com/office/drawing/2014/chartex" xmlns:cx1="http://schemas.microsoft.com/office/drawing/2015/9/8/chartex" xmlns:cx2="http://schemas.microsoft.com/office/drawing/2015/10/21/chartex" xmlns:cx3="http://schemas.microsoft.com/office/drawing/2016/5/9/chartex" xmlns:cx4="http://schemas.microsoft.com/office/drawing/2016/5/10/chartex" xmlns:cx5="http://schemas.microsoft.com/office/drawing/2016/5/11/chartex" xmlns:cx6="http://schemas.microsoft.com/office/drawing/2016/5/12/chartex" xmlns:cx7="http://schemas.microsoft.com/office/drawing/2016/5/13/chartex" xmlns:cx8="http://schemas.microsoft.com/office/drawing/2016/5/14/chartex" xmlns:mc="http://schemas.openxmlformats.org/markup-compatibility/2006" xmlns:aink="http://schemas.microsoft.com/office/drawing/2016/ink" xmlns:am3d="http://schemas.microsoft.com/office/drawing/2017/model3d" xmlns:o="urn:schemas-microsoft-com:office:office" xmlns:r="http://schemas.openxmlformats.org/officeDocument/2006/relationships" xmlns:m="http://schemas.openxmlformats.org/officeDocument/2006/math" xmlns:v="urn:schemas-microsoft-com:vml" xmlns:wp14="http://schemas.microsoft.com/office/word/2010/wordprocessingDrawing" xmlns:wp="http://schemas.openxmlformats.org/drawingml/2006/wordprocessingDrawing" xmlns:w10="urn:schemas-microsoft-com:office:word" xmlns:w="http://schemas.openxmlformats.org/wordprocessingml/2006/main" xmlns:w14="http://schemas.microsoft.com/office/word/2010/wordml" xmlns:w15="http://schemas.microsoft.com/office/word/2012/wordml" xmlns:w16cex="http://schemas.microsoft.com/office/word/2018/wordml/cex" xmlns:w16cid="http://schemas.microsoft.com/office/word/2016/wordml/cid" xmlns:w16="http://schemas.microsoft.com/office/word/2018/wordml" xmlns:w16sdtdh="http://schemas.microsoft.com/office/word/2020/wordml/sdtdatahash" xmlns:w16se="http://schemas.microsoft.com/office/word/2015/wordml/symex" xmlns:wpg="http://schemas.microsoft.com/office/word/2010/wordprocessingGroup" xmlns:wpi="http://schemas.microsoft.com/office/word/2010/wordprocessingInk" xmlns:wne="http://schemas.microsoft.com/office/word/2006/wordml" xmlns:wps="http://schemas.microsoft.com/office/word/2010/wordprocessingShape" mc:Ignorable="w14 w15 w16se w16cid w16 w16cex w16sdtdh wp14">
   <w:p/>
   <w:p/>
   <w:p/>
@@ -23126,7 +21963,7 @@
 </file>
 
 <file path=word/header2.xml><?xml version="1.0" encoding="utf-8"?>
-<w:hdr xmlns:wpc="http://schemas.microsoft.com/office/word/2010/wordprocessingCanvas" xmlns:cx="http://schemas.microsoft.com/office/drawing/2014/chartex" xmlns:cx1="http://schemas.microsoft.com/office/drawing/2015/9/8/chartex" xmlns:cx2="http://schemas.microsoft.com/office/drawing/2015/10/21/chartex" xmlns:cx3="http://schemas.microsoft.com/office/drawing/2016/5/9/chartex" xmlns:cx4="http://schemas.microsoft.com/office/drawing/2016/5/10/chartex" xmlns:cx5="http://schemas.microsoft.com/office/drawing/2016/5/11/chartex" xmlns:cx6="http://schemas.microsoft.com/office/drawing/2016/5/12/chartex" xmlns:cx7="http://schemas.microsoft.com/office/drawing/2016/5/13/chartex" xmlns:cx8="http://schemas.microsoft.com/office/drawing/2016/5/14/chartex" xmlns:mc="http://schemas.openxmlformats.org/markup-compatibility/2006" xmlns:aink="http://schemas.microsoft.com/office/drawing/2016/ink" xmlns:am3d="http://schemas.microsoft.com/office/drawing/2017/model3d" xmlns:o="urn:schemas-microsoft-com:office:office" xmlns:r="http://schemas.openxmlformats.org/officeDocument/2006/relationships" xmlns:m="http://schemas.openxmlformats.org/officeDocument/2006/math" xmlns:v="urn:schemas-microsoft-com:vml" xmlns:wp14="http://schemas.microsoft.com/office/word/2010/wordprocessingDrawing" xmlns:wp="http://schemas.openxmlformats.org/drawingml/2006/wordprocessingDrawing" xmlns:w10="urn:schemas-microsoft-com:office:word" xmlns:w="http://schemas.openxmlformats.org/wordprocessingml/2006/main" xmlns:w14="http://schemas.microsoft.com/office/word/2010/wordml" xmlns:w15="http://schemas.microsoft.com/office/word/2012/wordml" xmlns:w16cex="http://schemas.microsoft.com/office/word/2018/wordml/cex" xmlns:w16cid="http://schemas.microsoft.com/office/word/2016/wordml/cid" xmlns:w16="http://schemas.microsoft.com/office/word/2018/wordml" xmlns:w16se="http://schemas.microsoft.com/office/word/2015/wordml/symex" xmlns:wpg="http://schemas.microsoft.com/office/word/2010/wordprocessingGroup" xmlns:wpi="http://schemas.microsoft.com/office/word/2010/wordprocessingInk" xmlns:wne="http://schemas.microsoft.com/office/word/2006/wordml" xmlns:wps="http://schemas.microsoft.com/office/word/2010/wordprocessingShape" mc:Ignorable="w14 w15 w16se w16cid w16 w16cex wp14">
+<w:hdr xmlns:wpc="http://schemas.microsoft.com/office/word/2010/wordprocessingCanvas" xmlns:cx="http://schemas.microsoft.com/office/drawing/2014/chartex" xmlns:cx1="http://schemas.microsoft.com/office/drawing/2015/9/8/chartex" xmlns:cx2="http://schemas.microsoft.com/office/drawing/2015/10/21/chartex" xmlns:cx3="http://schemas.microsoft.com/office/drawing/2016/5/9/chartex" xmlns:cx4="http://schemas.microsoft.com/office/drawing/2016/5/10/chartex" xmlns:cx5="http://schemas.microsoft.com/office/drawing/2016/5/11/chartex" xmlns:cx6="http://schemas.microsoft.com/office/drawing/2016/5/12/chartex" xmlns:cx7="http://schemas.microsoft.com/office/drawing/2016/5/13/chartex" xmlns:cx8="http://schemas.microsoft.com/office/drawing/2016/5/14/chartex" xmlns:mc="http://schemas.openxmlformats.org/markup-compatibility/2006" xmlns:aink="http://schemas.microsoft.com/office/drawing/2016/ink" xmlns:am3d="http://schemas.microsoft.com/office/drawing/2017/model3d" xmlns:o="urn:schemas-microsoft-com:office:office" xmlns:r="http://schemas.openxmlformats.org/officeDocument/2006/relationships" xmlns:m="http://schemas.openxmlformats.org/officeDocument/2006/math" xmlns:v="urn:schemas-microsoft-com:vml" xmlns:wp14="http://schemas.microsoft.com/office/word/2010/wordprocessingDrawing" xmlns:wp="http://schemas.openxmlformats.org/drawingml/2006/wordprocessingDrawing" xmlns:w10="urn:schemas-microsoft-com:office:word" xmlns:w="http://schemas.openxmlformats.org/wordprocessingml/2006/main" xmlns:w14="http://schemas.microsoft.com/office/word/2010/wordml" xmlns:w15="http://schemas.microsoft.com/office/word/2012/wordml" xmlns:w16cex="http://schemas.microsoft.com/office/word/2018/wordml/cex" xmlns:w16cid="http://schemas.microsoft.com/office/word/2016/wordml/cid" xmlns:w16="http://schemas.microsoft.com/office/word/2018/wordml" xmlns:w16sdtdh="http://schemas.microsoft.com/office/word/2020/wordml/sdtdatahash" xmlns:w16se="http://schemas.microsoft.com/office/word/2015/wordml/symex" xmlns:wpg="http://schemas.microsoft.com/office/word/2010/wordprocessingGroup" xmlns:wpi="http://schemas.microsoft.com/office/word/2010/wordprocessingInk" xmlns:wne="http://schemas.microsoft.com/office/word/2006/wordml" xmlns:wps="http://schemas.microsoft.com/office/word/2010/wordprocessingShape" mc:Ignorable="w14 w15 w16se w16cid w16 w16cex w16sdtdh wp14">
   <w:p/>
   <w:p/>
   <w:p/>
@@ -23134,7 +21971,7 @@
 </file>
 
 <file path=word/header3.xml><?xml version="1.0" encoding="utf-8"?>
-<w:hdr xmlns:wpc="http://schemas.microsoft.com/office/word/2010/wordprocessingCanvas" xmlns:cx="http://schemas.microsoft.com/office/drawing/2014/chartex" xmlns:cx1="http://schemas.microsoft.com/office/drawing/2015/9/8/chartex" xmlns:cx2="http://schemas.microsoft.com/office/drawing/2015/10/21/chartex" xmlns:cx3="http://schemas.microsoft.com/office/drawing/2016/5/9/chartex" xmlns:cx4="http://schemas.microsoft.com/office/drawing/2016/5/10/chartex" xmlns:cx5="http://schemas.microsoft.com/office/drawing/2016/5/11/chartex" xmlns:cx6="http://schemas.microsoft.com/office/drawing/2016/5/12/chartex" xmlns:cx7="http://schemas.microsoft.com/office/drawing/2016/5/13/chartex" xmlns:cx8="http://schemas.microsoft.com/office/drawing/2016/5/14/chartex" xmlns:mc="http://schemas.openxmlformats.org/markup-compatibility/2006" xmlns:aink="http://schemas.microsoft.com/office/drawing/2016/ink" xmlns:am3d="http://schemas.microsoft.com/office/drawing/2017/model3d" xmlns:o="urn:schemas-microsoft-com:office:office" xmlns:r="http://schemas.openxmlformats.org/officeDocument/2006/relationships" xmlns:m="http://schemas.openxmlformats.org/officeDocument/2006/math" xmlns:v="urn:schemas-microsoft-com:vml" xmlns:wp14="http://schemas.microsoft.com/office/word/2010/wordprocessingDrawing" xmlns:wp="http://schemas.openxmlformats.org/drawingml/2006/wordprocessingDrawing" xmlns:w10="urn:schemas-microsoft-com:office:word" xmlns:w="http://schemas.openxmlformats.org/wordprocessingml/2006/main" xmlns:w14="http://schemas.microsoft.com/office/word/2010/wordml" xmlns:w15="http://schemas.microsoft.com/office/word/2012/wordml" xmlns:w16cex="http://schemas.microsoft.com/office/word/2018/wordml/cex" xmlns:w16cid="http://schemas.microsoft.com/office/word/2016/wordml/cid" xmlns:w16="http://schemas.microsoft.com/office/word/2018/wordml" xmlns:w16se="http://schemas.microsoft.com/office/word/2015/wordml/symex" xmlns:wpg="http://schemas.microsoft.com/office/word/2010/wordprocessingGroup" xmlns:wpi="http://schemas.microsoft.com/office/word/2010/wordprocessingInk" xmlns:wne="http://schemas.microsoft.com/office/word/2006/wordml" xmlns:wps="http://schemas.microsoft.com/office/word/2010/wordprocessingShape" mc:Ignorable="w14 w15 w16se w16cid w16 w16cex wp14">
+<w:hdr xmlns:wpc="http://schemas.microsoft.com/office/word/2010/wordprocessingCanvas" xmlns:cx="http://schemas.microsoft.com/office/drawing/2014/chartex" xmlns:cx1="http://schemas.microsoft.com/office/drawing/2015/9/8/chartex" xmlns:cx2="http://schemas.microsoft.com/office/drawing/2015/10/21/chartex" xmlns:cx3="http://schemas.microsoft.com/office/drawing/2016/5/9/chartex" xmlns:cx4="http://schemas.microsoft.com/office/drawing/2016/5/10/chartex" xmlns:cx5="http://schemas.microsoft.com/office/drawing/2016/5/11/chartex" xmlns:cx6="http://schemas.microsoft.com/office/drawing/2016/5/12/chartex" xmlns:cx7="http://schemas.microsoft.com/office/drawing/2016/5/13/chartex" xmlns:cx8="http://schemas.microsoft.com/office/drawing/2016/5/14/chartex" xmlns:mc="http://schemas.openxmlformats.org/markup-compatibility/2006" xmlns:aink="http://schemas.microsoft.com/office/drawing/2016/ink" xmlns:am3d="http://schemas.microsoft.com/office/drawing/2017/model3d" xmlns:o="urn:schemas-microsoft-com:office:office" xmlns:r="http://schemas.openxmlformats.org/officeDocument/2006/relationships" xmlns:m="http://schemas.openxmlformats.org/officeDocument/2006/math" xmlns:v="urn:schemas-microsoft-com:vml" xmlns:wp14="http://schemas.microsoft.com/office/word/2010/wordprocessingDrawing" xmlns:wp="http://schemas.openxmlformats.org/drawingml/2006/wordprocessingDrawing" xmlns:w10="urn:schemas-microsoft-com:office:word" xmlns:w="http://schemas.openxmlformats.org/wordprocessingml/2006/main" xmlns:w14="http://schemas.microsoft.com/office/word/2010/wordml" xmlns:w15="http://schemas.microsoft.com/office/word/2012/wordml" xmlns:w16cex="http://schemas.microsoft.com/office/word/2018/wordml/cex" xmlns:w16cid="http://schemas.microsoft.com/office/word/2016/wordml/cid" xmlns:w16="http://schemas.microsoft.com/office/word/2018/wordml" xmlns:w16sdtdh="http://schemas.microsoft.com/office/word/2020/wordml/sdtdatahash" xmlns:w16se="http://schemas.microsoft.com/office/word/2015/wordml/symex" xmlns:wpg="http://schemas.microsoft.com/office/word/2010/wordprocessingGroup" xmlns:wpi="http://schemas.microsoft.com/office/word/2010/wordprocessingInk" xmlns:wne="http://schemas.microsoft.com/office/word/2006/wordml" xmlns:wps="http://schemas.microsoft.com/office/word/2010/wordprocessingShape" mc:Ignorable="w14 w15 w16se w16cid w16 w16cex w16sdtdh wp14">
   <w:sdt>
     <w:sdtPr>
       <w:id w:val="157571950"/>
@@ -23180,7 +22017,7 @@
 </file>
 
 <file path=word/numbering.xml><?xml version="1.0" encoding="utf-8"?>
-<w:numbering xmlns:wpc="http://schemas.microsoft.com/office/word/2010/wordprocessingCanvas" xmlns:cx="http://schemas.microsoft.com/office/drawing/2014/chartex" xmlns:cx1="http://schemas.microsoft.com/office/drawing/2015/9/8/chartex" xmlns:cx2="http://schemas.microsoft.com/office/drawing/2015/10/21/chartex" xmlns:cx3="http://schemas.microsoft.com/office/drawing/2016/5/9/chartex" xmlns:cx4="http://schemas.microsoft.com/office/drawing/2016/5/10/chartex" xmlns:cx5="http://schemas.microsoft.com/office/drawing/2016/5/11/chartex" xmlns:cx6="http://schemas.microsoft.com/office/drawing/2016/5/12/chartex" xmlns:cx7="http://schemas.microsoft.com/office/drawing/2016/5/13/chartex" xmlns:cx8="http://schemas.microsoft.com/office/drawing/2016/5/14/chartex" xmlns:mc="http://schemas.openxmlformats.org/markup-compatibility/2006" xmlns:aink="http://schemas.microsoft.com/office/drawing/2016/ink" xmlns:am3d="http://schemas.microsoft.com/office/drawing/2017/model3d" xmlns:o="urn:schemas-microsoft-com:office:office" xmlns:r="http://schemas.openxmlformats.org/officeDocument/2006/relationships" xmlns:m="http://schemas.openxmlformats.org/officeDocument/2006/math" xmlns:v="urn:schemas-microsoft-com:vml" xmlns:wp14="http://schemas.microsoft.com/office/word/2010/wordprocessingDrawing" xmlns:wp="http://schemas.openxmlformats.org/drawingml/2006/wordprocessingDrawing" xmlns:w10="urn:schemas-microsoft-com:office:word" xmlns:w="http://schemas.openxmlformats.org/wordprocessingml/2006/main" xmlns:w14="http://schemas.microsoft.com/office/word/2010/wordml" xmlns:w15="http://schemas.microsoft.com/office/word/2012/wordml" xmlns:w16cex="http://schemas.microsoft.com/office/word/2018/wordml/cex" xmlns:w16cid="http://schemas.microsoft.com/office/word/2016/wordml/cid" xmlns:w16="http://schemas.microsoft.com/office/word/2018/wordml" xmlns:w16se="http://schemas.microsoft.com/office/word/2015/wordml/symex" xmlns:wpg="http://schemas.microsoft.com/office/word/2010/wordprocessingGroup" xmlns:wpi="http://schemas.microsoft.com/office/word/2010/wordprocessingInk" xmlns:wne="http://schemas.microsoft.com/office/word/2006/wordml" xmlns:wps="http://schemas.microsoft.com/office/word/2010/wordprocessingShape" mc:Ignorable="w14 w15 w16se w16cid w16 w16cex wp14">
+<w:numbering xmlns:wpc="http://schemas.microsoft.com/office/word/2010/wordprocessingCanvas" xmlns:cx="http://schemas.microsoft.com/office/drawing/2014/chartex" xmlns:cx1="http://schemas.microsoft.com/office/drawing/2015/9/8/chartex" xmlns:cx2="http://schemas.microsoft.com/office/drawing/2015/10/21/chartex" xmlns:cx3="http://schemas.microsoft.com/office/drawing/2016/5/9/chartex" xmlns:cx4="http://schemas.microsoft.com/office/drawing/2016/5/10/chartex" xmlns:cx5="http://schemas.microsoft.com/office/drawing/2016/5/11/chartex" xmlns:cx6="http://schemas.microsoft.com/office/drawing/2016/5/12/chartex" xmlns:cx7="http://schemas.microsoft.com/office/drawing/2016/5/13/chartex" xmlns:cx8="http://schemas.microsoft.com/office/drawing/2016/5/14/chartex" xmlns:mc="http://schemas.openxmlformats.org/markup-compatibility/2006" xmlns:aink="http://schemas.microsoft.com/office/drawing/2016/ink" xmlns:am3d="http://schemas.microsoft.com/office/drawing/2017/model3d" xmlns:o="urn:schemas-microsoft-com:office:office" xmlns:r="http://schemas.openxmlformats.org/officeDocument/2006/relationships" xmlns:m="http://schemas.openxmlformats.org/officeDocument/2006/math" xmlns:v="urn:schemas-microsoft-com:vml" xmlns:wp14="http://schemas.microsoft.com/office/word/2010/wordprocessingDrawing" xmlns:wp="http://schemas.openxmlformats.org/drawingml/2006/wordprocessingDrawing" xmlns:w10="urn:schemas-microsoft-com:office:word" xmlns:w="http://schemas.openxmlformats.org/wordprocessingml/2006/main" xmlns:w14="http://schemas.microsoft.com/office/word/2010/wordml" xmlns:w15="http://schemas.microsoft.com/office/word/2012/wordml" xmlns:w16cex="http://schemas.microsoft.com/office/word/2018/wordml/cex" xmlns:w16cid="http://schemas.microsoft.com/office/word/2016/wordml/cid" xmlns:w16="http://schemas.microsoft.com/office/word/2018/wordml" xmlns:w16sdtdh="http://schemas.microsoft.com/office/word/2020/wordml/sdtdatahash" xmlns:w16se="http://schemas.microsoft.com/office/word/2015/wordml/symex" xmlns:wpg="http://schemas.microsoft.com/office/word/2010/wordprocessingGroup" xmlns:wpi="http://schemas.microsoft.com/office/word/2010/wordprocessingInk" xmlns:wne="http://schemas.microsoft.com/office/word/2006/wordml" xmlns:wps="http://schemas.microsoft.com/office/word/2010/wordprocessingShape" mc:Ignorable="w14 w15 w16se w16cid w16 w16cex w16sdtdh wp14">
   <w:abstractNum w:abstractNumId="0" w15:restartNumberingAfterBreak="0">
     <w:nsid w:val="006E2715"/>
     <w:multiLevelType w:val="hybridMultilevel"/>
@@ -28606,7 +27443,7 @@
 </file>
 
 <file path=word/styles.xml><?xml version="1.0" encoding="utf-8"?>
-<w:styles xmlns:mc="http://schemas.openxmlformats.org/markup-compatibility/2006" xmlns:r="http://schemas.openxmlformats.org/officeDocument/2006/relationships" xmlns:w="http://schemas.openxmlformats.org/wordprocessingml/2006/main" xmlns:w14="http://schemas.microsoft.com/office/word/2010/wordml" xmlns:w15="http://schemas.microsoft.com/office/word/2012/wordml" xmlns:w16cex="http://schemas.microsoft.com/office/word/2018/wordml/cex" xmlns:w16cid="http://schemas.microsoft.com/office/word/2016/wordml/cid" xmlns:w16="http://schemas.microsoft.com/office/word/2018/wordml" xmlns:w16se="http://schemas.microsoft.com/office/word/2015/wordml/symex" mc:Ignorable="w14 w15 w16se w16cid w16 w16cex">
+<w:styles xmlns:mc="http://schemas.openxmlformats.org/markup-compatibility/2006" xmlns:r="http://schemas.openxmlformats.org/officeDocument/2006/relationships" xmlns:w="http://schemas.openxmlformats.org/wordprocessingml/2006/main" xmlns:w14="http://schemas.microsoft.com/office/word/2010/wordml" xmlns:w15="http://schemas.microsoft.com/office/word/2012/wordml" xmlns:w16cex="http://schemas.microsoft.com/office/word/2018/wordml/cex" xmlns:w16cid="http://schemas.microsoft.com/office/word/2016/wordml/cid" xmlns:w16="http://schemas.microsoft.com/office/word/2018/wordml" xmlns:w16sdtdh="http://schemas.microsoft.com/office/word/2020/wordml/sdtdatahash" xmlns:w16se="http://schemas.microsoft.com/office/word/2015/wordml/symex" mc:Ignorable="w14 w15 w16se w16cid w16 w16cex w16sdtdh">
   <w:docDefaults>
     <w:rPrDefault>
       <w:rPr>

</xml_diff>